<commit_message>
feat: modified MultiClock accomplishment statements, completed Android statements
</commit_message>
<xml_diff>
--- a/MasterResume.docx
+++ b/MasterResume.docx
@@ -680,13 +680,43 @@
         <w:tab/>
       </w:r>
       <w:r>
-        <w:t>July 2024 –</w:t>
+        <w:t>July 2024 – August 2024</w:t>
+      </w:r>
+    </w:p>
+    <w:p>
+      <w:pPr>
+        <w:pStyle w:val="ListBullet"/>
+      </w:pPr>
+      <w:r>
+        <w:t>Leveraged Firebase and Java to develop a mobile app that efficiently manages and organizes museum artifacts.</w:t>
+      </w:r>
+    </w:p>
+    <w:p>
+      <w:pPr>
+        <w:pStyle w:val="ListBullet"/>
+      </w:pPr>
+      <w:r>
+        <w:t xml:space="preserve">Led a team of 6 as Scrum Master, facilitating </w:t>
       </w:r>
       <w:r>
-        <w:t xml:space="preserve"> </w:t>
+        <w:t xml:space="preserve">standups </w:t>
       </w:r>
       <w:r>
-        <w:t>August 2024</w:t>
+        <w:t xml:space="preserve">and sprint planning, communicating tasks and deadlines, and </w:t>
+      </w:r>
+      <w:r>
+        <w:t>enabling smooth</w:t>
+      </w:r>
+      <w:r>
+        <w:t xml:space="preserve"> collaboration on GitHub by resolving merge conflicts, earning a peer evaluation score of 5/5.</w:t>
+      </w:r>
+    </w:p>
+    <w:p>
+      <w:pPr>
+        <w:pStyle w:val="ListBullet"/>
+      </w:pPr>
+      <w:r>
+        <w:t>Troubleshooted and resolved bugs for 3 team members, ensuring the artifact display page and report generation feature met requirements and kept the project on schedule.</w:t>
       </w:r>
     </w:p>
     <w:p>
@@ -695,6 +725,17 @@
       </w:pPr>
       <w:r>
         <w:t>Implemented a vibrant, interactive UI by extending standard AndroidX fragments to create custom UI elements.</w:t>
+      </w:r>
+    </w:p>
+    <w:p>
+      <w:pPr>
+        <w:pStyle w:val="ListBullet"/>
+      </w:pPr>
+      <w:r>
+        <w:t xml:space="preserve">Wrote </w:t>
+      </w:r>
+      <w:r>
+        <w:t>maintainable and testable code by utilizing the Model-View-Presenter (similar to MVVM) architecture.</w:t>
       </w:r>
     </w:p>
     <w:p>
@@ -750,7 +791,15 @@
         <w:pStyle w:val="ListBullet"/>
       </w:pPr>
       <w:r>
-        <w:t>Developed a full stack web app using React for the frontend, Node and Express for the backend, and MongoDB for the database, resulting in an easy-to-use tool that allows multiplayer board game players to use a timer.</w:t>
+        <w:t>Developed a full stack web app using React for the frontend, Node and Express for the backend, and MongoDB for the database, resulting in an easy-to-use tool that serves as a timer for multiplayer board games.</w:t>
+      </w:r>
+    </w:p>
+    <w:p>
+      <w:pPr>
+        <w:pStyle w:val="ListBullet"/>
+      </w:pPr>
+      <w:r>
+        <w:t>Enabled use of the app on both desktop and mobile by implementing a responsive web design.</w:t>
       </w:r>
     </w:p>
     <w:p>
@@ -766,6 +815,7 @@
         <w:pStyle w:val="ListBullet"/>
       </w:pPr>
       <w:r>
+        <w:lastRenderedPageBreak/>
         <w:t xml:space="preserve">Deployed the application on AWS using a Linux VM and configured NGINX as a reverse proxy, achieving HTTPS </w:t>
       </w:r>
       <w:r>
@@ -6087,7 +6137,6 @@
     <w:name w:val="Emphasis"/>
     <w:basedOn w:val="DefaultParagraphFont"/>
     <w:uiPriority w:val="20"/>
-    <w:semiHidden/>
     <w:qFormat/>
     <w:rsid w:val="00CC75DB"/>
     <w:rPr>
@@ -27972,6 +28021,7 @@
   </w:compat>
   <w:rsids>
     <w:rsidRoot w:val="00530494"/>
+    <w:rsid w:val="000C3713"/>
     <w:rsid w:val="000C521D"/>
     <w:rsid w:val="00184049"/>
     <w:rsid w:val="001B3357"/>
@@ -27991,6 +28041,7 @@
     <w:rsid w:val="00E457A1"/>
     <w:rsid w:val="00E52062"/>
     <w:rsid w:val="00E86C27"/>
+    <w:rsid w:val="00F378D8"/>
     <w:rsid w:val="00F858DE"/>
   </w:rsids>
   <m:mathPr>
@@ -28470,38 +28521,6 @@
   <w:style w:type="paragraph" w:customStyle="1" w:styleId="E4DA5143DC5B4C8BBC634F8F541FB3B8">
     <w:name w:val="E4DA5143DC5B4C8BBC634F8F541FB3B8"/>
   </w:style>
-  <w:style w:type="paragraph" w:customStyle="1" w:styleId="85451FA70D1A4AB9A561AE810C0898EC">
-    <w:name w:val="85451FA70D1A4AB9A561AE810C0898EC"/>
-    <w:rsid w:val="0055557A"/>
-  </w:style>
-  <w:style w:type="paragraph" w:customStyle="1" w:styleId="0A71AE980210418BBB030C55167AF8B1">
-    <w:name w:val="0A71AE980210418BBB030C55167AF8B1"/>
-    <w:rsid w:val="0055557A"/>
-  </w:style>
-  <w:style w:type="paragraph" w:customStyle="1" w:styleId="B33C80FABAAC4B40BEF9897CAE8BEF06">
-    <w:name w:val="B33C80FABAAC4B40BEF9897CAE8BEF06"/>
-    <w:rsid w:val="0055557A"/>
-  </w:style>
-  <w:style w:type="paragraph" w:customStyle="1" w:styleId="DB9AE1ADFBC2484EACA73C60B30C714F">
-    <w:name w:val="DB9AE1ADFBC2484EACA73C60B30C714F"/>
-    <w:rsid w:val="0055557A"/>
-  </w:style>
-  <w:style w:type="paragraph" w:customStyle="1" w:styleId="D9C5065299114AD89B5AF301B1FF9D07">
-    <w:name w:val="D9C5065299114AD89B5AF301B1FF9D07"/>
-    <w:rsid w:val="0055557A"/>
-  </w:style>
-  <w:style w:type="paragraph" w:customStyle="1" w:styleId="5630D4A1CADB4E0C95A2D7A810534701">
-    <w:name w:val="5630D4A1CADB4E0C95A2D7A810534701"/>
-    <w:rsid w:val="0055557A"/>
-  </w:style>
-  <w:style w:type="paragraph" w:customStyle="1" w:styleId="3518FCF1835F4D96A1706E2A838B23EC">
-    <w:name w:val="3518FCF1835F4D96A1706E2A838B23EC"/>
-    <w:rsid w:val="0055557A"/>
-  </w:style>
-  <w:style w:type="paragraph" w:customStyle="1" w:styleId="47AC95B493B94261BC2DCDDFD664F969">
-    <w:name w:val="47AC95B493B94261BC2DCDDFD664F969"/>
-    <w:rsid w:val="0055557A"/>
-  </w:style>
 </w:styles>
 </file>
 
@@ -28774,39 +28793,6 @@
 </file>
 
 <file path=customXml/item1.xml><?xml version="1.0" encoding="utf-8"?>
-<b:Sources xmlns:b="http://schemas.openxmlformats.org/officeDocument/2006/bibliography" xmlns="http://schemas.openxmlformats.org/officeDocument/2006/bibliography" SelectedStyle="\APASixthEditionOfficeOnline.xsl" StyleName="APA" Version="6"/>
-</file>
-
-<file path=customXml/item2.xml><?xml version="1.0" encoding="utf-8"?>
-<p:properties xmlns:p="http://schemas.microsoft.com/office/2006/metadata/properties" xmlns:xsi="http://www.w3.org/2001/XMLSchema-instance" xmlns:pc="http://schemas.microsoft.com/office/infopath/2007/PartnerControls">
-  <documentManagement>
-    <_ip_UnifiedCompliancePolicyUIAction xmlns="http://schemas.microsoft.com/sharepoint/v3" xsi:nil="true"/>
-    <Image xmlns="71af3243-3dd4-4a8d-8c0d-dd76da1f02a5">
-      <Url xsi:nil="true"/>
-      <Description xsi:nil="true"/>
-    </Image>
-    <Status xmlns="71af3243-3dd4-4a8d-8c0d-dd76da1f02a5">Not started</Status>
-    <Background xmlns="71af3243-3dd4-4a8d-8c0d-dd76da1f02a5">false</Background>
-    <_ip_UnifiedCompliancePolicyProperties xmlns="http://schemas.microsoft.com/sharepoint/v3" xsi:nil="true"/>
-    <ImageTagsTaxHTField xmlns="71af3243-3dd4-4a8d-8c0d-dd76da1f02a5">
-      <Terms xmlns="http://schemas.microsoft.com/office/infopath/2007/PartnerControls"/>
-    </ImageTagsTaxHTField>
-    <TaxCatchAll xmlns="230e9df3-be65-4c73-a93b-d1236ebd677e" xsi:nil="true"/>
-    <MediaServiceKeyPoints xmlns="71af3243-3dd4-4a8d-8c0d-dd76da1f02a5" xsi:nil="true"/>
-  </documentManagement>
-</p:properties>
-</file>
-
-<file path=customXml/item3.xml><?xml version="1.0" encoding="utf-8"?>
-<?mso-contentType ?>
-<FormTemplates xmlns="http://schemas.microsoft.com/sharepoint/v3/contenttype/forms">
-  <Display>DocumentLibraryForm</Display>
-  <Edit>DocumentLibraryForm</Edit>
-  <New>DocumentLibraryForm</New>
-</FormTemplates>
-</file>
-
-<file path=customXml/item4.xml><?xml version="1.0" encoding="utf-8"?>
 <ct:contentTypeSchema xmlns:ct="http://schemas.microsoft.com/office/2006/metadata/contentType" xmlns:ma="http://schemas.microsoft.com/office/2006/metadata/properties/metaAttributes" ct:_="" ma:_="" ma:contentTypeName="Document" ma:contentTypeID="0x01010079F111ED35F8CC479449609E8A0923A6" ma:contentTypeVersion="26" ma:contentTypeDescription="Create a new document." ma:contentTypeScope="" ma:versionID="ac37c1753acd5e330d2062ccec26ea66">
   <xsd:schema xmlns:xsd="http://www.w3.org/2001/XMLSchema" xmlns:xs="http://www.w3.org/2001/XMLSchema" xmlns:p="http://schemas.microsoft.com/office/2006/metadata/properties" xmlns:ns1="http://schemas.microsoft.com/sharepoint/v3" xmlns:ns2="71af3243-3dd4-4a8d-8c0d-dd76da1f02a5" xmlns:ns3="16c05727-aa75-4e4a-9b5f-8a80a1165891" xmlns:ns4="230e9df3-be65-4c73-a93b-d1236ebd677e" targetNamespace="http://schemas.microsoft.com/office/2006/metadata/properties" ma:root="true" ma:fieldsID="3b340c7101c92c5120abd06486f94548" ns1:_="" ns2:_="" ns3:_="" ns4:_="">
     <xsd:import namespace="http://schemas.microsoft.com/sharepoint/v3"/>
@@ -29106,35 +29092,40 @@
 </ct:contentTypeSchema>
 </file>
 
-<file path=customXml/itemProps1.xml><?xml version="1.0" encoding="utf-8"?>
-<ds:datastoreItem xmlns:ds="http://schemas.openxmlformats.org/officeDocument/2006/customXml" ds:itemID="{B690CEF4-07C7-4C0C-A6BB-7328017E8EDA}">
-  <ds:schemaRefs>
-    <ds:schemaRef ds:uri="http://schemas.openxmlformats.org/officeDocument/2006/bibliography"/>
-  </ds:schemaRefs>
-</ds:datastoreItem>
+<file path=customXml/item2.xml><?xml version="1.0" encoding="utf-8"?>
+<?mso-contentType ?>
+<FormTemplates xmlns="http://schemas.microsoft.com/sharepoint/v3/contenttype/forms">
+  <Display>DocumentLibraryForm</Display>
+  <Edit>DocumentLibraryForm</Edit>
+  <New>DocumentLibraryForm</New>
+</FormTemplates>
 </file>
 
-<file path=customXml/itemProps2.xml><?xml version="1.0" encoding="utf-8"?>
-<ds:datastoreItem xmlns:ds="http://schemas.openxmlformats.org/officeDocument/2006/customXml" ds:itemID="{A9893E80-0AB2-4C42-8D6E-F0C64251EDE9}">
-  <ds:schemaRefs>
-    <ds:schemaRef ds:uri="http://schemas.microsoft.com/office/2006/metadata/properties"/>
-    <ds:schemaRef ds:uri="http://schemas.microsoft.com/office/infopath/2007/PartnerControls"/>
-    <ds:schemaRef ds:uri="http://schemas.microsoft.com/sharepoint/v3"/>
-    <ds:schemaRef ds:uri="71af3243-3dd4-4a8d-8c0d-dd76da1f02a5"/>
-    <ds:schemaRef ds:uri="230e9df3-be65-4c73-a93b-d1236ebd677e"/>
-  </ds:schemaRefs>
-</ds:datastoreItem>
+<file path=customXml/item3.xml><?xml version="1.0" encoding="utf-8"?>
+<p:properties xmlns:p="http://schemas.microsoft.com/office/2006/metadata/properties" xmlns:xsi="http://www.w3.org/2001/XMLSchema-instance" xmlns:pc="http://schemas.microsoft.com/office/infopath/2007/PartnerControls">
+  <documentManagement>
+    <_ip_UnifiedCompliancePolicyUIAction xmlns="http://schemas.microsoft.com/sharepoint/v3" xsi:nil="true"/>
+    <Image xmlns="71af3243-3dd4-4a8d-8c0d-dd76da1f02a5">
+      <Url xsi:nil="true"/>
+      <Description xsi:nil="true"/>
+    </Image>
+    <Status xmlns="71af3243-3dd4-4a8d-8c0d-dd76da1f02a5">Not started</Status>
+    <Background xmlns="71af3243-3dd4-4a8d-8c0d-dd76da1f02a5">false</Background>
+    <_ip_UnifiedCompliancePolicyProperties xmlns="http://schemas.microsoft.com/sharepoint/v3" xsi:nil="true"/>
+    <ImageTagsTaxHTField xmlns="71af3243-3dd4-4a8d-8c0d-dd76da1f02a5">
+      <Terms xmlns="http://schemas.microsoft.com/office/infopath/2007/PartnerControls"/>
+    </ImageTagsTaxHTField>
+    <TaxCatchAll xmlns="230e9df3-be65-4c73-a93b-d1236ebd677e" xsi:nil="true"/>
+    <MediaServiceKeyPoints xmlns="71af3243-3dd4-4a8d-8c0d-dd76da1f02a5" xsi:nil="true"/>
+  </documentManagement>
+</p:properties>
 </file>
 
-<file path=customXml/itemProps3.xml><?xml version="1.0" encoding="utf-8"?>
-<ds:datastoreItem xmlns:ds="http://schemas.openxmlformats.org/officeDocument/2006/customXml" ds:itemID="{AABE5AEB-BD32-46FB-B4E8-5C314C3FA503}">
-  <ds:schemaRefs>
-    <ds:schemaRef ds:uri="http://schemas.microsoft.com/sharepoint/v3/contenttype/forms"/>
-  </ds:schemaRefs>
-</ds:datastoreItem>
+<file path=customXml/item4.xml><?xml version="1.0" encoding="utf-8"?>
+<b:Sources xmlns:b="http://schemas.openxmlformats.org/officeDocument/2006/bibliography" xmlns="http://schemas.openxmlformats.org/officeDocument/2006/bibliography" SelectedStyle="\APASixthEditionOfficeOnline.xsl" StyleName="APA" Version="6"/>
 </file>
 
-<file path=customXml/itemProps4.xml><?xml version="1.0" encoding="utf-8"?>
+<file path=customXml/itemProps1.xml><?xml version="1.0" encoding="utf-8"?>
 <ds:datastoreItem xmlns:ds="http://schemas.openxmlformats.org/officeDocument/2006/customXml" ds:itemID="{46268ACC-32FC-4261-BF80-5F6DE34E1C11}">
   <ds:schemaRefs>
     <ds:schemaRef ds:uri="http://schemas.microsoft.com/office/2006/metadata/contentType"/>
@@ -29155,6 +29146,34 @@
 </ds:datastoreItem>
 </file>
 
+<file path=customXml/itemProps2.xml><?xml version="1.0" encoding="utf-8"?>
+<ds:datastoreItem xmlns:ds="http://schemas.openxmlformats.org/officeDocument/2006/customXml" ds:itemID="{AABE5AEB-BD32-46FB-B4E8-5C314C3FA503}">
+  <ds:schemaRefs>
+    <ds:schemaRef ds:uri="http://schemas.microsoft.com/sharepoint/v3/contenttype/forms"/>
+  </ds:schemaRefs>
+</ds:datastoreItem>
+</file>
+
+<file path=customXml/itemProps3.xml><?xml version="1.0" encoding="utf-8"?>
+<ds:datastoreItem xmlns:ds="http://schemas.openxmlformats.org/officeDocument/2006/customXml" ds:itemID="{A9893E80-0AB2-4C42-8D6E-F0C64251EDE9}">
+  <ds:schemaRefs>
+    <ds:schemaRef ds:uri="http://schemas.microsoft.com/office/2006/metadata/properties"/>
+    <ds:schemaRef ds:uri="http://schemas.microsoft.com/office/infopath/2007/PartnerControls"/>
+    <ds:schemaRef ds:uri="http://schemas.microsoft.com/sharepoint/v3"/>
+    <ds:schemaRef ds:uri="71af3243-3dd4-4a8d-8c0d-dd76da1f02a5"/>
+    <ds:schemaRef ds:uri="230e9df3-be65-4c73-a93b-d1236ebd677e"/>
+  </ds:schemaRefs>
+</ds:datastoreItem>
+</file>
+
+<file path=customXml/itemProps4.xml><?xml version="1.0" encoding="utf-8"?>
+<ds:datastoreItem xmlns:ds="http://schemas.openxmlformats.org/officeDocument/2006/customXml" ds:itemID="{B690CEF4-07C7-4C0C-A6BB-7328017E8EDA}">
+  <ds:schemaRefs>
+    <ds:schemaRef ds:uri="http://schemas.openxmlformats.org/officeDocument/2006/bibliography"/>
+  </ds:schemaRefs>
+</ds:datastoreItem>
+</file>
+
 <file path=docMetadata/LabelInfo.xml><?xml version="1.0" encoding="utf-8"?>
 <clbl:labelList xmlns:clbl="http://schemas.microsoft.com/office/2020/mipLabelMetadata"/>
 </file>
</xml_diff>

<commit_message>
fix: made dashes consistent, removed extra template experience
</commit_message>
<xml_diff>
--- a/MasterResume.docx
+++ b/MasterResume.docx
@@ -680,7 +680,13 @@
         <w:tab/>
       </w:r>
       <w:r>
-        <w:t>July 2024 – August 2024</w:t>
+        <w:t xml:space="preserve">July 2024 </w:t>
+      </w:r>
+      <w:r>
+        <w:t xml:space="preserve">- </w:t>
+      </w:r>
+      <w:r>
+        <w:t>August 2024</w:t>
       </w:r>
     </w:p>
     <w:p>
@@ -702,13 +708,7 @@
         <w:t xml:space="preserve">standups </w:t>
       </w:r>
       <w:r>
-        <w:t xml:space="preserve">and sprint planning, communicating tasks and deadlines, and </w:t>
-      </w:r>
-      <w:r>
-        <w:t>enabling smooth</w:t>
-      </w:r>
-      <w:r>
-        <w:t xml:space="preserve"> collaboration on GitHub by resolving merge conflicts, earning a peer evaluation score of 5/5.</w:t>
+        <w:t>and sprint planning, communicating tasks and deadlines, and enabling smooth collaboration on GitHub by resolving merge conflicts, earning a peer evaluation score of 5/5.</w:t>
       </w:r>
     </w:p>
     <w:p>
@@ -824,141 +824,6 @@
       <w:r>
         <w:t xml:space="preserve"> and ensuring secure, reliable access for users.</w:t>
       </w:r>
-    </w:p>
-    <w:p>
-      <w:pPr>
-        <w:pStyle w:val="Heading2"/>
-        <w:tabs>
-          <w:tab w:val="clear" w:pos="9360"/>
-          <w:tab w:val="right" w:pos="10773"/>
-        </w:tabs>
-        <w:jc w:val="both"/>
-      </w:pPr>
-      <w:sdt>
-        <w:sdtPr>
-          <w:id w:val="455915898"/>
-          <w:placeholder>
-            <w:docPart w:val="018731BE3A4749F39B1C88A51A4870EB"/>
-          </w:placeholder>
-          <w:temporary/>
-          <w:showingPlcHdr/>
-          <w15:appearance w15:val="hidden"/>
-        </w:sdtPr>
-        <w:sdtContent>
-          <w:r>
-            <w:t>Pantheros Labs |</w:t>
-          </w:r>
-          <w:r>
-            <w:t xml:space="preserve"> </w:t>
-          </w:r>
-          <w:r>
-            <w:t>Junior Data Scientist</w:t>
-          </w:r>
-        </w:sdtContent>
-      </w:sdt>
-      <w:r>
-        <w:tab/>
-      </w:r>
-      <w:sdt>
-        <w:sdtPr>
-          <w:id w:val="228890757"/>
-          <w:placeholder>
-            <w:docPart w:val="D85E49C372B64381986FD799282B5130"/>
-          </w:placeholder>
-          <w:temporary/>
-          <w:showingPlcHdr/>
-          <w15:appearance w15:val="hidden"/>
-        </w:sdtPr>
-        <w:sdtContent>
-          <w:r>
-            <w:t>20XX – 20XX</w:t>
-          </w:r>
-        </w:sdtContent>
-      </w:sdt>
-    </w:p>
-    <w:p>
-      <w:pPr>
-        <w:pStyle w:val="ListBullet"/>
-      </w:pPr>
-      <w:sdt>
-        <w:sdtPr>
-          <w:id w:val="143559092"/>
-          <w:placeholder>
-            <w:docPart w:val="BF03C1394E414035B6CFEA47C0139B39"/>
-          </w:placeholder>
-          <w:temporary/>
-          <w:showingPlcHdr/>
-          <w15:appearance w15:val="hidden"/>
-        </w:sdtPr>
-        <w:sdtContent>
-          <w:r>
-            <w:t>Cleaned and preprocessed data</w:t>
-          </w:r>
-        </w:sdtContent>
-      </w:sdt>
-    </w:p>
-    <w:p>
-      <w:pPr>
-        <w:pStyle w:val="ListBullet"/>
-      </w:pPr>
-      <w:sdt>
-        <w:sdtPr>
-          <w:id w:val="1007250553"/>
-          <w:placeholder>
-            <w:docPart w:val="A8C58C85907D441685621B8BB5110369"/>
-          </w:placeholder>
-          <w:temporary/>
-          <w:showingPlcHdr/>
-          <w15:appearance w15:val="hidden"/>
-        </w:sdtPr>
-        <w:sdtContent>
-          <w:r>
-            <w:t>Conducted statistical tests for decision support</w:t>
-          </w:r>
-        </w:sdtContent>
-      </w:sdt>
-    </w:p>
-    <w:p>
-      <w:pPr>
-        <w:pStyle w:val="ListBullet"/>
-      </w:pPr>
-      <w:sdt>
-        <w:sdtPr>
-          <w:id w:val="1682466599"/>
-          <w:placeholder>
-            <w:docPart w:val="047F83C613C1417F88A0CB0B4450BB2D"/>
-          </w:placeholder>
-          <w:temporary/>
-          <w:showingPlcHdr/>
-          <w15:appearance w15:val="hidden"/>
-        </w:sdtPr>
-        <w:sdtContent>
-          <w:r>
-            <w:t>Developed machine learning models for prediction</w:t>
-          </w:r>
-        </w:sdtContent>
-      </w:sdt>
-    </w:p>
-    <w:p>
-      <w:pPr>
-        <w:pStyle w:val="ListBullet"/>
-      </w:pPr>
-      <w:sdt>
-        <w:sdtPr>
-          <w:id w:val="1176313580"/>
-          <w:placeholder>
-            <w:docPart w:val="E4DA5143DC5B4C8BBC634F8F541FB3B8"/>
-          </w:placeholder>
-          <w:temporary/>
-          <w:showingPlcHdr/>
-          <w15:appearance w15:val="hidden"/>
-        </w:sdtPr>
-        <w:sdtContent>
-          <w:r>
-            <w:t>Collaborated on A/B tests, increased click-through</w:t>
-          </w:r>
-        </w:sdtContent>
-      </w:sdt>
     </w:p>
     <w:sectPr>
       <w:headerReference w:type="even" r:id="rId15"/>
@@ -2874,6 +2739,7 @@
   <w:style w:type="character" w:default="1" w:styleId="DefaultParagraphFont">
     <w:name w:val="Default Paragraph Font"/>
     <w:uiPriority w:val="1"/>
+    <w:semiHidden/>
     <w:unhideWhenUsed/>
   </w:style>
   <w:style w:type="table" w:default="1" w:styleId="TableNormal">
@@ -27706,168 +27572,6 @@
           </w:pPr>
           <w:r>
             <w:t>Experience</w:t>
-          </w:r>
-        </w:p>
-      </w:docPartBody>
-    </w:docPart>
-    <w:docPart>
-      <w:docPartPr>
-        <w:name w:val="018731BE3A4749F39B1C88A51A4870EB"/>
-        <w:category>
-          <w:name w:val="General"/>
-          <w:gallery w:val="placeholder"/>
-        </w:category>
-        <w:types>
-          <w:type w:val="bbPlcHdr"/>
-        </w:types>
-        <w:behaviors>
-          <w:behavior w:val="content"/>
-        </w:behaviors>
-        <w:guid w:val="{B24CACD3-2A81-45CC-AA9C-45AFFED7C2B4}"/>
-      </w:docPartPr>
-      <w:docPartBody>
-        <w:p>
-          <w:pPr>
-            <w:pStyle w:val="018731BE3A4749F39B1C88A51A4870EB"/>
-          </w:pPr>
-          <w:r>
-            <w:t>Pantheros Labs |</w:t>
-          </w:r>
-          <w:r>
-            <w:t xml:space="preserve"> </w:t>
-          </w:r>
-          <w:r>
-            <w:t>Junior Data Scientist</w:t>
-          </w:r>
-        </w:p>
-      </w:docPartBody>
-    </w:docPart>
-    <w:docPart>
-      <w:docPartPr>
-        <w:name w:val="D85E49C372B64381986FD799282B5130"/>
-        <w:category>
-          <w:name w:val="General"/>
-          <w:gallery w:val="placeholder"/>
-        </w:category>
-        <w:types>
-          <w:type w:val="bbPlcHdr"/>
-        </w:types>
-        <w:behaviors>
-          <w:behavior w:val="content"/>
-        </w:behaviors>
-        <w:guid w:val="{46232C5B-91C2-4925-ABF6-9CD53F0E9329}"/>
-      </w:docPartPr>
-      <w:docPartBody>
-        <w:p>
-          <w:pPr>
-            <w:pStyle w:val="D85E49C372B64381986FD799282B5130"/>
-          </w:pPr>
-          <w:r>
-            <w:t>20XX – 20XX</w:t>
-          </w:r>
-        </w:p>
-      </w:docPartBody>
-    </w:docPart>
-    <w:docPart>
-      <w:docPartPr>
-        <w:name w:val="BF03C1394E414035B6CFEA47C0139B39"/>
-        <w:category>
-          <w:name w:val="General"/>
-          <w:gallery w:val="placeholder"/>
-        </w:category>
-        <w:types>
-          <w:type w:val="bbPlcHdr"/>
-        </w:types>
-        <w:behaviors>
-          <w:behavior w:val="content"/>
-        </w:behaviors>
-        <w:guid w:val="{C686047F-2CA6-490E-8B45-C0CD24AE6401}"/>
-      </w:docPartPr>
-      <w:docPartBody>
-        <w:p>
-          <w:pPr>
-            <w:pStyle w:val="BF03C1394E414035B6CFEA47C0139B39"/>
-          </w:pPr>
-          <w:r>
-            <w:t>Cleaned and preprocessed data</w:t>
-          </w:r>
-        </w:p>
-      </w:docPartBody>
-    </w:docPart>
-    <w:docPart>
-      <w:docPartPr>
-        <w:name w:val="A8C58C85907D441685621B8BB5110369"/>
-        <w:category>
-          <w:name w:val="General"/>
-          <w:gallery w:val="placeholder"/>
-        </w:category>
-        <w:types>
-          <w:type w:val="bbPlcHdr"/>
-        </w:types>
-        <w:behaviors>
-          <w:behavior w:val="content"/>
-        </w:behaviors>
-        <w:guid w:val="{805DCE0B-FBC5-4938-8565-292F02919A42}"/>
-      </w:docPartPr>
-      <w:docPartBody>
-        <w:p>
-          <w:pPr>
-            <w:pStyle w:val="A8C58C85907D441685621B8BB5110369"/>
-          </w:pPr>
-          <w:r>
-            <w:t>Conducted statistical tests for decision support</w:t>
-          </w:r>
-        </w:p>
-      </w:docPartBody>
-    </w:docPart>
-    <w:docPart>
-      <w:docPartPr>
-        <w:name w:val="047F83C613C1417F88A0CB0B4450BB2D"/>
-        <w:category>
-          <w:name w:val="General"/>
-          <w:gallery w:val="placeholder"/>
-        </w:category>
-        <w:types>
-          <w:type w:val="bbPlcHdr"/>
-        </w:types>
-        <w:behaviors>
-          <w:behavior w:val="content"/>
-        </w:behaviors>
-        <w:guid w:val="{141A8B08-CDE2-485E-B19E-DC390B7D9BE4}"/>
-      </w:docPartPr>
-      <w:docPartBody>
-        <w:p>
-          <w:pPr>
-            <w:pStyle w:val="047F83C613C1417F88A0CB0B4450BB2D"/>
-          </w:pPr>
-          <w:r>
-            <w:t>Developed machine learning models for prediction</w:t>
-          </w:r>
-        </w:p>
-      </w:docPartBody>
-    </w:docPart>
-    <w:docPart>
-      <w:docPartPr>
-        <w:name w:val="E4DA5143DC5B4C8BBC634F8F541FB3B8"/>
-        <w:category>
-          <w:name w:val="General"/>
-          <w:gallery w:val="placeholder"/>
-        </w:category>
-        <w:types>
-          <w:type w:val="bbPlcHdr"/>
-        </w:types>
-        <w:behaviors>
-          <w:behavior w:val="content"/>
-        </w:behaviors>
-        <w:guid w:val="{7FAC757B-0ED8-43E2-A1FD-A9ADA5566B73}"/>
-      </w:docPartPr>
-      <w:docPartBody>
-        <w:p>
-          <w:pPr>
-            <w:pStyle w:val="E4DA5143DC5B4C8BBC634F8F541FB3B8"/>
-          </w:pPr>
-          <w:r>
-            <w:t>Collaborated on A/B tests, increased click-through</w:t>
           </w:r>
         </w:p>
       </w:docPartBody>
@@ -28027,10 +27731,12 @@
     <w:rsid w:val="001B3357"/>
     <w:rsid w:val="00202E90"/>
     <w:rsid w:val="002F00CE"/>
+    <w:rsid w:val="00386E9C"/>
     <w:rsid w:val="00530494"/>
     <w:rsid w:val="0055557A"/>
     <w:rsid w:val="00583E26"/>
     <w:rsid w:val="00597379"/>
+    <w:rsid w:val="00727039"/>
     <w:rsid w:val="007757CA"/>
     <w:rsid w:val="00793EAD"/>
     <w:rsid w:val="00A632C3"/>
@@ -28793,6 +28499,39 @@
 </file>
 
 <file path=customXml/item1.xml><?xml version="1.0" encoding="utf-8"?>
+<b:Sources xmlns:b="http://schemas.openxmlformats.org/officeDocument/2006/bibliography" xmlns="http://schemas.openxmlformats.org/officeDocument/2006/bibliography" SelectedStyle="\APASixthEditionOfficeOnline.xsl" StyleName="APA" Version="6"/>
+</file>
+
+<file path=customXml/item2.xml><?xml version="1.0" encoding="utf-8"?>
+<p:properties xmlns:p="http://schemas.microsoft.com/office/2006/metadata/properties" xmlns:xsi="http://www.w3.org/2001/XMLSchema-instance" xmlns:pc="http://schemas.microsoft.com/office/infopath/2007/PartnerControls">
+  <documentManagement>
+    <_ip_UnifiedCompliancePolicyUIAction xmlns="http://schemas.microsoft.com/sharepoint/v3" xsi:nil="true"/>
+    <Image xmlns="71af3243-3dd4-4a8d-8c0d-dd76da1f02a5">
+      <Url xsi:nil="true"/>
+      <Description xsi:nil="true"/>
+    </Image>
+    <Status xmlns="71af3243-3dd4-4a8d-8c0d-dd76da1f02a5">Not started</Status>
+    <Background xmlns="71af3243-3dd4-4a8d-8c0d-dd76da1f02a5">false</Background>
+    <_ip_UnifiedCompliancePolicyProperties xmlns="http://schemas.microsoft.com/sharepoint/v3" xsi:nil="true"/>
+    <ImageTagsTaxHTField xmlns="71af3243-3dd4-4a8d-8c0d-dd76da1f02a5">
+      <Terms xmlns="http://schemas.microsoft.com/office/infopath/2007/PartnerControls"/>
+    </ImageTagsTaxHTField>
+    <TaxCatchAll xmlns="230e9df3-be65-4c73-a93b-d1236ebd677e" xsi:nil="true"/>
+    <MediaServiceKeyPoints xmlns="71af3243-3dd4-4a8d-8c0d-dd76da1f02a5" xsi:nil="true"/>
+  </documentManagement>
+</p:properties>
+</file>
+
+<file path=customXml/item3.xml><?xml version="1.0" encoding="utf-8"?>
+<?mso-contentType ?>
+<FormTemplates xmlns="http://schemas.microsoft.com/sharepoint/v3/contenttype/forms">
+  <Display>DocumentLibraryForm</Display>
+  <Edit>DocumentLibraryForm</Edit>
+  <New>DocumentLibraryForm</New>
+</FormTemplates>
+</file>
+
+<file path=customXml/item4.xml><?xml version="1.0" encoding="utf-8"?>
 <ct:contentTypeSchema xmlns:ct="http://schemas.microsoft.com/office/2006/metadata/contentType" xmlns:ma="http://schemas.microsoft.com/office/2006/metadata/properties/metaAttributes" ct:_="" ma:_="" ma:contentTypeName="Document" ma:contentTypeID="0x01010079F111ED35F8CC479449609E8A0923A6" ma:contentTypeVersion="26" ma:contentTypeDescription="Create a new document." ma:contentTypeScope="" ma:versionID="ac37c1753acd5e330d2062ccec26ea66">
   <xsd:schema xmlns:xsd="http://www.w3.org/2001/XMLSchema" xmlns:xs="http://www.w3.org/2001/XMLSchema" xmlns:p="http://schemas.microsoft.com/office/2006/metadata/properties" xmlns:ns1="http://schemas.microsoft.com/sharepoint/v3" xmlns:ns2="71af3243-3dd4-4a8d-8c0d-dd76da1f02a5" xmlns:ns3="16c05727-aa75-4e4a-9b5f-8a80a1165891" xmlns:ns4="230e9df3-be65-4c73-a93b-d1236ebd677e" targetNamespace="http://schemas.microsoft.com/office/2006/metadata/properties" ma:root="true" ma:fieldsID="3b340c7101c92c5120abd06486f94548" ns1:_="" ns2:_="" ns3:_="" ns4:_="">
     <xsd:import namespace="http://schemas.microsoft.com/sharepoint/v3"/>
@@ -29092,40 +28831,35 @@
 </ct:contentTypeSchema>
 </file>
 
-<file path=customXml/item2.xml><?xml version="1.0" encoding="utf-8"?>
-<?mso-contentType ?>
-<FormTemplates xmlns="http://schemas.microsoft.com/sharepoint/v3/contenttype/forms">
-  <Display>DocumentLibraryForm</Display>
-  <Edit>DocumentLibraryForm</Edit>
-  <New>DocumentLibraryForm</New>
-</FormTemplates>
+<file path=customXml/itemProps1.xml><?xml version="1.0" encoding="utf-8"?>
+<ds:datastoreItem xmlns:ds="http://schemas.openxmlformats.org/officeDocument/2006/customXml" ds:itemID="{B690CEF4-07C7-4C0C-A6BB-7328017E8EDA}">
+  <ds:schemaRefs>
+    <ds:schemaRef ds:uri="http://schemas.openxmlformats.org/officeDocument/2006/bibliography"/>
+  </ds:schemaRefs>
+</ds:datastoreItem>
 </file>
 
-<file path=customXml/item3.xml><?xml version="1.0" encoding="utf-8"?>
-<p:properties xmlns:p="http://schemas.microsoft.com/office/2006/metadata/properties" xmlns:xsi="http://www.w3.org/2001/XMLSchema-instance" xmlns:pc="http://schemas.microsoft.com/office/infopath/2007/PartnerControls">
-  <documentManagement>
-    <_ip_UnifiedCompliancePolicyUIAction xmlns="http://schemas.microsoft.com/sharepoint/v3" xsi:nil="true"/>
-    <Image xmlns="71af3243-3dd4-4a8d-8c0d-dd76da1f02a5">
-      <Url xsi:nil="true"/>
-      <Description xsi:nil="true"/>
-    </Image>
-    <Status xmlns="71af3243-3dd4-4a8d-8c0d-dd76da1f02a5">Not started</Status>
-    <Background xmlns="71af3243-3dd4-4a8d-8c0d-dd76da1f02a5">false</Background>
-    <_ip_UnifiedCompliancePolicyProperties xmlns="http://schemas.microsoft.com/sharepoint/v3" xsi:nil="true"/>
-    <ImageTagsTaxHTField xmlns="71af3243-3dd4-4a8d-8c0d-dd76da1f02a5">
-      <Terms xmlns="http://schemas.microsoft.com/office/infopath/2007/PartnerControls"/>
-    </ImageTagsTaxHTField>
-    <TaxCatchAll xmlns="230e9df3-be65-4c73-a93b-d1236ebd677e" xsi:nil="true"/>
-    <MediaServiceKeyPoints xmlns="71af3243-3dd4-4a8d-8c0d-dd76da1f02a5" xsi:nil="true"/>
-  </documentManagement>
-</p:properties>
+<file path=customXml/itemProps2.xml><?xml version="1.0" encoding="utf-8"?>
+<ds:datastoreItem xmlns:ds="http://schemas.openxmlformats.org/officeDocument/2006/customXml" ds:itemID="{A9893E80-0AB2-4C42-8D6E-F0C64251EDE9}">
+  <ds:schemaRefs>
+    <ds:schemaRef ds:uri="http://schemas.microsoft.com/office/2006/metadata/properties"/>
+    <ds:schemaRef ds:uri="http://schemas.microsoft.com/office/infopath/2007/PartnerControls"/>
+    <ds:schemaRef ds:uri="http://schemas.microsoft.com/sharepoint/v3"/>
+    <ds:schemaRef ds:uri="71af3243-3dd4-4a8d-8c0d-dd76da1f02a5"/>
+    <ds:schemaRef ds:uri="230e9df3-be65-4c73-a93b-d1236ebd677e"/>
+  </ds:schemaRefs>
+</ds:datastoreItem>
 </file>
 
-<file path=customXml/item4.xml><?xml version="1.0" encoding="utf-8"?>
-<b:Sources xmlns:b="http://schemas.openxmlformats.org/officeDocument/2006/bibliography" xmlns="http://schemas.openxmlformats.org/officeDocument/2006/bibliography" SelectedStyle="\APASixthEditionOfficeOnline.xsl" StyleName="APA" Version="6"/>
+<file path=customXml/itemProps3.xml><?xml version="1.0" encoding="utf-8"?>
+<ds:datastoreItem xmlns:ds="http://schemas.openxmlformats.org/officeDocument/2006/customXml" ds:itemID="{AABE5AEB-BD32-46FB-B4E8-5C314C3FA503}">
+  <ds:schemaRefs>
+    <ds:schemaRef ds:uri="http://schemas.microsoft.com/sharepoint/v3/contenttype/forms"/>
+  </ds:schemaRefs>
+</ds:datastoreItem>
 </file>
 
-<file path=customXml/itemProps1.xml><?xml version="1.0" encoding="utf-8"?>
+<file path=customXml/itemProps4.xml><?xml version="1.0" encoding="utf-8"?>
 <ds:datastoreItem xmlns:ds="http://schemas.openxmlformats.org/officeDocument/2006/customXml" ds:itemID="{46268ACC-32FC-4261-BF80-5F6DE34E1C11}">
   <ds:schemaRefs>
     <ds:schemaRef ds:uri="http://schemas.microsoft.com/office/2006/metadata/contentType"/>
@@ -29146,34 +28880,6 @@
 </ds:datastoreItem>
 </file>
 
-<file path=customXml/itemProps2.xml><?xml version="1.0" encoding="utf-8"?>
-<ds:datastoreItem xmlns:ds="http://schemas.openxmlformats.org/officeDocument/2006/customXml" ds:itemID="{AABE5AEB-BD32-46FB-B4E8-5C314C3FA503}">
-  <ds:schemaRefs>
-    <ds:schemaRef ds:uri="http://schemas.microsoft.com/sharepoint/v3/contenttype/forms"/>
-  </ds:schemaRefs>
-</ds:datastoreItem>
-</file>
-
-<file path=customXml/itemProps3.xml><?xml version="1.0" encoding="utf-8"?>
-<ds:datastoreItem xmlns:ds="http://schemas.openxmlformats.org/officeDocument/2006/customXml" ds:itemID="{A9893E80-0AB2-4C42-8D6E-F0C64251EDE9}">
-  <ds:schemaRefs>
-    <ds:schemaRef ds:uri="http://schemas.microsoft.com/office/2006/metadata/properties"/>
-    <ds:schemaRef ds:uri="http://schemas.microsoft.com/office/infopath/2007/PartnerControls"/>
-    <ds:schemaRef ds:uri="http://schemas.microsoft.com/sharepoint/v3"/>
-    <ds:schemaRef ds:uri="71af3243-3dd4-4a8d-8c0d-dd76da1f02a5"/>
-    <ds:schemaRef ds:uri="230e9df3-be65-4c73-a93b-d1236ebd677e"/>
-  </ds:schemaRefs>
-</ds:datastoreItem>
-</file>
-
-<file path=customXml/itemProps4.xml><?xml version="1.0" encoding="utf-8"?>
-<ds:datastoreItem xmlns:ds="http://schemas.openxmlformats.org/officeDocument/2006/customXml" ds:itemID="{B690CEF4-07C7-4C0C-A6BB-7328017E8EDA}">
-  <ds:schemaRefs>
-    <ds:schemaRef ds:uri="http://schemas.openxmlformats.org/officeDocument/2006/bibliography"/>
-  </ds:schemaRefs>
-</ds:datastoreItem>
-</file>
-
 <file path=docMetadata/LabelInfo.xml><?xml version="1.0" encoding="utf-8"?>
 <clbl:labelList xmlns:clbl="http://schemas.microsoft.com/office/2020/mipLabelMetadata"/>
 </file>
</xml_diff>

<commit_message>
feat: added design patterns accomplishment, started on skills for Data Analyst Intern - Data & Analytics
</commit_message>
<xml_diff>
--- a/MasterResume.docx
+++ b/MasterResume.docx
@@ -187,6 +187,34 @@
     <w:p>
       <w:pPr>
         <w:pStyle w:val="ListBullet"/>
+      </w:pPr>
+      <w:r>
+        <w:t>Experienced with SQL databases, building a full stack profile collection app leveraging</w:t>
+      </w:r>
+      <w:r>
+        <w:t xml:space="preserve"> </w:t>
+      </w:r>
+      <w:r>
+        <w:t>MySQL.</w:t>
+      </w:r>
+    </w:p>
+    <w:p>
+      <w:pPr>
+        <w:pStyle w:val="ListBullet"/>
+      </w:pPr>
+      <w:r>
+        <w:t xml:space="preserve">Familiar with NoSQL databases like MongoDB and Firebase </w:t>
+      </w:r>
+      <w:r>
+        <w:t>Realtime DB</w:t>
+      </w:r>
+      <w:r>
+        <w:t>, building apps such as __________.</w:t>
+      </w:r>
+    </w:p>
+    <w:p>
+      <w:pPr>
+        <w:pStyle w:val="ListBullet"/>
         <w:rPr>
           <w:b/>
         </w:rPr>
@@ -238,7 +266,15 @@
         <w:t xml:space="preserve">clean </w:t>
       </w:r>
       <w:r>
-        <w:t>and easily understandable code (by peers and TAs), through U of T's software design course.</w:t>
+        <w:t xml:space="preserve">and easily understandable code (by peers and TAs), </w:t>
+      </w:r>
+      <w:bookmarkStart w:id="0" w:name="_Hlk174719248"/>
+      <w:r>
+        <w:t xml:space="preserve">through </w:t>
+      </w:r>
+      <w:bookmarkEnd w:id="0"/>
+      <w:r>
+        <w:t>U of T's software design course.</w:t>
       </w:r>
     </w:p>
     <w:p>
@@ -255,6 +291,38 @@
       </w:pPr>
       <w:r>
         <w:t>Familiar with DevOps, using Docker and GitHub Actions to set up CI/CD pipelines in projects such as __________.</w:t>
+      </w:r>
+    </w:p>
+    <w:p>
+      <w:pPr>
+        <w:pStyle w:val="ListBullet"/>
+      </w:pPr>
+      <w:r>
+        <w:t xml:space="preserve">Knowledgeable </w:t>
+      </w:r>
+      <w:r>
+        <w:t xml:space="preserve">at </w:t>
+      </w:r>
+      <w:r>
+        <w:t xml:space="preserve">mining and </w:t>
+      </w:r>
+      <w:r>
+        <w:t>visualizing raw</w:t>
+      </w:r>
+      <w:r>
+        <w:t xml:space="preserve"> CSV data to reveal insights using Python libraries such </w:t>
+      </w:r>
+      <w:r>
+        <w:t>as Pandas</w:t>
+      </w:r>
+      <w:r>
+        <w:t xml:space="preserve"> and Matplotlib, </w:t>
+      </w:r>
+      <w:r>
+        <w:t xml:space="preserve">through </w:t>
+      </w:r>
+      <w:r>
+        <w:t>freeCodeCamp's certificate.</w:t>
       </w:r>
     </w:p>
     <w:p>
@@ -732,10 +800,13 @@
         <w:pStyle w:val="ListBullet"/>
       </w:pPr>
       <w:r>
-        <w:t xml:space="preserve">Wrote </w:t>
+        <w:t xml:space="preserve">Wrote maintainable and testable code </w:t>
       </w:r>
       <w:r>
-        <w:t>maintainable and testable code by utilizing the Model-View-Presenter (similar to MVVM) architecture.</w:t>
+        <w:t xml:space="preserve">by utilizing </w:t>
+      </w:r>
+      <w:r>
+        <w:t>the Model-View-Presenter (similar to MVVM) architecture, and applying design patterns including Singleton, Adapter, and Strategy.</w:t>
       </w:r>
     </w:p>
     <w:p>
@@ -815,7 +886,6 @@
         <w:pStyle w:val="ListBullet"/>
       </w:pPr>
       <w:r>
-        <w:lastRenderedPageBreak/>
         <w:t xml:space="preserve">Deployed the application on AWS using a Linux VM and configured NGINX as a reverse proxy, achieving HTTPS </w:t>
       </w:r>
       <w:r>
@@ -2739,7 +2809,6 @@
   <w:style w:type="character" w:default="1" w:styleId="DefaultParagraphFont">
     <w:name w:val="Default Paragraph Font"/>
     <w:uiPriority w:val="1"/>
-    <w:semiHidden/>
     <w:unhideWhenUsed/>
   </w:style>
   <w:style w:type="table" w:default="1" w:styleId="TableNormal">
@@ -27729,6 +27798,7 @@
     <w:rsid w:val="000C521D"/>
     <w:rsid w:val="00184049"/>
     <w:rsid w:val="001B3357"/>
+    <w:rsid w:val="001C4898"/>
     <w:rsid w:val="00202E90"/>
     <w:rsid w:val="002F00CE"/>
     <w:rsid w:val="00386E9C"/>
@@ -27744,6 +27814,7 @@
     <w:rsid w:val="00D31DEB"/>
     <w:rsid w:val="00D447FA"/>
     <w:rsid w:val="00E37B20"/>
+    <w:rsid w:val="00E42BE0"/>
     <w:rsid w:val="00E457A1"/>
     <w:rsid w:val="00E52062"/>
     <w:rsid w:val="00E86C27"/>
@@ -28209,24 +28280,6 @@
   <w:style w:type="paragraph" w:customStyle="1" w:styleId="1A838583EBE944368A5FFC13E9781FF7">
     <w:name w:val="1A838583EBE944368A5FFC13E9781FF7"/>
   </w:style>
-  <w:style w:type="paragraph" w:customStyle="1" w:styleId="018731BE3A4749F39B1C88A51A4870EB">
-    <w:name w:val="018731BE3A4749F39B1C88A51A4870EB"/>
-  </w:style>
-  <w:style w:type="paragraph" w:customStyle="1" w:styleId="D85E49C372B64381986FD799282B5130">
-    <w:name w:val="D85E49C372B64381986FD799282B5130"/>
-  </w:style>
-  <w:style w:type="paragraph" w:customStyle="1" w:styleId="BF03C1394E414035B6CFEA47C0139B39">
-    <w:name w:val="BF03C1394E414035B6CFEA47C0139B39"/>
-  </w:style>
-  <w:style w:type="paragraph" w:customStyle="1" w:styleId="A8C58C85907D441685621B8BB5110369">
-    <w:name w:val="A8C58C85907D441685621B8BB5110369"/>
-  </w:style>
-  <w:style w:type="paragraph" w:customStyle="1" w:styleId="047F83C613C1417F88A0CB0B4450BB2D">
-    <w:name w:val="047F83C613C1417F88A0CB0B4450BB2D"/>
-  </w:style>
-  <w:style w:type="paragraph" w:customStyle="1" w:styleId="E4DA5143DC5B4C8BBC634F8F541FB3B8">
-    <w:name w:val="E4DA5143DC5B4C8BBC634F8F541FB3B8"/>
-  </w:style>
 </w:styles>
 </file>
 
@@ -28499,39 +28552,6 @@
 </file>
 
 <file path=customXml/item1.xml><?xml version="1.0" encoding="utf-8"?>
-<b:Sources xmlns:b="http://schemas.openxmlformats.org/officeDocument/2006/bibliography" xmlns="http://schemas.openxmlformats.org/officeDocument/2006/bibliography" SelectedStyle="\APASixthEditionOfficeOnline.xsl" StyleName="APA" Version="6"/>
-</file>
-
-<file path=customXml/item2.xml><?xml version="1.0" encoding="utf-8"?>
-<p:properties xmlns:p="http://schemas.microsoft.com/office/2006/metadata/properties" xmlns:xsi="http://www.w3.org/2001/XMLSchema-instance" xmlns:pc="http://schemas.microsoft.com/office/infopath/2007/PartnerControls">
-  <documentManagement>
-    <_ip_UnifiedCompliancePolicyUIAction xmlns="http://schemas.microsoft.com/sharepoint/v3" xsi:nil="true"/>
-    <Image xmlns="71af3243-3dd4-4a8d-8c0d-dd76da1f02a5">
-      <Url xsi:nil="true"/>
-      <Description xsi:nil="true"/>
-    </Image>
-    <Status xmlns="71af3243-3dd4-4a8d-8c0d-dd76da1f02a5">Not started</Status>
-    <Background xmlns="71af3243-3dd4-4a8d-8c0d-dd76da1f02a5">false</Background>
-    <_ip_UnifiedCompliancePolicyProperties xmlns="http://schemas.microsoft.com/sharepoint/v3" xsi:nil="true"/>
-    <ImageTagsTaxHTField xmlns="71af3243-3dd4-4a8d-8c0d-dd76da1f02a5">
-      <Terms xmlns="http://schemas.microsoft.com/office/infopath/2007/PartnerControls"/>
-    </ImageTagsTaxHTField>
-    <TaxCatchAll xmlns="230e9df3-be65-4c73-a93b-d1236ebd677e" xsi:nil="true"/>
-    <MediaServiceKeyPoints xmlns="71af3243-3dd4-4a8d-8c0d-dd76da1f02a5" xsi:nil="true"/>
-  </documentManagement>
-</p:properties>
-</file>
-
-<file path=customXml/item3.xml><?xml version="1.0" encoding="utf-8"?>
-<?mso-contentType ?>
-<FormTemplates xmlns="http://schemas.microsoft.com/sharepoint/v3/contenttype/forms">
-  <Display>DocumentLibraryForm</Display>
-  <Edit>DocumentLibraryForm</Edit>
-  <New>DocumentLibraryForm</New>
-</FormTemplates>
-</file>
-
-<file path=customXml/item4.xml><?xml version="1.0" encoding="utf-8"?>
 <ct:contentTypeSchema xmlns:ct="http://schemas.microsoft.com/office/2006/metadata/contentType" xmlns:ma="http://schemas.microsoft.com/office/2006/metadata/properties/metaAttributes" ct:_="" ma:_="" ma:contentTypeName="Document" ma:contentTypeID="0x01010079F111ED35F8CC479449609E8A0923A6" ma:contentTypeVersion="26" ma:contentTypeDescription="Create a new document." ma:contentTypeScope="" ma:versionID="ac37c1753acd5e330d2062ccec26ea66">
   <xsd:schema xmlns:xsd="http://www.w3.org/2001/XMLSchema" xmlns:xs="http://www.w3.org/2001/XMLSchema" xmlns:p="http://schemas.microsoft.com/office/2006/metadata/properties" xmlns:ns1="http://schemas.microsoft.com/sharepoint/v3" xmlns:ns2="71af3243-3dd4-4a8d-8c0d-dd76da1f02a5" xmlns:ns3="16c05727-aa75-4e4a-9b5f-8a80a1165891" xmlns:ns4="230e9df3-be65-4c73-a93b-d1236ebd677e" targetNamespace="http://schemas.microsoft.com/office/2006/metadata/properties" ma:root="true" ma:fieldsID="3b340c7101c92c5120abd06486f94548" ns1:_="" ns2:_="" ns3:_="" ns4:_="">
     <xsd:import namespace="http://schemas.microsoft.com/sharepoint/v3"/>
@@ -28831,35 +28851,40 @@
 </ct:contentTypeSchema>
 </file>
 
-<file path=customXml/itemProps1.xml><?xml version="1.0" encoding="utf-8"?>
-<ds:datastoreItem xmlns:ds="http://schemas.openxmlformats.org/officeDocument/2006/customXml" ds:itemID="{B690CEF4-07C7-4C0C-A6BB-7328017E8EDA}">
-  <ds:schemaRefs>
-    <ds:schemaRef ds:uri="http://schemas.openxmlformats.org/officeDocument/2006/bibliography"/>
-  </ds:schemaRefs>
-</ds:datastoreItem>
+<file path=customXml/item2.xml><?xml version="1.0" encoding="utf-8"?>
+<?mso-contentType ?>
+<FormTemplates xmlns="http://schemas.microsoft.com/sharepoint/v3/contenttype/forms">
+  <Display>DocumentLibraryForm</Display>
+  <Edit>DocumentLibraryForm</Edit>
+  <New>DocumentLibraryForm</New>
+</FormTemplates>
 </file>
 
-<file path=customXml/itemProps2.xml><?xml version="1.0" encoding="utf-8"?>
-<ds:datastoreItem xmlns:ds="http://schemas.openxmlformats.org/officeDocument/2006/customXml" ds:itemID="{A9893E80-0AB2-4C42-8D6E-F0C64251EDE9}">
-  <ds:schemaRefs>
-    <ds:schemaRef ds:uri="http://schemas.microsoft.com/office/2006/metadata/properties"/>
-    <ds:schemaRef ds:uri="http://schemas.microsoft.com/office/infopath/2007/PartnerControls"/>
-    <ds:schemaRef ds:uri="http://schemas.microsoft.com/sharepoint/v3"/>
-    <ds:schemaRef ds:uri="71af3243-3dd4-4a8d-8c0d-dd76da1f02a5"/>
-    <ds:schemaRef ds:uri="230e9df3-be65-4c73-a93b-d1236ebd677e"/>
-  </ds:schemaRefs>
-</ds:datastoreItem>
+<file path=customXml/item3.xml><?xml version="1.0" encoding="utf-8"?>
+<p:properties xmlns:p="http://schemas.microsoft.com/office/2006/metadata/properties" xmlns:xsi="http://www.w3.org/2001/XMLSchema-instance" xmlns:pc="http://schemas.microsoft.com/office/infopath/2007/PartnerControls">
+  <documentManagement>
+    <_ip_UnifiedCompliancePolicyUIAction xmlns="http://schemas.microsoft.com/sharepoint/v3" xsi:nil="true"/>
+    <Image xmlns="71af3243-3dd4-4a8d-8c0d-dd76da1f02a5">
+      <Url xsi:nil="true"/>
+      <Description xsi:nil="true"/>
+    </Image>
+    <Status xmlns="71af3243-3dd4-4a8d-8c0d-dd76da1f02a5">Not started</Status>
+    <Background xmlns="71af3243-3dd4-4a8d-8c0d-dd76da1f02a5">false</Background>
+    <_ip_UnifiedCompliancePolicyProperties xmlns="http://schemas.microsoft.com/sharepoint/v3" xsi:nil="true"/>
+    <ImageTagsTaxHTField xmlns="71af3243-3dd4-4a8d-8c0d-dd76da1f02a5">
+      <Terms xmlns="http://schemas.microsoft.com/office/infopath/2007/PartnerControls"/>
+    </ImageTagsTaxHTField>
+    <TaxCatchAll xmlns="230e9df3-be65-4c73-a93b-d1236ebd677e" xsi:nil="true"/>
+    <MediaServiceKeyPoints xmlns="71af3243-3dd4-4a8d-8c0d-dd76da1f02a5" xsi:nil="true"/>
+  </documentManagement>
+</p:properties>
 </file>
 
-<file path=customXml/itemProps3.xml><?xml version="1.0" encoding="utf-8"?>
-<ds:datastoreItem xmlns:ds="http://schemas.openxmlformats.org/officeDocument/2006/customXml" ds:itemID="{AABE5AEB-BD32-46FB-B4E8-5C314C3FA503}">
-  <ds:schemaRefs>
-    <ds:schemaRef ds:uri="http://schemas.microsoft.com/sharepoint/v3/contenttype/forms"/>
-  </ds:schemaRefs>
-</ds:datastoreItem>
+<file path=customXml/item4.xml><?xml version="1.0" encoding="utf-8"?>
+<b:Sources xmlns:b="http://schemas.openxmlformats.org/officeDocument/2006/bibliography" xmlns="http://schemas.openxmlformats.org/officeDocument/2006/bibliography" SelectedStyle="\APASixthEditionOfficeOnline.xsl" StyleName="APA" Version="6"/>
 </file>
 
-<file path=customXml/itemProps4.xml><?xml version="1.0" encoding="utf-8"?>
+<file path=customXml/itemProps1.xml><?xml version="1.0" encoding="utf-8"?>
 <ds:datastoreItem xmlns:ds="http://schemas.openxmlformats.org/officeDocument/2006/customXml" ds:itemID="{46268ACC-32FC-4261-BF80-5F6DE34E1C11}">
   <ds:schemaRefs>
     <ds:schemaRef ds:uri="http://schemas.microsoft.com/office/2006/metadata/contentType"/>
@@ -28880,6 +28905,34 @@
 </ds:datastoreItem>
 </file>
 
+<file path=customXml/itemProps2.xml><?xml version="1.0" encoding="utf-8"?>
+<ds:datastoreItem xmlns:ds="http://schemas.openxmlformats.org/officeDocument/2006/customXml" ds:itemID="{AABE5AEB-BD32-46FB-B4E8-5C314C3FA503}">
+  <ds:schemaRefs>
+    <ds:schemaRef ds:uri="http://schemas.microsoft.com/sharepoint/v3/contenttype/forms"/>
+  </ds:schemaRefs>
+</ds:datastoreItem>
+</file>
+
+<file path=customXml/itemProps3.xml><?xml version="1.0" encoding="utf-8"?>
+<ds:datastoreItem xmlns:ds="http://schemas.openxmlformats.org/officeDocument/2006/customXml" ds:itemID="{A9893E80-0AB2-4C42-8D6E-F0C64251EDE9}">
+  <ds:schemaRefs>
+    <ds:schemaRef ds:uri="http://schemas.microsoft.com/office/2006/metadata/properties"/>
+    <ds:schemaRef ds:uri="http://schemas.microsoft.com/office/infopath/2007/PartnerControls"/>
+    <ds:schemaRef ds:uri="http://schemas.microsoft.com/sharepoint/v3"/>
+    <ds:schemaRef ds:uri="71af3243-3dd4-4a8d-8c0d-dd76da1f02a5"/>
+    <ds:schemaRef ds:uri="230e9df3-be65-4c73-a93b-d1236ebd677e"/>
+  </ds:schemaRefs>
+</ds:datastoreItem>
+</file>
+
+<file path=customXml/itemProps4.xml><?xml version="1.0" encoding="utf-8"?>
+<ds:datastoreItem xmlns:ds="http://schemas.openxmlformats.org/officeDocument/2006/customXml" ds:itemID="{B690CEF4-07C7-4C0C-A6BB-7328017E8EDA}">
+  <ds:schemaRefs>
+    <ds:schemaRef ds:uri="http://schemas.openxmlformats.org/officeDocument/2006/bibliography"/>
+  </ds:schemaRefs>
+</ds:datastoreItem>
+</file>
+
 <file path=docMetadata/LabelInfo.xml><?xml version="1.0" encoding="utf-8"?>
 <clbl:labelList xmlns:clbl="http://schemas.microsoft.com/office/2020/mipLabelMetadata"/>
 </file>
</xml_diff>

<commit_message>
feat: completed skills for Data Analyst Intern - Data & Analytics
</commit_message>
<xml_diff>
--- a/MasterResume.docx
+++ b/MasterResume.docx
@@ -189,13 +189,19 @@
         <w:pStyle w:val="ListBullet"/>
       </w:pPr>
       <w:r>
-        <w:t>Experienced with SQL databases, building a full stack profile collection app leveraging</w:t>
+        <w:t xml:space="preserve">Experienced with SQL </w:t>
       </w:r>
       <w:r>
-        <w:t xml:space="preserve"> </w:t>
+        <w:t>databases</w:t>
       </w:r>
       <w:r>
-        <w:t>MySQL.</w:t>
+        <w:t xml:space="preserve"> and</w:t>
+      </w:r>
+      <w:r>
+        <w:t xml:space="preserve"> data modelling</w:t>
+      </w:r>
+      <w:r>
+        <w:t>, building a full stack profile collection app leveraging MySQL.</w:t>
       </w:r>
     </w:p>
     <w:p>
@@ -301,28 +307,47 @@
         <w:t xml:space="preserve">Knowledgeable </w:t>
       </w:r>
       <w:r>
-        <w:t xml:space="preserve">at </w:t>
-      </w:r>
-      <w:r>
-        <w:t xml:space="preserve">mining and </w:t>
-      </w:r>
-      <w:r>
-        <w:t>visualizing raw</w:t>
-      </w:r>
-      <w:r>
-        <w:t xml:space="preserve"> CSV data to reveal insights using Python libraries such </w:t>
-      </w:r>
-      <w:r>
-        <w:t>as Pandas</w:t>
-      </w:r>
-      <w:r>
-        <w:t xml:space="preserve"> and Matplotlib, </w:t>
+        <w:t xml:space="preserve">at mining and visualizing raw CSV data to reveal insights using Python libraries such as Pandas and Matplotlib, </w:t>
       </w:r>
       <w:r>
         <w:t xml:space="preserve">through </w:t>
       </w:r>
       <w:r>
-        <w:t>freeCodeCamp's certificate.</w:t>
+        <w:t xml:space="preserve">freeCodeCamp's </w:t>
+      </w:r>
+      <w:r>
+        <w:t xml:space="preserve">data </w:t>
+      </w:r>
+      <w:r>
+        <w:t>analysis</w:t>
+      </w:r>
+      <w:r>
+        <w:t xml:space="preserve"> certificate</w:t>
+      </w:r>
+      <w:r>
+        <w:t>.</w:t>
+      </w:r>
+    </w:p>
+    <w:p>
+      <w:pPr>
+        <w:pStyle w:val="ListBullet"/>
+      </w:pPr>
+      <w:r>
+        <w:t>Familiar using TensorFlow to build machine learning models, including a malaria cell classification neural network.</w:t>
+      </w:r>
+    </w:p>
+    <w:p>
+      <w:pPr>
+        <w:pStyle w:val="ListBullet"/>
+      </w:pPr>
+      <w:r>
+        <w:t xml:space="preserve">Experienced in </w:t>
+      </w:r>
+      <w:r>
+        <w:t>using Google</w:t>
+      </w:r>
+      <w:r>
+        <w:t xml:space="preserve"> Suite (Sheets, Docs, Slides) and Microsoft Suite (Excel, Word) through academic presentations and assignments.</w:t>
       </w:r>
     </w:p>
     <w:p>
@@ -800,6 +825,7 @@
         <w:pStyle w:val="ListBullet"/>
       </w:pPr>
       <w:r>
+        <w:lastRenderedPageBreak/>
         <w:t xml:space="preserve">Wrote maintainable and testable code </w:t>
       </w:r>
       <w:r>
@@ -2809,6 +2835,7 @@
   <w:style w:type="character" w:default="1" w:styleId="DefaultParagraphFont">
     <w:name w:val="Default Paragraph Font"/>
     <w:uiPriority w:val="1"/>
+    <w:semiHidden/>
     <w:unhideWhenUsed/>
   </w:style>
   <w:style w:type="table" w:default="1" w:styleId="TableNormal">
@@ -27806,6 +27833,7 @@
     <w:rsid w:val="0055557A"/>
     <w:rsid w:val="00583E26"/>
     <w:rsid w:val="00597379"/>
+    <w:rsid w:val="005B49EA"/>
     <w:rsid w:val="00727039"/>
     <w:rsid w:val="007757CA"/>
     <w:rsid w:val="00793EAD"/>
@@ -27819,6 +27847,7 @@
     <w:rsid w:val="00E52062"/>
     <w:rsid w:val="00E86C27"/>
     <w:rsid w:val="00F378D8"/>
+    <w:rsid w:val="00F75609"/>
     <w:rsid w:val="00F858DE"/>
   </w:rsids>
   <m:mathPr>
@@ -28552,6 +28581,39 @@
 </file>
 
 <file path=customXml/item1.xml><?xml version="1.0" encoding="utf-8"?>
+<b:Sources xmlns:b="http://schemas.openxmlformats.org/officeDocument/2006/bibliography" xmlns="http://schemas.openxmlformats.org/officeDocument/2006/bibliography" SelectedStyle="\APASixthEditionOfficeOnline.xsl" StyleName="APA" Version="6"/>
+</file>
+
+<file path=customXml/item2.xml><?xml version="1.0" encoding="utf-8"?>
+<p:properties xmlns:p="http://schemas.microsoft.com/office/2006/metadata/properties" xmlns:xsi="http://www.w3.org/2001/XMLSchema-instance" xmlns:pc="http://schemas.microsoft.com/office/infopath/2007/PartnerControls">
+  <documentManagement>
+    <_ip_UnifiedCompliancePolicyUIAction xmlns="http://schemas.microsoft.com/sharepoint/v3" xsi:nil="true"/>
+    <Image xmlns="71af3243-3dd4-4a8d-8c0d-dd76da1f02a5">
+      <Url xsi:nil="true"/>
+      <Description xsi:nil="true"/>
+    </Image>
+    <Status xmlns="71af3243-3dd4-4a8d-8c0d-dd76da1f02a5">Not started</Status>
+    <Background xmlns="71af3243-3dd4-4a8d-8c0d-dd76da1f02a5">false</Background>
+    <_ip_UnifiedCompliancePolicyProperties xmlns="http://schemas.microsoft.com/sharepoint/v3" xsi:nil="true"/>
+    <ImageTagsTaxHTField xmlns="71af3243-3dd4-4a8d-8c0d-dd76da1f02a5">
+      <Terms xmlns="http://schemas.microsoft.com/office/infopath/2007/PartnerControls"/>
+    </ImageTagsTaxHTField>
+    <TaxCatchAll xmlns="230e9df3-be65-4c73-a93b-d1236ebd677e" xsi:nil="true"/>
+    <MediaServiceKeyPoints xmlns="71af3243-3dd4-4a8d-8c0d-dd76da1f02a5" xsi:nil="true"/>
+  </documentManagement>
+</p:properties>
+</file>
+
+<file path=customXml/item3.xml><?xml version="1.0" encoding="utf-8"?>
+<?mso-contentType ?>
+<FormTemplates xmlns="http://schemas.microsoft.com/sharepoint/v3/contenttype/forms">
+  <Display>DocumentLibraryForm</Display>
+  <Edit>DocumentLibraryForm</Edit>
+  <New>DocumentLibraryForm</New>
+</FormTemplates>
+</file>
+
+<file path=customXml/item4.xml><?xml version="1.0" encoding="utf-8"?>
 <ct:contentTypeSchema xmlns:ct="http://schemas.microsoft.com/office/2006/metadata/contentType" xmlns:ma="http://schemas.microsoft.com/office/2006/metadata/properties/metaAttributes" ct:_="" ma:_="" ma:contentTypeName="Document" ma:contentTypeID="0x01010079F111ED35F8CC479449609E8A0923A6" ma:contentTypeVersion="26" ma:contentTypeDescription="Create a new document." ma:contentTypeScope="" ma:versionID="ac37c1753acd5e330d2062ccec26ea66">
   <xsd:schema xmlns:xsd="http://www.w3.org/2001/XMLSchema" xmlns:xs="http://www.w3.org/2001/XMLSchema" xmlns:p="http://schemas.microsoft.com/office/2006/metadata/properties" xmlns:ns1="http://schemas.microsoft.com/sharepoint/v3" xmlns:ns2="71af3243-3dd4-4a8d-8c0d-dd76da1f02a5" xmlns:ns3="16c05727-aa75-4e4a-9b5f-8a80a1165891" xmlns:ns4="230e9df3-be65-4c73-a93b-d1236ebd677e" targetNamespace="http://schemas.microsoft.com/office/2006/metadata/properties" ma:root="true" ma:fieldsID="3b340c7101c92c5120abd06486f94548" ns1:_="" ns2:_="" ns3:_="" ns4:_="">
     <xsd:import namespace="http://schemas.microsoft.com/sharepoint/v3"/>
@@ -28851,40 +28913,35 @@
 </ct:contentTypeSchema>
 </file>
 
-<file path=customXml/item2.xml><?xml version="1.0" encoding="utf-8"?>
-<?mso-contentType ?>
-<FormTemplates xmlns="http://schemas.microsoft.com/sharepoint/v3/contenttype/forms">
-  <Display>DocumentLibraryForm</Display>
-  <Edit>DocumentLibraryForm</Edit>
-  <New>DocumentLibraryForm</New>
-</FormTemplates>
+<file path=customXml/itemProps1.xml><?xml version="1.0" encoding="utf-8"?>
+<ds:datastoreItem xmlns:ds="http://schemas.openxmlformats.org/officeDocument/2006/customXml" ds:itemID="{B690CEF4-07C7-4C0C-A6BB-7328017E8EDA}">
+  <ds:schemaRefs>
+    <ds:schemaRef ds:uri="http://schemas.openxmlformats.org/officeDocument/2006/bibliography"/>
+  </ds:schemaRefs>
+</ds:datastoreItem>
 </file>
 
-<file path=customXml/item3.xml><?xml version="1.0" encoding="utf-8"?>
-<p:properties xmlns:p="http://schemas.microsoft.com/office/2006/metadata/properties" xmlns:xsi="http://www.w3.org/2001/XMLSchema-instance" xmlns:pc="http://schemas.microsoft.com/office/infopath/2007/PartnerControls">
-  <documentManagement>
-    <_ip_UnifiedCompliancePolicyUIAction xmlns="http://schemas.microsoft.com/sharepoint/v3" xsi:nil="true"/>
-    <Image xmlns="71af3243-3dd4-4a8d-8c0d-dd76da1f02a5">
-      <Url xsi:nil="true"/>
-      <Description xsi:nil="true"/>
-    </Image>
-    <Status xmlns="71af3243-3dd4-4a8d-8c0d-dd76da1f02a5">Not started</Status>
-    <Background xmlns="71af3243-3dd4-4a8d-8c0d-dd76da1f02a5">false</Background>
-    <_ip_UnifiedCompliancePolicyProperties xmlns="http://schemas.microsoft.com/sharepoint/v3" xsi:nil="true"/>
-    <ImageTagsTaxHTField xmlns="71af3243-3dd4-4a8d-8c0d-dd76da1f02a5">
-      <Terms xmlns="http://schemas.microsoft.com/office/infopath/2007/PartnerControls"/>
-    </ImageTagsTaxHTField>
-    <TaxCatchAll xmlns="230e9df3-be65-4c73-a93b-d1236ebd677e" xsi:nil="true"/>
-    <MediaServiceKeyPoints xmlns="71af3243-3dd4-4a8d-8c0d-dd76da1f02a5" xsi:nil="true"/>
-  </documentManagement>
-</p:properties>
+<file path=customXml/itemProps2.xml><?xml version="1.0" encoding="utf-8"?>
+<ds:datastoreItem xmlns:ds="http://schemas.openxmlformats.org/officeDocument/2006/customXml" ds:itemID="{A9893E80-0AB2-4C42-8D6E-F0C64251EDE9}">
+  <ds:schemaRefs>
+    <ds:schemaRef ds:uri="http://schemas.microsoft.com/office/2006/metadata/properties"/>
+    <ds:schemaRef ds:uri="http://schemas.microsoft.com/office/infopath/2007/PartnerControls"/>
+    <ds:schemaRef ds:uri="http://schemas.microsoft.com/sharepoint/v3"/>
+    <ds:schemaRef ds:uri="71af3243-3dd4-4a8d-8c0d-dd76da1f02a5"/>
+    <ds:schemaRef ds:uri="230e9df3-be65-4c73-a93b-d1236ebd677e"/>
+  </ds:schemaRefs>
+</ds:datastoreItem>
 </file>
 
-<file path=customXml/item4.xml><?xml version="1.0" encoding="utf-8"?>
-<b:Sources xmlns:b="http://schemas.openxmlformats.org/officeDocument/2006/bibliography" xmlns="http://schemas.openxmlformats.org/officeDocument/2006/bibliography" SelectedStyle="\APASixthEditionOfficeOnline.xsl" StyleName="APA" Version="6"/>
+<file path=customXml/itemProps3.xml><?xml version="1.0" encoding="utf-8"?>
+<ds:datastoreItem xmlns:ds="http://schemas.openxmlformats.org/officeDocument/2006/customXml" ds:itemID="{AABE5AEB-BD32-46FB-B4E8-5C314C3FA503}">
+  <ds:schemaRefs>
+    <ds:schemaRef ds:uri="http://schemas.microsoft.com/sharepoint/v3/contenttype/forms"/>
+  </ds:schemaRefs>
+</ds:datastoreItem>
 </file>
 
-<file path=customXml/itemProps1.xml><?xml version="1.0" encoding="utf-8"?>
+<file path=customXml/itemProps4.xml><?xml version="1.0" encoding="utf-8"?>
 <ds:datastoreItem xmlns:ds="http://schemas.openxmlformats.org/officeDocument/2006/customXml" ds:itemID="{46268ACC-32FC-4261-BF80-5F6DE34E1C11}">
   <ds:schemaRefs>
     <ds:schemaRef ds:uri="http://schemas.microsoft.com/office/2006/metadata/contentType"/>
@@ -28905,34 +28962,6 @@
 </ds:datastoreItem>
 </file>
 
-<file path=customXml/itemProps2.xml><?xml version="1.0" encoding="utf-8"?>
-<ds:datastoreItem xmlns:ds="http://schemas.openxmlformats.org/officeDocument/2006/customXml" ds:itemID="{AABE5AEB-BD32-46FB-B4E8-5C314C3FA503}">
-  <ds:schemaRefs>
-    <ds:schemaRef ds:uri="http://schemas.microsoft.com/sharepoint/v3/contenttype/forms"/>
-  </ds:schemaRefs>
-</ds:datastoreItem>
-</file>
-
-<file path=customXml/itemProps3.xml><?xml version="1.0" encoding="utf-8"?>
-<ds:datastoreItem xmlns:ds="http://schemas.openxmlformats.org/officeDocument/2006/customXml" ds:itemID="{A9893E80-0AB2-4C42-8D6E-F0C64251EDE9}">
-  <ds:schemaRefs>
-    <ds:schemaRef ds:uri="http://schemas.microsoft.com/office/2006/metadata/properties"/>
-    <ds:schemaRef ds:uri="http://schemas.microsoft.com/office/infopath/2007/PartnerControls"/>
-    <ds:schemaRef ds:uri="http://schemas.microsoft.com/sharepoint/v3"/>
-    <ds:schemaRef ds:uri="71af3243-3dd4-4a8d-8c0d-dd76da1f02a5"/>
-    <ds:schemaRef ds:uri="230e9df3-be65-4c73-a93b-d1236ebd677e"/>
-  </ds:schemaRefs>
-</ds:datastoreItem>
-</file>
-
-<file path=customXml/itemProps4.xml><?xml version="1.0" encoding="utf-8"?>
-<ds:datastoreItem xmlns:ds="http://schemas.openxmlformats.org/officeDocument/2006/customXml" ds:itemID="{B690CEF4-07C7-4C0C-A6BB-7328017E8EDA}">
-  <ds:schemaRefs>
-    <ds:schemaRef ds:uri="http://schemas.openxmlformats.org/officeDocument/2006/bibliography"/>
-  </ds:schemaRefs>
-</ds:datastoreItem>
-</file>
-
 <file path=docMetadata/LabelInfo.xml><?xml version="1.0" encoding="utf-8"?>
 <clbl:labelList xmlns:clbl="http://schemas.microsoft.com/office/2020/mipLabelMetadata"/>
 </file>
</xml_diff>

<commit_message>
feat: finished data analysis certificate experience
</commit_message>
<xml_diff>
--- a/MasterResume.docx
+++ b/MasterResume.docx
@@ -195,10 +195,7 @@
         <w:t>databases</w:t>
       </w:r>
       <w:r>
-        <w:t xml:space="preserve"> and</w:t>
-      </w:r>
-      <w:r>
-        <w:t xml:space="preserve"> data modelling</w:t>
+        <w:t xml:space="preserve"> and data modelling</w:t>
       </w:r>
       <w:r>
         <w:t>, building a full stack profile collection app leveraging MySQL.</w:t>
@@ -316,10 +313,7 @@
         <w:t xml:space="preserve">freeCodeCamp's </w:t>
       </w:r>
       <w:r>
-        <w:t xml:space="preserve">data </w:t>
-      </w:r>
-      <w:r>
-        <w:t>analysis</w:t>
+        <w:t>data analysis</w:t>
       </w:r>
       <w:r>
         <w:t xml:space="preserve"> certificate</w:t>
@@ -341,13 +335,7 @@
         <w:pStyle w:val="ListBullet"/>
       </w:pPr>
       <w:r>
-        <w:t xml:space="preserve">Experienced in </w:t>
-      </w:r>
-      <w:r>
-        <w:t>using Google</w:t>
-      </w:r>
-      <w:r>
-        <w:t xml:space="preserve"> Suite (Sheets, Docs, Slides) and Microsoft Suite (Excel, Word) through academic presentations and assignments.</w:t>
+        <w:t>Experienced in using Google Suite (Sheets, Docs, Slides) and Microsoft Suite (Excel, Word) through academic presentations and assignments.</w:t>
       </w:r>
     </w:p>
     <w:p>
@@ -849,6 +837,108 @@
           <w:rPr>
             <w:rStyle w:val="Hyperlink"/>
           </w:rPr>
+          <w:t xml:space="preserve">Python Data Analysis </w:t>
+        </w:r>
+        <w:r>
+          <w:rPr>
+            <w:rStyle w:val="Hyperlink"/>
+          </w:rPr>
+          <w:t>C</w:t>
+        </w:r>
+        <w:r>
+          <w:rPr>
+            <w:rStyle w:val="Hyperlink"/>
+          </w:rPr>
+          <w:t>ertifi</w:t>
+        </w:r>
+        <w:r>
+          <w:rPr>
+            <w:rStyle w:val="Hyperlink"/>
+          </w:rPr>
+          <w:t>c</w:t>
+        </w:r>
+        <w:r>
+          <w:rPr>
+            <w:rStyle w:val="Hyperlink"/>
+          </w:rPr>
+          <w:t>ation</w:t>
+        </w:r>
+      </w:hyperlink>
+      <w:r>
+        <w:t xml:space="preserve"> </w:t>
+      </w:r>
+      <w:r>
+        <w:t xml:space="preserve">| </w:t>
+      </w:r>
+      <w:r>
+        <w:rPr>
+          <w:b w:val="0"/>
+          <w:bCs/>
+          <w:i/>
+          <w:iCs/>
+        </w:rPr>
+        <w:t>Python, Pandas, NumPy, Matplotlib, Seaborn, SciPy, Unittest</w:t>
+      </w:r>
+      <w:r>
+        <w:rPr>
+          <w:b w:val="0"/>
+          <w:bCs/>
+          <w:i/>
+          <w:iCs/>
+        </w:rPr>
+        <w:tab/>
+      </w:r>
+      <w:r>
+        <w:t xml:space="preserve">June </w:t>
+      </w:r>
+      <w:r>
+        <w:t>2024</w:t>
+      </w:r>
+    </w:p>
+    <w:p>
+      <w:pPr>
+        <w:pStyle w:val="ListBullet"/>
+      </w:pPr>
+      <w:r>
+        <w:t xml:space="preserve">Analyzed vast datasets with up to 70,000 data points using </w:t>
+      </w:r>
+      <w:r>
+        <w:t>Pandas and</w:t>
+      </w:r>
+      <w:r>
+        <w:t xml:space="preserve"> visualized the data with Matplotlib and Seaborn to uncover patterns about global demographics, causes of cardiovascular disease, and page view times.</w:t>
+      </w:r>
+    </w:p>
+    <w:p>
+      <w:pPr>
+        <w:pStyle w:val="ListBullet"/>
+      </w:pPr>
+      <w:r>
+        <w:t>Predicted future sea levels by conducting statistical analysis on historical data using SciPy.</w:t>
+      </w:r>
+    </w:p>
+    <w:p>
+      <w:pPr>
+        <w:pStyle w:val="ListBullet"/>
+      </w:pPr>
+      <w:r>
+        <w:t>Verified the accuracy of the results by passing 100% of freeCodeCamp's unit tests.</w:t>
+      </w:r>
+    </w:p>
+    <w:p>
+      <w:pPr>
+        <w:pStyle w:val="Heading2"/>
+        <w:tabs>
+          <w:tab w:val="clear" w:pos="9360"/>
+          <w:tab w:val="right" w:pos="10773"/>
+        </w:tabs>
+        <w:jc w:val="both"/>
+      </w:pPr>
+      <w:hyperlink r:id="rId15" w:history="1">
+        <w:r>
+          <w:rPr>
+            <w:rStyle w:val="Hyperlink"/>
+          </w:rPr>
           <w:t>MultiClock</w:t>
         </w:r>
       </w:hyperlink>
@@ -922,12 +1012,12 @@
       </w:r>
     </w:p>
     <w:sectPr>
-      <w:headerReference w:type="even" r:id="rId15"/>
-      <w:headerReference w:type="default" r:id="rId16"/>
-      <w:footerReference w:type="even" r:id="rId17"/>
-      <w:footerReference w:type="default" r:id="rId18"/>
-      <w:headerReference w:type="first" r:id="rId19"/>
-      <w:footerReference w:type="first" r:id="rId20"/>
+      <w:headerReference w:type="even" r:id="rId16"/>
+      <w:headerReference w:type="default" r:id="rId17"/>
+      <w:footerReference w:type="even" r:id="rId18"/>
+      <w:footerReference w:type="default" r:id="rId19"/>
+      <w:headerReference w:type="first" r:id="rId20"/>
+      <w:footerReference w:type="first" r:id="rId21"/>
       <w:pgSz w:w="12240" w:h="15840"/>
       <w:pgMar w:top="720" w:right="720" w:bottom="720" w:left="720" w:header="576" w:footer="288" w:gutter="0"/>
       <w:pgNumType w:start="1"/>
@@ -2835,7 +2925,6 @@
   <w:style w:type="character" w:default="1" w:styleId="DefaultParagraphFont">
     <w:name w:val="Default Paragraph Font"/>
     <w:uiPriority w:val="1"/>
-    <w:semiHidden/>
     <w:unhideWhenUsed/>
   </w:style>
   <w:style w:type="table" w:default="1" w:styleId="TableNormal">
@@ -27829,6 +27918,7 @@
     <w:rsid w:val="00202E90"/>
     <w:rsid w:val="002F00CE"/>
     <w:rsid w:val="00386E9C"/>
+    <w:rsid w:val="0049589A"/>
     <w:rsid w:val="00530494"/>
     <w:rsid w:val="0055557A"/>
     <w:rsid w:val="00583E26"/>
@@ -27837,6 +27927,7 @@
     <w:rsid w:val="00727039"/>
     <w:rsid w:val="007757CA"/>
     <w:rsid w:val="00793EAD"/>
+    <w:rsid w:val="00935EC5"/>
     <w:rsid w:val="00A632C3"/>
     <w:rsid w:val="00C01FEE"/>
     <w:rsid w:val="00D31DEB"/>
@@ -28581,39 +28672,6 @@
 </file>
 
 <file path=customXml/item1.xml><?xml version="1.0" encoding="utf-8"?>
-<b:Sources xmlns:b="http://schemas.openxmlformats.org/officeDocument/2006/bibliography" xmlns="http://schemas.openxmlformats.org/officeDocument/2006/bibliography" SelectedStyle="\APASixthEditionOfficeOnline.xsl" StyleName="APA" Version="6"/>
-</file>
-
-<file path=customXml/item2.xml><?xml version="1.0" encoding="utf-8"?>
-<p:properties xmlns:p="http://schemas.microsoft.com/office/2006/metadata/properties" xmlns:xsi="http://www.w3.org/2001/XMLSchema-instance" xmlns:pc="http://schemas.microsoft.com/office/infopath/2007/PartnerControls">
-  <documentManagement>
-    <_ip_UnifiedCompliancePolicyUIAction xmlns="http://schemas.microsoft.com/sharepoint/v3" xsi:nil="true"/>
-    <Image xmlns="71af3243-3dd4-4a8d-8c0d-dd76da1f02a5">
-      <Url xsi:nil="true"/>
-      <Description xsi:nil="true"/>
-    </Image>
-    <Status xmlns="71af3243-3dd4-4a8d-8c0d-dd76da1f02a5">Not started</Status>
-    <Background xmlns="71af3243-3dd4-4a8d-8c0d-dd76da1f02a5">false</Background>
-    <_ip_UnifiedCompliancePolicyProperties xmlns="http://schemas.microsoft.com/sharepoint/v3" xsi:nil="true"/>
-    <ImageTagsTaxHTField xmlns="71af3243-3dd4-4a8d-8c0d-dd76da1f02a5">
-      <Terms xmlns="http://schemas.microsoft.com/office/infopath/2007/PartnerControls"/>
-    </ImageTagsTaxHTField>
-    <TaxCatchAll xmlns="230e9df3-be65-4c73-a93b-d1236ebd677e" xsi:nil="true"/>
-    <MediaServiceKeyPoints xmlns="71af3243-3dd4-4a8d-8c0d-dd76da1f02a5" xsi:nil="true"/>
-  </documentManagement>
-</p:properties>
-</file>
-
-<file path=customXml/item3.xml><?xml version="1.0" encoding="utf-8"?>
-<?mso-contentType ?>
-<FormTemplates xmlns="http://schemas.microsoft.com/sharepoint/v3/contenttype/forms">
-  <Display>DocumentLibraryForm</Display>
-  <Edit>DocumentLibraryForm</Edit>
-  <New>DocumentLibraryForm</New>
-</FormTemplates>
-</file>
-
-<file path=customXml/item4.xml><?xml version="1.0" encoding="utf-8"?>
 <ct:contentTypeSchema xmlns:ct="http://schemas.microsoft.com/office/2006/metadata/contentType" xmlns:ma="http://schemas.microsoft.com/office/2006/metadata/properties/metaAttributes" ct:_="" ma:_="" ma:contentTypeName="Document" ma:contentTypeID="0x01010079F111ED35F8CC479449609E8A0923A6" ma:contentTypeVersion="26" ma:contentTypeDescription="Create a new document." ma:contentTypeScope="" ma:versionID="ac37c1753acd5e330d2062ccec26ea66">
   <xsd:schema xmlns:xsd="http://www.w3.org/2001/XMLSchema" xmlns:xs="http://www.w3.org/2001/XMLSchema" xmlns:p="http://schemas.microsoft.com/office/2006/metadata/properties" xmlns:ns1="http://schemas.microsoft.com/sharepoint/v3" xmlns:ns2="71af3243-3dd4-4a8d-8c0d-dd76da1f02a5" xmlns:ns3="16c05727-aa75-4e4a-9b5f-8a80a1165891" xmlns:ns4="230e9df3-be65-4c73-a93b-d1236ebd677e" targetNamespace="http://schemas.microsoft.com/office/2006/metadata/properties" ma:root="true" ma:fieldsID="3b340c7101c92c5120abd06486f94548" ns1:_="" ns2:_="" ns3:_="" ns4:_="">
     <xsd:import namespace="http://schemas.microsoft.com/sharepoint/v3"/>
@@ -28913,35 +28971,40 @@
 </ct:contentTypeSchema>
 </file>
 
-<file path=customXml/itemProps1.xml><?xml version="1.0" encoding="utf-8"?>
-<ds:datastoreItem xmlns:ds="http://schemas.openxmlformats.org/officeDocument/2006/customXml" ds:itemID="{B690CEF4-07C7-4C0C-A6BB-7328017E8EDA}">
-  <ds:schemaRefs>
-    <ds:schemaRef ds:uri="http://schemas.openxmlformats.org/officeDocument/2006/bibliography"/>
-  </ds:schemaRefs>
-</ds:datastoreItem>
+<file path=customXml/item2.xml><?xml version="1.0" encoding="utf-8"?>
+<?mso-contentType ?>
+<FormTemplates xmlns="http://schemas.microsoft.com/sharepoint/v3/contenttype/forms">
+  <Display>DocumentLibraryForm</Display>
+  <Edit>DocumentLibraryForm</Edit>
+  <New>DocumentLibraryForm</New>
+</FormTemplates>
 </file>
 
-<file path=customXml/itemProps2.xml><?xml version="1.0" encoding="utf-8"?>
-<ds:datastoreItem xmlns:ds="http://schemas.openxmlformats.org/officeDocument/2006/customXml" ds:itemID="{A9893E80-0AB2-4C42-8D6E-F0C64251EDE9}">
-  <ds:schemaRefs>
-    <ds:schemaRef ds:uri="http://schemas.microsoft.com/office/2006/metadata/properties"/>
-    <ds:schemaRef ds:uri="http://schemas.microsoft.com/office/infopath/2007/PartnerControls"/>
-    <ds:schemaRef ds:uri="http://schemas.microsoft.com/sharepoint/v3"/>
-    <ds:schemaRef ds:uri="71af3243-3dd4-4a8d-8c0d-dd76da1f02a5"/>
-    <ds:schemaRef ds:uri="230e9df3-be65-4c73-a93b-d1236ebd677e"/>
-  </ds:schemaRefs>
-</ds:datastoreItem>
+<file path=customXml/item3.xml><?xml version="1.0" encoding="utf-8"?>
+<p:properties xmlns:p="http://schemas.microsoft.com/office/2006/metadata/properties" xmlns:xsi="http://www.w3.org/2001/XMLSchema-instance" xmlns:pc="http://schemas.microsoft.com/office/infopath/2007/PartnerControls">
+  <documentManagement>
+    <_ip_UnifiedCompliancePolicyUIAction xmlns="http://schemas.microsoft.com/sharepoint/v3" xsi:nil="true"/>
+    <Image xmlns="71af3243-3dd4-4a8d-8c0d-dd76da1f02a5">
+      <Url xsi:nil="true"/>
+      <Description xsi:nil="true"/>
+    </Image>
+    <Status xmlns="71af3243-3dd4-4a8d-8c0d-dd76da1f02a5">Not started</Status>
+    <Background xmlns="71af3243-3dd4-4a8d-8c0d-dd76da1f02a5">false</Background>
+    <_ip_UnifiedCompliancePolicyProperties xmlns="http://schemas.microsoft.com/sharepoint/v3" xsi:nil="true"/>
+    <ImageTagsTaxHTField xmlns="71af3243-3dd4-4a8d-8c0d-dd76da1f02a5">
+      <Terms xmlns="http://schemas.microsoft.com/office/infopath/2007/PartnerControls"/>
+    </ImageTagsTaxHTField>
+    <TaxCatchAll xmlns="230e9df3-be65-4c73-a93b-d1236ebd677e" xsi:nil="true"/>
+    <MediaServiceKeyPoints xmlns="71af3243-3dd4-4a8d-8c0d-dd76da1f02a5" xsi:nil="true"/>
+  </documentManagement>
+</p:properties>
 </file>
 
-<file path=customXml/itemProps3.xml><?xml version="1.0" encoding="utf-8"?>
-<ds:datastoreItem xmlns:ds="http://schemas.openxmlformats.org/officeDocument/2006/customXml" ds:itemID="{AABE5AEB-BD32-46FB-B4E8-5C314C3FA503}">
-  <ds:schemaRefs>
-    <ds:schemaRef ds:uri="http://schemas.microsoft.com/sharepoint/v3/contenttype/forms"/>
-  </ds:schemaRefs>
-</ds:datastoreItem>
+<file path=customXml/item4.xml><?xml version="1.0" encoding="utf-8"?>
+<b:Sources xmlns:b="http://schemas.openxmlformats.org/officeDocument/2006/bibliography" xmlns="http://schemas.openxmlformats.org/officeDocument/2006/bibliography" SelectedStyle="\APASixthEditionOfficeOnline.xsl" StyleName="APA" Version="6"/>
 </file>
 
-<file path=customXml/itemProps4.xml><?xml version="1.0" encoding="utf-8"?>
+<file path=customXml/itemProps1.xml><?xml version="1.0" encoding="utf-8"?>
 <ds:datastoreItem xmlns:ds="http://schemas.openxmlformats.org/officeDocument/2006/customXml" ds:itemID="{46268ACC-32FC-4261-BF80-5F6DE34E1C11}">
   <ds:schemaRefs>
     <ds:schemaRef ds:uri="http://schemas.microsoft.com/office/2006/metadata/contentType"/>
@@ -28962,6 +29025,34 @@
 </ds:datastoreItem>
 </file>
 
+<file path=customXml/itemProps2.xml><?xml version="1.0" encoding="utf-8"?>
+<ds:datastoreItem xmlns:ds="http://schemas.openxmlformats.org/officeDocument/2006/customXml" ds:itemID="{AABE5AEB-BD32-46FB-B4E8-5C314C3FA503}">
+  <ds:schemaRefs>
+    <ds:schemaRef ds:uri="http://schemas.microsoft.com/sharepoint/v3/contenttype/forms"/>
+  </ds:schemaRefs>
+</ds:datastoreItem>
+</file>
+
+<file path=customXml/itemProps3.xml><?xml version="1.0" encoding="utf-8"?>
+<ds:datastoreItem xmlns:ds="http://schemas.openxmlformats.org/officeDocument/2006/customXml" ds:itemID="{A9893E80-0AB2-4C42-8D6E-F0C64251EDE9}">
+  <ds:schemaRefs>
+    <ds:schemaRef ds:uri="http://schemas.microsoft.com/office/2006/metadata/properties"/>
+    <ds:schemaRef ds:uri="http://schemas.microsoft.com/office/infopath/2007/PartnerControls"/>
+    <ds:schemaRef ds:uri="http://schemas.microsoft.com/sharepoint/v3"/>
+    <ds:schemaRef ds:uri="71af3243-3dd4-4a8d-8c0d-dd76da1f02a5"/>
+    <ds:schemaRef ds:uri="230e9df3-be65-4c73-a93b-d1236ebd677e"/>
+  </ds:schemaRefs>
+</ds:datastoreItem>
+</file>
+
+<file path=customXml/itemProps4.xml><?xml version="1.0" encoding="utf-8"?>
+<ds:datastoreItem xmlns:ds="http://schemas.openxmlformats.org/officeDocument/2006/customXml" ds:itemID="{B690CEF4-07C7-4C0C-A6BB-7328017E8EDA}">
+  <ds:schemaRefs>
+    <ds:schemaRef ds:uri="http://schemas.openxmlformats.org/officeDocument/2006/bibliography"/>
+  </ds:schemaRefs>
+</ds:datastoreItem>
+</file>
+
 <file path=docMetadata/LabelInfo.xml><?xml version="1.0" encoding="utf-8"?>
 <clbl:labelList xmlns:clbl="http://schemas.microsoft.com/office/2020/mipLabelMetadata"/>
 </file>
</xml_diff>

<commit_message>
feat: completed data analysis certificate and ThreatTrace AI accomplishment statements
</commit_message>
<xml_diff>
--- a/MasterResume.docx
+++ b/MasterResume.docx
@@ -837,31 +837,221 @@
           <w:rPr>
             <w:rStyle w:val="Hyperlink"/>
           </w:rPr>
-          <w:t xml:space="preserve">Python Data Analysis </w:t>
+          <w:t>ThreatTrac</w:t>
         </w:r>
         <w:r>
           <w:rPr>
             <w:rStyle w:val="Hyperlink"/>
           </w:rPr>
-          <w:t>C</w:t>
+          <w:t>e</w:t>
         </w:r>
         <w:r>
           <w:rPr>
             <w:rStyle w:val="Hyperlink"/>
           </w:rPr>
-          <w:t>ertifi</w:t>
+          <w:t xml:space="preserve"> AI</w:t>
         </w:r>
+      </w:hyperlink>
+      <w:r>
+        <w:t xml:space="preserve"> - </w:t>
+      </w:r>
+      <w:r>
+        <w:t xml:space="preserve">Malaria Detection CNN </w:t>
+      </w:r>
+      <w:r>
+        <w:t xml:space="preserve">| </w:t>
+      </w:r>
+      <w:r>
+        <w:rPr>
+          <w:b w:val="0"/>
+          <w:bCs/>
+          <w:i/>
+          <w:iCs/>
+        </w:rPr>
+        <w:t>Python</w:t>
+      </w:r>
+      <w:r>
+        <w:rPr>
+          <w:b w:val="0"/>
+          <w:bCs/>
+          <w:i/>
+          <w:iCs/>
+        </w:rPr>
+        <w:t xml:space="preserve">, </w:t>
+      </w:r>
+      <w:r>
+        <w:rPr>
+          <w:b w:val="0"/>
+          <w:bCs/>
+          <w:i/>
+          <w:iCs/>
+        </w:rPr>
+        <w:t>TensorFlow</w:t>
+      </w:r>
+      <w:r>
+        <w:rPr>
+          <w:b w:val="0"/>
+          <w:bCs/>
+          <w:i/>
+          <w:iCs/>
+        </w:rPr>
+        <w:t xml:space="preserve">, </w:t>
+      </w:r>
+      <w:r>
+        <w:rPr>
+          <w:b w:val="0"/>
+          <w:bCs/>
+          <w:i/>
+          <w:iCs/>
+        </w:rPr>
+        <w:t>Flask</w:t>
+      </w:r>
+      <w:r>
+        <w:rPr>
+          <w:b w:val="0"/>
+          <w:bCs/>
+          <w:i/>
+          <w:iCs/>
+        </w:rPr>
+        <w:t xml:space="preserve">, </w:t>
+      </w:r>
+      <w:r>
+        <w:rPr>
+          <w:b w:val="0"/>
+          <w:bCs/>
+          <w:i/>
+          <w:iCs/>
+        </w:rPr>
+        <w:t>JavaScript</w:t>
+      </w:r>
+      <w:r>
+        <w:rPr>
+          <w:b w:val="0"/>
+          <w:bCs/>
+          <w:i/>
+          <w:iCs/>
+        </w:rPr>
+        <w:t xml:space="preserve">, </w:t>
+      </w:r>
+      <w:r>
+        <w:rPr>
+          <w:b w:val="0"/>
+          <w:bCs/>
+          <w:i/>
+          <w:iCs/>
+        </w:rPr>
+        <w:t>GCP</w:t>
+      </w:r>
+      <w:r>
+        <w:rPr>
+          <w:b w:val="0"/>
+          <w:bCs/>
+          <w:i/>
+          <w:iCs/>
+        </w:rPr>
+        <w:tab/>
+      </w:r>
+      <w:r>
+        <w:t xml:space="preserve">October 2023 </w:t>
+      </w:r>
+      <w:r>
+        <w:t xml:space="preserve">- </w:t>
+      </w:r>
+      <w:r>
+        <w:t xml:space="preserve">July </w:t>
+      </w:r>
+      <w:r>
+        <w:t>2024</w:t>
+      </w:r>
+    </w:p>
+    <w:p>
+      <w:pPr>
+        <w:pStyle w:val="ListBullet"/>
+      </w:pPr>
+      <w:r>
+        <w:t xml:space="preserve">Collaborated in a team of 4 at Hack the Valley to develop a convolutional neural network that classifies cell images as healthy or malaria-parasitized with 95.45% </w:t>
+      </w:r>
+      <w:r>
+        <w:t>accuracy, winning the Pulsar ML Challenge</w:t>
+      </w:r>
+      <w:r>
+        <w:t>.</w:t>
+      </w:r>
+    </w:p>
+    <w:p>
+      <w:pPr>
+        <w:pStyle w:val="ListBullet"/>
+      </w:pPr>
+      <w:r>
+        <w:t>Delegated tasks and ensured teammates were clear on their roles to deliver a prototype within a 36-hour deadline.</w:t>
+      </w:r>
+    </w:p>
+    <w:p>
+      <w:pPr>
+        <w:pStyle w:val="ListBullet"/>
+      </w:pPr>
+      <w:r>
+        <w:t>Built the model with TensorFlow in a Google Colab notebook, training it on a dataset of 27,000+ images.</w:t>
+      </w:r>
+    </w:p>
+    <w:p>
+      <w:pPr>
+        <w:pStyle w:val="ListBullet"/>
+      </w:pPr>
+      <w:r>
+        <w:t xml:space="preserve">Served the model </w:t>
+      </w:r>
+      <w:r>
+        <w:t xml:space="preserve">using </w:t>
+      </w:r>
+      <w:r>
+        <w:t xml:space="preserve">a Flask REST API, with Bootstrap and JavaScript on the client side, </w:t>
+      </w:r>
+      <w:r>
+        <w:t xml:space="preserve">allowing </w:t>
+      </w:r>
+      <w:r>
+        <w:t>users to try the model by uploading their own images through a web app.</w:t>
+      </w:r>
+    </w:p>
+    <w:p>
+      <w:pPr>
+        <w:pStyle w:val="ListBullet"/>
+      </w:pPr>
+      <w:r>
+        <w:t xml:space="preserve">Leveraged GitHub Actions to set up a CI/CD pipeline, automating Docker image builds on repository updates, making for </w:t>
+      </w:r>
+      <w:r>
+        <w:t xml:space="preserve">faster </w:t>
+      </w:r>
+      <w:r>
+        <w:t>deployments</w:t>
+      </w:r>
+      <w:r>
+        <w:t xml:space="preserve"> </w:t>
+      </w:r>
+      <w:r>
+        <w:t>(≈ 2 minutes)</w:t>
+      </w:r>
+      <w:r>
+        <w:t xml:space="preserve"> to Google Cloud Run.</w:t>
+      </w:r>
+    </w:p>
+    <w:p>
+      <w:pPr>
+        <w:pStyle w:val="Heading2"/>
+        <w:tabs>
+          <w:tab w:val="clear" w:pos="9360"/>
+          <w:tab w:val="right" w:pos="10773"/>
+        </w:tabs>
+        <w:jc w:val="both"/>
+      </w:pPr>
+      <w:hyperlink r:id="rId15" w:history="1">
         <w:r>
           <w:rPr>
             <w:rStyle w:val="Hyperlink"/>
           </w:rPr>
-          <w:t>c</w:t>
-        </w:r>
-        <w:r>
-          <w:rPr>
-            <w:rStyle w:val="Hyperlink"/>
-          </w:rPr>
-          <w:t>ation</w:t>
+          <w:t>Python Data Analysis Certification</w:t>
         </w:r>
       </w:hyperlink>
       <w:r>
@@ -934,7 +1124,7 @@
         </w:tabs>
         <w:jc w:val="both"/>
       </w:pPr>
-      <w:hyperlink r:id="rId15" w:history="1">
+      <w:hyperlink r:id="rId16" w:history="1">
         <w:r>
           <w:rPr>
             <w:rStyle w:val="Hyperlink"/>
@@ -1011,13 +1201,39 @@
         <w:t xml:space="preserve"> and ensuring secure, reliable access for users.</w:t>
       </w:r>
     </w:p>
+    <w:p>
+      <w:pPr>
+        <w:pStyle w:val="ListBullet"/>
+      </w:pPr>
+      <w:r>
+        <w:t xml:space="preserve">Leveraged GitHub Actions to set up a CI/CD pipeline, automating Docker image builds on repository updates, making for </w:t>
+      </w:r>
+      <w:r>
+        <w:t xml:space="preserve">faster </w:t>
+      </w:r>
+      <w:r>
+        <w:t>deployments</w:t>
+      </w:r>
+      <w:r>
+        <w:t xml:space="preserve"> (≈ 2 minutes)</w:t>
+      </w:r>
+      <w:r>
+        <w:t xml:space="preserve"> to </w:t>
+      </w:r>
+      <w:r>
+        <w:t>Amazon Web Services</w:t>
+      </w:r>
+      <w:r>
+        <w:t>.</w:t>
+      </w:r>
+    </w:p>
     <w:sectPr>
-      <w:headerReference w:type="even" r:id="rId16"/>
-      <w:headerReference w:type="default" r:id="rId17"/>
-      <w:footerReference w:type="even" r:id="rId18"/>
-      <w:footerReference w:type="default" r:id="rId19"/>
-      <w:headerReference w:type="first" r:id="rId20"/>
-      <w:footerReference w:type="first" r:id="rId21"/>
+      <w:headerReference w:type="even" r:id="rId17"/>
+      <w:headerReference w:type="default" r:id="rId18"/>
+      <w:footerReference w:type="even" r:id="rId19"/>
+      <w:footerReference w:type="default" r:id="rId20"/>
+      <w:headerReference w:type="first" r:id="rId21"/>
+      <w:footerReference w:type="first" r:id="rId22"/>
       <w:pgSz w:w="12240" w:h="15840"/>
       <w:pgMar w:top="720" w:right="720" w:bottom="720" w:left="720" w:header="576" w:footer="288" w:gutter="0"/>
       <w:pgNumType w:start="1"/>
@@ -1463,6 +1679,119 @@
     </w:lvl>
   </w:abstractNum>
   <w:abstractNum w:abstractNumId="11" w15:restartNumberingAfterBreak="0">
+    <w:nsid w:val="2FF211A2"/>
+    <w:multiLevelType w:val="hybridMultilevel"/>
+    <w:tmpl w:val="28D82D7C"/>
+    <w:lvl w:ilvl="0" w:tplc="10090001">
+      <w:start w:val="1"/>
+      <w:numFmt w:val="bullet"/>
+      <w:lvlText w:val=""/>
+      <w:lvlJc w:val="left"/>
+      <w:pPr>
+        <w:ind w:left="720" w:hanging="360"/>
+      </w:pPr>
+      <w:rPr>
+        <w:rFonts w:ascii="Symbol" w:hAnsi="Symbol" w:hint="default"/>
+      </w:rPr>
+    </w:lvl>
+    <w:lvl w:ilvl="1" w:tplc="10090003" w:tentative="1">
+      <w:start w:val="1"/>
+      <w:numFmt w:val="bullet"/>
+      <w:lvlText w:val="o"/>
+      <w:lvlJc w:val="left"/>
+      <w:pPr>
+        <w:ind w:left="1440" w:hanging="360"/>
+      </w:pPr>
+      <w:rPr>
+        <w:rFonts w:ascii="Courier New" w:hAnsi="Courier New" w:cs="Courier New" w:hint="default"/>
+      </w:rPr>
+    </w:lvl>
+    <w:lvl w:ilvl="2" w:tplc="10090005" w:tentative="1">
+      <w:start w:val="1"/>
+      <w:numFmt w:val="bullet"/>
+      <w:lvlText w:val=""/>
+      <w:lvlJc w:val="left"/>
+      <w:pPr>
+        <w:ind w:left="2160" w:hanging="360"/>
+      </w:pPr>
+      <w:rPr>
+        <w:rFonts w:ascii="Wingdings" w:hAnsi="Wingdings" w:hint="default"/>
+      </w:rPr>
+    </w:lvl>
+    <w:lvl w:ilvl="3" w:tplc="10090001" w:tentative="1">
+      <w:start w:val="1"/>
+      <w:numFmt w:val="bullet"/>
+      <w:lvlText w:val=""/>
+      <w:lvlJc w:val="left"/>
+      <w:pPr>
+        <w:ind w:left="2880" w:hanging="360"/>
+      </w:pPr>
+      <w:rPr>
+        <w:rFonts w:ascii="Symbol" w:hAnsi="Symbol" w:hint="default"/>
+      </w:rPr>
+    </w:lvl>
+    <w:lvl w:ilvl="4" w:tplc="10090003" w:tentative="1">
+      <w:start w:val="1"/>
+      <w:numFmt w:val="bullet"/>
+      <w:lvlText w:val="o"/>
+      <w:lvlJc w:val="left"/>
+      <w:pPr>
+        <w:ind w:left="3600" w:hanging="360"/>
+      </w:pPr>
+      <w:rPr>
+        <w:rFonts w:ascii="Courier New" w:hAnsi="Courier New" w:cs="Courier New" w:hint="default"/>
+      </w:rPr>
+    </w:lvl>
+    <w:lvl w:ilvl="5" w:tplc="10090005" w:tentative="1">
+      <w:start w:val="1"/>
+      <w:numFmt w:val="bullet"/>
+      <w:lvlText w:val=""/>
+      <w:lvlJc w:val="left"/>
+      <w:pPr>
+        <w:ind w:left="4320" w:hanging="360"/>
+      </w:pPr>
+      <w:rPr>
+        <w:rFonts w:ascii="Wingdings" w:hAnsi="Wingdings" w:hint="default"/>
+      </w:rPr>
+    </w:lvl>
+    <w:lvl w:ilvl="6" w:tplc="10090001" w:tentative="1">
+      <w:start w:val="1"/>
+      <w:numFmt w:val="bullet"/>
+      <w:lvlText w:val=""/>
+      <w:lvlJc w:val="left"/>
+      <w:pPr>
+        <w:ind w:left="5040" w:hanging="360"/>
+      </w:pPr>
+      <w:rPr>
+        <w:rFonts w:ascii="Symbol" w:hAnsi="Symbol" w:hint="default"/>
+      </w:rPr>
+    </w:lvl>
+    <w:lvl w:ilvl="7" w:tplc="10090003" w:tentative="1">
+      <w:start w:val="1"/>
+      <w:numFmt w:val="bullet"/>
+      <w:lvlText w:val="o"/>
+      <w:lvlJc w:val="left"/>
+      <w:pPr>
+        <w:ind w:left="5760" w:hanging="360"/>
+      </w:pPr>
+      <w:rPr>
+        <w:rFonts w:ascii="Courier New" w:hAnsi="Courier New" w:cs="Courier New" w:hint="default"/>
+      </w:rPr>
+    </w:lvl>
+    <w:lvl w:ilvl="8" w:tplc="10090005" w:tentative="1">
+      <w:start w:val="1"/>
+      <w:numFmt w:val="bullet"/>
+      <w:lvlText w:val=""/>
+      <w:lvlJc w:val="left"/>
+      <w:pPr>
+        <w:ind w:left="6480" w:hanging="360"/>
+      </w:pPr>
+      <w:rPr>
+        <w:rFonts w:ascii="Wingdings" w:hAnsi="Wingdings" w:hint="default"/>
+      </w:rPr>
+    </w:lvl>
+  </w:abstractNum>
+  <w:abstractNum w:abstractNumId="12" w15:restartNumberingAfterBreak="0">
     <w:nsid w:val="39D60330"/>
     <w:multiLevelType w:val="multilevel"/>
     <w:tmpl w:val="7B501950"/>
@@ -1585,7 +1914,7 @@
       </w:rPr>
     </w:lvl>
   </w:abstractNum>
-  <w:abstractNum w:abstractNumId="12" w15:restartNumberingAfterBreak="0">
+  <w:abstractNum w:abstractNumId="13" w15:restartNumberingAfterBreak="0">
     <w:nsid w:val="50702048"/>
     <w:multiLevelType w:val="hybridMultilevel"/>
     <w:tmpl w:val="658AB4F0"/>
@@ -1747,10 +2076,10 @@
     <w:abstractNumId w:val="0"/>
   </w:num>
   <w:num w:numId="14" w16cid:durableId="331106266">
-    <w:abstractNumId w:val="11"/>
+    <w:abstractNumId w:val="12"/>
   </w:num>
   <w:num w:numId="15" w16cid:durableId="94441604">
-    <w:abstractNumId w:val="11"/>
+    <w:abstractNumId w:val="12"/>
     <w:lvlOverride w:ilvl="0">
       <w:lvl w:ilvl="0">
         <w:start w:val="1"/>
@@ -1889,7 +2218,7 @@
     </w:lvlOverride>
   </w:num>
   <w:num w:numId="16" w16cid:durableId="1086879013">
-    <w:abstractNumId w:val="11"/>
+    <w:abstractNumId w:val="12"/>
     <w:lvlOverride w:ilvl="0">
       <w:lvl w:ilvl="0">
         <w:start w:val="1"/>
@@ -2028,7 +2357,7 @@
     </w:lvlOverride>
   </w:num>
   <w:num w:numId="17" w16cid:durableId="917131399">
-    <w:abstractNumId w:val="11"/>
+    <w:abstractNumId w:val="12"/>
     <w:lvlOverride w:ilvl="0">
       <w:lvl w:ilvl="0">
         <w:start w:val="1"/>
@@ -2167,7 +2496,7 @@
     </w:lvlOverride>
   </w:num>
   <w:num w:numId="18" w16cid:durableId="1550801266">
-    <w:abstractNumId w:val="11"/>
+    <w:abstractNumId w:val="12"/>
     <w:lvlOverride w:ilvl="0">
       <w:lvl w:ilvl="0">
         <w:start w:val="1"/>
@@ -2306,10 +2635,13 @@
     </w:lvlOverride>
   </w:num>
   <w:num w:numId="19" w16cid:durableId="1796757294">
-    <w:abstractNumId w:val="12"/>
+    <w:abstractNumId w:val="13"/>
   </w:num>
   <w:num w:numId="20" w16cid:durableId="557791128">
     <w:abstractNumId w:val="10"/>
+  </w:num>
+  <w:num w:numId="21" w16cid:durableId="1062144174">
+    <w:abstractNumId w:val="11"/>
   </w:num>
 </w:numbering>
 </file>
@@ -24343,7 +24675,6 @@
     <w:name w:val="Strong"/>
     <w:basedOn w:val="DefaultParagraphFont"/>
     <w:uiPriority w:val="22"/>
-    <w:semiHidden/>
     <w:qFormat/>
     <w:rsid w:val="00CC75DB"/>
     <w:rPr>
@@ -27912,6 +28243,7 @@
     <w:rsidRoot w:val="00530494"/>
     <w:rsid w:val="000C3713"/>
     <w:rsid w:val="000C521D"/>
+    <w:rsid w:val="00132ED9"/>
     <w:rsid w:val="00184049"/>
     <w:rsid w:val="001B3357"/>
     <w:rsid w:val="001C4898"/>
@@ -27924,6 +28256,7 @@
     <w:rsid w:val="00583E26"/>
     <w:rsid w:val="00597379"/>
     <w:rsid w:val="005B49EA"/>
+    <w:rsid w:val="005E10A6"/>
     <w:rsid w:val="00727039"/>
     <w:rsid w:val="007757CA"/>
     <w:rsid w:val="00793EAD"/>
@@ -28672,6 +29005,39 @@
 </file>
 
 <file path=customXml/item1.xml><?xml version="1.0" encoding="utf-8"?>
+<b:Sources xmlns:b="http://schemas.openxmlformats.org/officeDocument/2006/bibliography" xmlns="http://schemas.openxmlformats.org/officeDocument/2006/bibliography" SelectedStyle="\APASixthEditionOfficeOnline.xsl" StyleName="APA" Version="6"/>
+</file>
+
+<file path=customXml/item2.xml><?xml version="1.0" encoding="utf-8"?>
+<p:properties xmlns:p="http://schemas.microsoft.com/office/2006/metadata/properties" xmlns:xsi="http://www.w3.org/2001/XMLSchema-instance" xmlns:pc="http://schemas.microsoft.com/office/infopath/2007/PartnerControls">
+  <documentManagement>
+    <_ip_UnifiedCompliancePolicyUIAction xmlns="http://schemas.microsoft.com/sharepoint/v3" xsi:nil="true"/>
+    <Image xmlns="71af3243-3dd4-4a8d-8c0d-dd76da1f02a5">
+      <Url xsi:nil="true"/>
+      <Description xsi:nil="true"/>
+    </Image>
+    <Status xmlns="71af3243-3dd4-4a8d-8c0d-dd76da1f02a5">Not started</Status>
+    <Background xmlns="71af3243-3dd4-4a8d-8c0d-dd76da1f02a5">false</Background>
+    <_ip_UnifiedCompliancePolicyProperties xmlns="http://schemas.microsoft.com/sharepoint/v3" xsi:nil="true"/>
+    <ImageTagsTaxHTField xmlns="71af3243-3dd4-4a8d-8c0d-dd76da1f02a5">
+      <Terms xmlns="http://schemas.microsoft.com/office/infopath/2007/PartnerControls"/>
+    </ImageTagsTaxHTField>
+    <TaxCatchAll xmlns="230e9df3-be65-4c73-a93b-d1236ebd677e" xsi:nil="true"/>
+    <MediaServiceKeyPoints xmlns="71af3243-3dd4-4a8d-8c0d-dd76da1f02a5" xsi:nil="true"/>
+  </documentManagement>
+</p:properties>
+</file>
+
+<file path=customXml/item3.xml><?xml version="1.0" encoding="utf-8"?>
+<?mso-contentType ?>
+<FormTemplates xmlns="http://schemas.microsoft.com/sharepoint/v3/contenttype/forms">
+  <Display>DocumentLibraryForm</Display>
+  <Edit>DocumentLibraryForm</Edit>
+  <New>DocumentLibraryForm</New>
+</FormTemplates>
+</file>
+
+<file path=customXml/item4.xml><?xml version="1.0" encoding="utf-8"?>
 <ct:contentTypeSchema xmlns:ct="http://schemas.microsoft.com/office/2006/metadata/contentType" xmlns:ma="http://schemas.microsoft.com/office/2006/metadata/properties/metaAttributes" ct:_="" ma:_="" ma:contentTypeName="Document" ma:contentTypeID="0x01010079F111ED35F8CC479449609E8A0923A6" ma:contentTypeVersion="26" ma:contentTypeDescription="Create a new document." ma:contentTypeScope="" ma:versionID="ac37c1753acd5e330d2062ccec26ea66">
   <xsd:schema xmlns:xsd="http://www.w3.org/2001/XMLSchema" xmlns:xs="http://www.w3.org/2001/XMLSchema" xmlns:p="http://schemas.microsoft.com/office/2006/metadata/properties" xmlns:ns1="http://schemas.microsoft.com/sharepoint/v3" xmlns:ns2="71af3243-3dd4-4a8d-8c0d-dd76da1f02a5" xmlns:ns3="16c05727-aa75-4e4a-9b5f-8a80a1165891" xmlns:ns4="230e9df3-be65-4c73-a93b-d1236ebd677e" targetNamespace="http://schemas.microsoft.com/office/2006/metadata/properties" ma:root="true" ma:fieldsID="3b340c7101c92c5120abd06486f94548" ns1:_="" ns2:_="" ns3:_="" ns4:_="">
     <xsd:import namespace="http://schemas.microsoft.com/sharepoint/v3"/>
@@ -28971,40 +29337,35 @@
 </ct:contentTypeSchema>
 </file>
 
-<file path=customXml/item2.xml><?xml version="1.0" encoding="utf-8"?>
-<?mso-contentType ?>
-<FormTemplates xmlns="http://schemas.microsoft.com/sharepoint/v3/contenttype/forms">
-  <Display>DocumentLibraryForm</Display>
-  <Edit>DocumentLibraryForm</Edit>
-  <New>DocumentLibraryForm</New>
-</FormTemplates>
+<file path=customXml/itemProps1.xml><?xml version="1.0" encoding="utf-8"?>
+<ds:datastoreItem xmlns:ds="http://schemas.openxmlformats.org/officeDocument/2006/customXml" ds:itemID="{B690CEF4-07C7-4C0C-A6BB-7328017E8EDA}">
+  <ds:schemaRefs>
+    <ds:schemaRef ds:uri="http://schemas.openxmlformats.org/officeDocument/2006/bibliography"/>
+  </ds:schemaRefs>
+</ds:datastoreItem>
 </file>
 
-<file path=customXml/item3.xml><?xml version="1.0" encoding="utf-8"?>
-<p:properties xmlns:p="http://schemas.microsoft.com/office/2006/metadata/properties" xmlns:xsi="http://www.w3.org/2001/XMLSchema-instance" xmlns:pc="http://schemas.microsoft.com/office/infopath/2007/PartnerControls">
-  <documentManagement>
-    <_ip_UnifiedCompliancePolicyUIAction xmlns="http://schemas.microsoft.com/sharepoint/v3" xsi:nil="true"/>
-    <Image xmlns="71af3243-3dd4-4a8d-8c0d-dd76da1f02a5">
-      <Url xsi:nil="true"/>
-      <Description xsi:nil="true"/>
-    </Image>
-    <Status xmlns="71af3243-3dd4-4a8d-8c0d-dd76da1f02a5">Not started</Status>
-    <Background xmlns="71af3243-3dd4-4a8d-8c0d-dd76da1f02a5">false</Background>
-    <_ip_UnifiedCompliancePolicyProperties xmlns="http://schemas.microsoft.com/sharepoint/v3" xsi:nil="true"/>
-    <ImageTagsTaxHTField xmlns="71af3243-3dd4-4a8d-8c0d-dd76da1f02a5">
-      <Terms xmlns="http://schemas.microsoft.com/office/infopath/2007/PartnerControls"/>
-    </ImageTagsTaxHTField>
-    <TaxCatchAll xmlns="230e9df3-be65-4c73-a93b-d1236ebd677e" xsi:nil="true"/>
-    <MediaServiceKeyPoints xmlns="71af3243-3dd4-4a8d-8c0d-dd76da1f02a5" xsi:nil="true"/>
-  </documentManagement>
-</p:properties>
+<file path=customXml/itemProps2.xml><?xml version="1.0" encoding="utf-8"?>
+<ds:datastoreItem xmlns:ds="http://schemas.openxmlformats.org/officeDocument/2006/customXml" ds:itemID="{A9893E80-0AB2-4C42-8D6E-F0C64251EDE9}">
+  <ds:schemaRefs>
+    <ds:schemaRef ds:uri="http://schemas.microsoft.com/office/2006/metadata/properties"/>
+    <ds:schemaRef ds:uri="http://schemas.microsoft.com/office/infopath/2007/PartnerControls"/>
+    <ds:schemaRef ds:uri="http://schemas.microsoft.com/sharepoint/v3"/>
+    <ds:schemaRef ds:uri="71af3243-3dd4-4a8d-8c0d-dd76da1f02a5"/>
+    <ds:schemaRef ds:uri="230e9df3-be65-4c73-a93b-d1236ebd677e"/>
+  </ds:schemaRefs>
+</ds:datastoreItem>
 </file>
 
-<file path=customXml/item4.xml><?xml version="1.0" encoding="utf-8"?>
-<b:Sources xmlns:b="http://schemas.openxmlformats.org/officeDocument/2006/bibliography" xmlns="http://schemas.openxmlformats.org/officeDocument/2006/bibliography" SelectedStyle="\APASixthEditionOfficeOnline.xsl" StyleName="APA" Version="6"/>
+<file path=customXml/itemProps3.xml><?xml version="1.0" encoding="utf-8"?>
+<ds:datastoreItem xmlns:ds="http://schemas.openxmlformats.org/officeDocument/2006/customXml" ds:itemID="{AABE5AEB-BD32-46FB-B4E8-5C314C3FA503}">
+  <ds:schemaRefs>
+    <ds:schemaRef ds:uri="http://schemas.microsoft.com/sharepoint/v3/contenttype/forms"/>
+  </ds:schemaRefs>
+</ds:datastoreItem>
 </file>
 
-<file path=customXml/itemProps1.xml><?xml version="1.0" encoding="utf-8"?>
+<file path=customXml/itemProps4.xml><?xml version="1.0" encoding="utf-8"?>
 <ds:datastoreItem xmlns:ds="http://schemas.openxmlformats.org/officeDocument/2006/customXml" ds:itemID="{46268ACC-32FC-4261-BF80-5F6DE34E1C11}">
   <ds:schemaRefs>
     <ds:schemaRef ds:uri="http://schemas.microsoft.com/office/2006/metadata/contentType"/>
@@ -29025,34 +29386,6 @@
 </ds:datastoreItem>
 </file>
 
-<file path=customXml/itemProps2.xml><?xml version="1.0" encoding="utf-8"?>
-<ds:datastoreItem xmlns:ds="http://schemas.openxmlformats.org/officeDocument/2006/customXml" ds:itemID="{AABE5AEB-BD32-46FB-B4E8-5C314C3FA503}">
-  <ds:schemaRefs>
-    <ds:schemaRef ds:uri="http://schemas.microsoft.com/sharepoint/v3/contenttype/forms"/>
-  </ds:schemaRefs>
-</ds:datastoreItem>
-</file>
-
-<file path=customXml/itemProps3.xml><?xml version="1.0" encoding="utf-8"?>
-<ds:datastoreItem xmlns:ds="http://schemas.openxmlformats.org/officeDocument/2006/customXml" ds:itemID="{A9893E80-0AB2-4C42-8D6E-F0C64251EDE9}">
-  <ds:schemaRefs>
-    <ds:schemaRef ds:uri="http://schemas.microsoft.com/office/2006/metadata/properties"/>
-    <ds:schemaRef ds:uri="http://schemas.microsoft.com/office/infopath/2007/PartnerControls"/>
-    <ds:schemaRef ds:uri="http://schemas.microsoft.com/sharepoint/v3"/>
-    <ds:schemaRef ds:uri="71af3243-3dd4-4a8d-8c0d-dd76da1f02a5"/>
-    <ds:schemaRef ds:uri="230e9df3-be65-4c73-a93b-d1236ebd677e"/>
-  </ds:schemaRefs>
-</ds:datastoreItem>
-</file>
-
-<file path=customXml/itemProps4.xml><?xml version="1.0" encoding="utf-8"?>
-<ds:datastoreItem xmlns:ds="http://schemas.openxmlformats.org/officeDocument/2006/customXml" ds:itemID="{B690CEF4-07C7-4C0C-A6BB-7328017E8EDA}">
-  <ds:schemaRefs>
-    <ds:schemaRef ds:uri="http://schemas.openxmlformats.org/officeDocument/2006/bibliography"/>
-  </ds:schemaRefs>
-</ds:datastoreItem>
-</file>
-
 <file path=docMetadata/LabelInfo.xml><?xml version="1.0" encoding="utf-8"?>
 <clbl:labelList xmlns:clbl="http://schemas.microsoft.com/office/2020/mipLabelMetadata"/>
 </file>
</xml_diff>

<commit_message>
feat: improved skills and accomplishments for Data Analyst Intern Req #19256 - F24
</commit_message>
<xml_diff>
--- a/MasterResume.docx
+++ b/MasterResume.docx
@@ -189,6 +189,25 @@
         <w:pStyle w:val="ListBullet"/>
       </w:pPr>
       <w:r>
+        <w:t xml:space="preserve">Skilled at </w:t>
+      </w:r>
+      <w:bookmarkStart w:id="0" w:name="_Hlk174816000"/>
+      <w:r>
+        <w:t xml:space="preserve">using </w:t>
+      </w:r>
+      <w:bookmarkEnd w:id="0"/>
+      <w:r>
+        <w:t>PowerShell</w:t>
+      </w:r>
+      <w:r>
+        <w:t xml:space="preserve"> and Git Bash for various tasks across 10+ personal and school projects.</w:t>
+      </w:r>
+    </w:p>
+    <w:p>
+      <w:pPr>
+        <w:pStyle w:val="ListBullet"/>
+      </w:pPr>
+      <w:r>
         <w:t xml:space="preserve">Experienced with SQL </w:t>
       </w:r>
       <w:r>
@@ -262,8 +281,13 @@
       <w:pPr>
         <w:pStyle w:val="ListBullet"/>
       </w:pPr>
+      <w:bookmarkStart w:id="1" w:name="_Hlk174815667"/>
       <w:r>
-        <w:t xml:space="preserve">Skilled at writing </w:t>
+        <w:t xml:space="preserve">Skilled at </w:t>
+      </w:r>
+      <w:bookmarkEnd w:id="1"/>
+      <w:r>
+        <w:t xml:space="preserve">writing </w:t>
       </w:r>
       <w:r>
         <w:t xml:space="preserve">clean </w:t>
@@ -271,11 +295,11 @@
       <w:r>
         <w:t xml:space="preserve">and easily understandable code (by peers and TAs), </w:t>
       </w:r>
-      <w:bookmarkStart w:id="0" w:name="_Hlk174719248"/>
+      <w:bookmarkStart w:id="2" w:name="_Hlk174719248"/>
       <w:r>
         <w:t xml:space="preserve">through </w:t>
       </w:r>
-      <w:bookmarkEnd w:id="0"/>
+      <w:bookmarkEnd w:id="2"/>
       <w:r>
         <w:t>U of T's software design course.</w:t>
       </w:r>
@@ -293,6 +317,14 @@
         <w:pStyle w:val="ListBullet"/>
       </w:pPr>
       <w:r>
+        <w:t>Seasoned in cloud technologies, having deployed 3 apps via Amazon Web Services, Azure, and Google Cloud.</w:t>
+      </w:r>
+    </w:p>
+    <w:p>
+      <w:pPr>
+        <w:pStyle w:val="ListBullet"/>
+      </w:pPr>
+      <w:r>
         <w:t>Familiar with DevOps, using Docker and GitHub Actions to set up CI/CD pipelines in projects such as __________.</w:t>
       </w:r>
     </w:p>
@@ -301,25 +333,19 @@
         <w:pStyle w:val="ListBullet"/>
       </w:pPr>
       <w:r>
-        <w:t xml:space="preserve">Knowledgeable </w:t>
+        <w:t>Knowledgeable at mining and visualizing raw CSV data using Python libraries like Pandas and Matplotlib</w:t>
       </w:r>
       <w:r>
-        <w:t xml:space="preserve">at mining and visualizing raw CSV data to reveal insights using Python libraries such as Pandas and Matplotlib, </w:t>
+        <w:t xml:space="preserve"> </w:t>
       </w:r>
       <w:r>
-        <w:t xml:space="preserve">through </w:t>
+        <w:t xml:space="preserve">to reveal insights and </w:t>
       </w:r>
       <w:r>
-        <w:t xml:space="preserve">freeCodeCamp's </w:t>
+        <w:t>draft</w:t>
       </w:r>
       <w:r>
-        <w:t>data analysis</w:t>
-      </w:r>
-      <w:r>
-        <w:t xml:space="preserve"> certificate</w:t>
-      </w:r>
-      <w:r>
-        <w:t>.</w:t>
+        <w:t xml:space="preserve"> reports, through freeCodeCamp's data analysis certificate.</w:t>
       </w:r>
     </w:p>
     <w:p>
@@ -797,6 +823,7 @@
         <w:pStyle w:val="ListBullet"/>
       </w:pPr>
       <w:r>
+        <w:lastRenderedPageBreak/>
         <w:t>Troubleshooted and resolved bugs for 3 team members, ensuring the artifact display page and report generation feature met requirements and kept the project on schedule.</w:t>
       </w:r>
     </w:p>
@@ -813,7 +840,6 @@
         <w:pStyle w:val="ListBullet"/>
       </w:pPr>
       <w:r>
-        <w:lastRenderedPageBreak/>
         <w:t xml:space="preserve">Wrote maintainable and testable code </w:t>
       </w:r>
       <w:r>
@@ -837,19 +863,7 @@
           <w:rPr>
             <w:rStyle w:val="Hyperlink"/>
           </w:rPr>
-          <w:t>ThreatTrac</w:t>
-        </w:r>
-        <w:r>
-          <w:rPr>
-            <w:rStyle w:val="Hyperlink"/>
-          </w:rPr>
-          <w:t>e</w:t>
-        </w:r>
-        <w:r>
-          <w:rPr>
-            <w:rStyle w:val="Hyperlink"/>
-          </w:rPr>
-          <w:t xml:space="preserve"> AI</w:t>
+          <w:t>ThreatTrace AI</w:t>
         </w:r>
       </w:hyperlink>
       <w:r>
@@ -991,7 +1005,7 @@
         <w:pStyle w:val="ListBullet"/>
       </w:pPr>
       <w:r>
-        <w:t>Built the model with TensorFlow in a Google Colab notebook, training it on a dataset of 27,000+ images.</w:t>
+        <w:t>Built the TensorFlow model with steps documented in a Jupyter notebook, training it on a dataset of 27,000+ images.</w:t>
       </w:r>
     </w:p>
     <w:p>
@@ -1011,7 +1025,19 @@
         <w:t xml:space="preserve">allowing </w:t>
       </w:r>
       <w:r>
-        <w:t>users to try the model by uploading their own images through a web app.</w:t>
+        <w:t xml:space="preserve">users to try the model by uploading their own images through a </w:t>
+      </w:r>
+      <w:r>
+        <w:t xml:space="preserve">rich, </w:t>
+      </w:r>
+      <w:r>
+        <w:t>interactive</w:t>
+      </w:r>
+      <w:r>
+        <w:t xml:space="preserve"> web</w:t>
+      </w:r>
+      <w:r>
+        <w:t xml:space="preserve"> app.</w:t>
       </w:r>
     </w:p>
     <w:p>
@@ -1028,10 +1054,7 @@
         <w:t>deployments</w:t>
       </w:r>
       <w:r>
-        <w:t xml:space="preserve"> </w:t>
-      </w:r>
-      <w:r>
-        <w:t>(≈ 2 minutes)</w:t>
+        <w:t xml:space="preserve"> (≈ 2 minutes)</w:t>
       </w:r>
       <w:r>
         <w:t xml:space="preserve"> to Google Cloud Run.</w:t>
@@ -28243,6 +28266,7 @@
     <w:rsidRoot w:val="00530494"/>
     <w:rsid w:val="000C3713"/>
     <w:rsid w:val="000C521D"/>
+    <w:rsid w:val="000E6C1C"/>
     <w:rsid w:val="00132ED9"/>
     <w:rsid w:val="00184049"/>
     <w:rsid w:val="001B3357"/>
@@ -28273,6 +28297,7 @@
     <w:rsid w:val="00F378D8"/>
     <w:rsid w:val="00F75609"/>
     <w:rsid w:val="00F858DE"/>
+    <w:rsid w:val="00FD23BD"/>
   </w:rsids>
   <m:mathPr>
     <m:mathFont m:val="Cambria Math"/>
@@ -29005,39 +29030,6 @@
 </file>
 
 <file path=customXml/item1.xml><?xml version="1.0" encoding="utf-8"?>
-<b:Sources xmlns:b="http://schemas.openxmlformats.org/officeDocument/2006/bibliography" xmlns="http://schemas.openxmlformats.org/officeDocument/2006/bibliography" SelectedStyle="\APASixthEditionOfficeOnline.xsl" StyleName="APA" Version="6"/>
-</file>
-
-<file path=customXml/item2.xml><?xml version="1.0" encoding="utf-8"?>
-<p:properties xmlns:p="http://schemas.microsoft.com/office/2006/metadata/properties" xmlns:xsi="http://www.w3.org/2001/XMLSchema-instance" xmlns:pc="http://schemas.microsoft.com/office/infopath/2007/PartnerControls">
-  <documentManagement>
-    <_ip_UnifiedCompliancePolicyUIAction xmlns="http://schemas.microsoft.com/sharepoint/v3" xsi:nil="true"/>
-    <Image xmlns="71af3243-3dd4-4a8d-8c0d-dd76da1f02a5">
-      <Url xsi:nil="true"/>
-      <Description xsi:nil="true"/>
-    </Image>
-    <Status xmlns="71af3243-3dd4-4a8d-8c0d-dd76da1f02a5">Not started</Status>
-    <Background xmlns="71af3243-3dd4-4a8d-8c0d-dd76da1f02a5">false</Background>
-    <_ip_UnifiedCompliancePolicyProperties xmlns="http://schemas.microsoft.com/sharepoint/v3" xsi:nil="true"/>
-    <ImageTagsTaxHTField xmlns="71af3243-3dd4-4a8d-8c0d-dd76da1f02a5">
-      <Terms xmlns="http://schemas.microsoft.com/office/infopath/2007/PartnerControls"/>
-    </ImageTagsTaxHTField>
-    <TaxCatchAll xmlns="230e9df3-be65-4c73-a93b-d1236ebd677e" xsi:nil="true"/>
-    <MediaServiceKeyPoints xmlns="71af3243-3dd4-4a8d-8c0d-dd76da1f02a5" xsi:nil="true"/>
-  </documentManagement>
-</p:properties>
-</file>
-
-<file path=customXml/item3.xml><?xml version="1.0" encoding="utf-8"?>
-<?mso-contentType ?>
-<FormTemplates xmlns="http://schemas.microsoft.com/sharepoint/v3/contenttype/forms">
-  <Display>DocumentLibraryForm</Display>
-  <Edit>DocumentLibraryForm</Edit>
-  <New>DocumentLibraryForm</New>
-</FormTemplates>
-</file>
-
-<file path=customXml/item4.xml><?xml version="1.0" encoding="utf-8"?>
 <ct:contentTypeSchema xmlns:ct="http://schemas.microsoft.com/office/2006/metadata/contentType" xmlns:ma="http://schemas.microsoft.com/office/2006/metadata/properties/metaAttributes" ct:_="" ma:_="" ma:contentTypeName="Document" ma:contentTypeID="0x01010079F111ED35F8CC479449609E8A0923A6" ma:contentTypeVersion="26" ma:contentTypeDescription="Create a new document." ma:contentTypeScope="" ma:versionID="ac37c1753acd5e330d2062ccec26ea66">
   <xsd:schema xmlns:xsd="http://www.w3.org/2001/XMLSchema" xmlns:xs="http://www.w3.org/2001/XMLSchema" xmlns:p="http://schemas.microsoft.com/office/2006/metadata/properties" xmlns:ns1="http://schemas.microsoft.com/sharepoint/v3" xmlns:ns2="71af3243-3dd4-4a8d-8c0d-dd76da1f02a5" xmlns:ns3="16c05727-aa75-4e4a-9b5f-8a80a1165891" xmlns:ns4="230e9df3-be65-4c73-a93b-d1236ebd677e" targetNamespace="http://schemas.microsoft.com/office/2006/metadata/properties" ma:root="true" ma:fieldsID="3b340c7101c92c5120abd06486f94548" ns1:_="" ns2:_="" ns3:_="" ns4:_="">
     <xsd:import namespace="http://schemas.microsoft.com/sharepoint/v3"/>
@@ -29337,35 +29329,40 @@
 </ct:contentTypeSchema>
 </file>
 
-<file path=customXml/itemProps1.xml><?xml version="1.0" encoding="utf-8"?>
-<ds:datastoreItem xmlns:ds="http://schemas.openxmlformats.org/officeDocument/2006/customXml" ds:itemID="{B690CEF4-07C7-4C0C-A6BB-7328017E8EDA}">
-  <ds:schemaRefs>
-    <ds:schemaRef ds:uri="http://schemas.openxmlformats.org/officeDocument/2006/bibliography"/>
-  </ds:schemaRefs>
-</ds:datastoreItem>
+<file path=customXml/item2.xml><?xml version="1.0" encoding="utf-8"?>
+<?mso-contentType ?>
+<FormTemplates xmlns="http://schemas.microsoft.com/sharepoint/v3/contenttype/forms">
+  <Display>DocumentLibraryForm</Display>
+  <Edit>DocumentLibraryForm</Edit>
+  <New>DocumentLibraryForm</New>
+</FormTemplates>
 </file>
 
-<file path=customXml/itemProps2.xml><?xml version="1.0" encoding="utf-8"?>
-<ds:datastoreItem xmlns:ds="http://schemas.openxmlformats.org/officeDocument/2006/customXml" ds:itemID="{A9893E80-0AB2-4C42-8D6E-F0C64251EDE9}">
-  <ds:schemaRefs>
-    <ds:schemaRef ds:uri="http://schemas.microsoft.com/office/2006/metadata/properties"/>
-    <ds:schemaRef ds:uri="http://schemas.microsoft.com/office/infopath/2007/PartnerControls"/>
-    <ds:schemaRef ds:uri="http://schemas.microsoft.com/sharepoint/v3"/>
-    <ds:schemaRef ds:uri="71af3243-3dd4-4a8d-8c0d-dd76da1f02a5"/>
-    <ds:schemaRef ds:uri="230e9df3-be65-4c73-a93b-d1236ebd677e"/>
-  </ds:schemaRefs>
-</ds:datastoreItem>
+<file path=customXml/item3.xml><?xml version="1.0" encoding="utf-8"?>
+<p:properties xmlns:p="http://schemas.microsoft.com/office/2006/metadata/properties" xmlns:xsi="http://www.w3.org/2001/XMLSchema-instance" xmlns:pc="http://schemas.microsoft.com/office/infopath/2007/PartnerControls">
+  <documentManagement>
+    <_ip_UnifiedCompliancePolicyUIAction xmlns="http://schemas.microsoft.com/sharepoint/v3" xsi:nil="true"/>
+    <Image xmlns="71af3243-3dd4-4a8d-8c0d-dd76da1f02a5">
+      <Url xsi:nil="true"/>
+      <Description xsi:nil="true"/>
+    </Image>
+    <Status xmlns="71af3243-3dd4-4a8d-8c0d-dd76da1f02a5">Not started</Status>
+    <Background xmlns="71af3243-3dd4-4a8d-8c0d-dd76da1f02a5">false</Background>
+    <_ip_UnifiedCompliancePolicyProperties xmlns="http://schemas.microsoft.com/sharepoint/v3" xsi:nil="true"/>
+    <ImageTagsTaxHTField xmlns="71af3243-3dd4-4a8d-8c0d-dd76da1f02a5">
+      <Terms xmlns="http://schemas.microsoft.com/office/infopath/2007/PartnerControls"/>
+    </ImageTagsTaxHTField>
+    <TaxCatchAll xmlns="230e9df3-be65-4c73-a93b-d1236ebd677e" xsi:nil="true"/>
+    <MediaServiceKeyPoints xmlns="71af3243-3dd4-4a8d-8c0d-dd76da1f02a5" xsi:nil="true"/>
+  </documentManagement>
+</p:properties>
 </file>
 
-<file path=customXml/itemProps3.xml><?xml version="1.0" encoding="utf-8"?>
-<ds:datastoreItem xmlns:ds="http://schemas.openxmlformats.org/officeDocument/2006/customXml" ds:itemID="{AABE5AEB-BD32-46FB-B4E8-5C314C3FA503}">
-  <ds:schemaRefs>
-    <ds:schemaRef ds:uri="http://schemas.microsoft.com/sharepoint/v3/contenttype/forms"/>
-  </ds:schemaRefs>
-</ds:datastoreItem>
+<file path=customXml/item4.xml><?xml version="1.0" encoding="utf-8"?>
+<b:Sources xmlns:b="http://schemas.openxmlformats.org/officeDocument/2006/bibliography" xmlns="http://schemas.openxmlformats.org/officeDocument/2006/bibliography" SelectedStyle="\APASixthEditionOfficeOnline.xsl" StyleName="APA" Version="6"/>
 </file>
 
-<file path=customXml/itemProps4.xml><?xml version="1.0" encoding="utf-8"?>
+<file path=customXml/itemProps1.xml><?xml version="1.0" encoding="utf-8"?>
 <ds:datastoreItem xmlns:ds="http://schemas.openxmlformats.org/officeDocument/2006/customXml" ds:itemID="{46268ACC-32FC-4261-BF80-5F6DE34E1C11}">
   <ds:schemaRefs>
     <ds:schemaRef ds:uri="http://schemas.microsoft.com/office/2006/metadata/contentType"/>
@@ -29386,6 +29383,34 @@
 </ds:datastoreItem>
 </file>
 
+<file path=customXml/itemProps2.xml><?xml version="1.0" encoding="utf-8"?>
+<ds:datastoreItem xmlns:ds="http://schemas.openxmlformats.org/officeDocument/2006/customXml" ds:itemID="{AABE5AEB-BD32-46FB-B4E8-5C314C3FA503}">
+  <ds:schemaRefs>
+    <ds:schemaRef ds:uri="http://schemas.microsoft.com/sharepoint/v3/contenttype/forms"/>
+  </ds:schemaRefs>
+</ds:datastoreItem>
+</file>
+
+<file path=customXml/itemProps3.xml><?xml version="1.0" encoding="utf-8"?>
+<ds:datastoreItem xmlns:ds="http://schemas.openxmlformats.org/officeDocument/2006/customXml" ds:itemID="{A9893E80-0AB2-4C42-8D6E-F0C64251EDE9}">
+  <ds:schemaRefs>
+    <ds:schemaRef ds:uri="http://schemas.microsoft.com/office/2006/metadata/properties"/>
+    <ds:schemaRef ds:uri="http://schemas.microsoft.com/office/infopath/2007/PartnerControls"/>
+    <ds:schemaRef ds:uri="http://schemas.microsoft.com/sharepoint/v3"/>
+    <ds:schemaRef ds:uri="71af3243-3dd4-4a8d-8c0d-dd76da1f02a5"/>
+    <ds:schemaRef ds:uri="230e9df3-be65-4c73-a93b-d1236ebd677e"/>
+  </ds:schemaRefs>
+</ds:datastoreItem>
+</file>
+
+<file path=customXml/itemProps4.xml><?xml version="1.0" encoding="utf-8"?>
+<ds:datastoreItem xmlns:ds="http://schemas.openxmlformats.org/officeDocument/2006/customXml" ds:itemID="{B690CEF4-07C7-4C0C-A6BB-7328017E8EDA}">
+  <ds:schemaRefs>
+    <ds:schemaRef ds:uri="http://schemas.openxmlformats.org/officeDocument/2006/bibliography"/>
+  </ds:schemaRefs>
+</ds:datastoreItem>
+</file>
+
 <file path=docMetadata/LabelInfo.xml><?xml version="1.0" encoding="utf-8"?>
 <clbl:labelList xmlns:clbl="http://schemas.microsoft.com/office/2020/mipLabelMetadata"/>
 </file>
</xml_diff>

<commit_message>
feat: finished skills and accomplishments and added Portfoliify experience for Data Analyst, Compliance (Coop) - F24
</commit_message>
<xml_diff>
--- a/MasterResume.docx
+++ b/MasterResume.docx
@@ -197,10 +197,7 @@
       </w:r>
       <w:bookmarkEnd w:id="0"/>
       <w:r>
-        <w:t>PowerShell</w:t>
-      </w:r>
-      <w:r>
-        <w:t xml:space="preserve"> and Git Bash for various tasks across 10+ personal and school projects.</w:t>
+        <w:t>PowerShell and Git Bash for various tasks across 10+ personal and school projects.</w:t>
       </w:r>
     </w:p>
     <w:p>
@@ -333,19 +330,16 @@
         <w:pStyle w:val="ListBullet"/>
       </w:pPr>
       <w:r>
-        <w:t>Knowledgeable at mining and visualizing raw CSV data using Python libraries like Pandas and Matplotlib</w:t>
+        <w:t xml:space="preserve">Knowledgeable at mining and visualizing raw CSV data using Python libraries like Pandas and Matplotlib to reveal insights and </w:t>
+      </w:r>
+      <w:r>
+        <w:t>produce clear</w:t>
       </w:r>
       <w:r>
         <w:t xml:space="preserve"> </w:t>
       </w:r>
       <w:r>
-        <w:t xml:space="preserve">to reveal insights and </w:t>
-      </w:r>
-      <w:r>
-        <w:t>draft</w:t>
-      </w:r>
-      <w:r>
-        <w:t xml:space="preserve"> reports, through freeCodeCamp's data analysis certificate.</w:t>
+        <w:t>reports, through freeCodeCamp's data analysis certificate.</w:t>
       </w:r>
     </w:p>
     <w:p>
@@ -361,7 +355,27 @@
         <w:pStyle w:val="ListBullet"/>
       </w:pPr>
       <w:r>
-        <w:t>Experienced in using Google Suite (Sheets, Docs, Slides) and Microsoft Suite (Excel, Word) through academic presentations and assignments.</w:t>
+        <w:t xml:space="preserve">Experienced in using </w:t>
+      </w:r>
+      <w:r>
+        <w:t>Google</w:t>
+      </w:r>
+      <w:r>
+        <w:t xml:space="preserve"> Suite (Sheets, Docs, Slides) and Microsoft Suite (Excel, Word, PowerPoint) through tracking membership information for the Agincourt Chess Club and expenses for an eCommerce store.</w:t>
+      </w:r>
+    </w:p>
+    <w:p>
+      <w:pPr>
+        <w:pStyle w:val="ListBullet"/>
+      </w:pPr>
+      <w:r>
+        <w:t xml:space="preserve">Familiar with A/B testing through running ads for an eCommerce </w:t>
+      </w:r>
+      <w:r>
+        <w:t>store, tracking results with Google Analytics</w:t>
+      </w:r>
+      <w:r>
+        <w:t>.</w:t>
       </w:r>
     </w:p>
     <w:p>
@@ -687,7 +701,19 @@
           <w:rPr>
             <w:rStyle w:val="Hyperlink"/>
           </w:rPr>
-          <w:t>Artifact Database Android App</w:t>
+          <w:t xml:space="preserve">Artifact Database </w:t>
+        </w:r>
+        <w:r>
+          <w:rPr>
+            <w:rStyle w:val="Hyperlink"/>
+          </w:rPr>
+          <w:t>A</w:t>
+        </w:r>
+        <w:r>
+          <w:rPr>
+            <w:rStyle w:val="Hyperlink"/>
+          </w:rPr>
+          <w:t>ndroid App</w:t>
         </w:r>
       </w:hyperlink>
       <w:r>
@@ -863,7 +889,229 @@
           <w:rPr>
             <w:rStyle w:val="Hyperlink"/>
           </w:rPr>
-          <w:t>ThreatTrace AI</w:t>
+          <w:t>Portfoliify</w:t>
+        </w:r>
+      </w:hyperlink>
+      <w:r>
+        <w:t xml:space="preserve"> - </w:t>
+      </w:r>
+      <w:r>
+        <w:t xml:space="preserve">Profile Management App </w:t>
+      </w:r>
+      <w:r>
+        <w:t xml:space="preserve">| </w:t>
+      </w:r>
+      <w:r>
+        <w:rPr>
+          <w:b w:val="0"/>
+          <w:bCs/>
+          <w:i/>
+          <w:iCs/>
+        </w:rPr>
+        <w:t>PHP</w:t>
+      </w:r>
+      <w:r>
+        <w:rPr>
+          <w:b w:val="0"/>
+          <w:bCs/>
+          <w:i/>
+          <w:iCs/>
+        </w:rPr>
+        <w:t xml:space="preserve">, </w:t>
+      </w:r>
+      <w:r>
+        <w:rPr>
+          <w:b w:val="0"/>
+          <w:bCs/>
+          <w:i/>
+          <w:iCs/>
+        </w:rPr>
+        <w:t>MySQL</w:t>
+      </w:r>
+      <w:r>
+        <w:rPr>
+          <w:b w:val="0"/>
+          <w:bCs/>
+          <w:i/>
+          <w:iCs/>
+        </w:rPr>
+        <w:t xml:space="preserve">, </w:t>
+      </w:r>
+      <w:r>
+        <w:rPr>
+          <w:b w:val="0"/>
+          <w:bCs/>
+          <w:i/>
+          <w:iCs/>
+        </w:rPr>
+        <w:t>Apache</w:t>
+      </w:r>
+      <w:r>
+        <w:rPr>
+          <w:b w:val="0"/>
+          <w:bCs/>
+          <w:i/>
+          <w:iCs/>
+        </w:rPr>
+        <w:t xml:space="preserve">, </w:t>
+      </w:r>
+      <w:r>
+        <w:rPr>
+          <w:b w:val="0"/>
+          <w:bCs/>
+          <w:i/>
+          <w:iCs/>
+        </w:rPr>
+        <w:t>JavaScript</w:t>
+      </w:r>
+      <w:r>
+        <w:rPr>
+          <w:b w:val="0"/>
+          <w:bCs/>
+          <w:i/>
+          <w:iCs/>
+        </w:rPr>
+        <w:t xml:space="preserve">, </w:t>
+      </w:r>
+      <w:r>
+        <w:rPr>
+          <w:b w:val="0"/>
+          <w:bCs/>
+          <w:i/>
+          <w:iCs/>
+        </w:rPr>
+        <w:t>Azure</w:t>
+      </w:r>
+      <w:r>
+        <w:rPr>
+          <w:b w:val="0"/>
+          <w:bCs/>
+          <w:i/>
+          <w:iCs/>
+        </w:rPr>
+        <w:tab/>
+      </w:r>
+      <w:r>
+        <w:t xml:space="preserve">December </w:t>
+      </w:r>
+      <w:r>
+        <w:t xml:space="preserve">2023 </w:t>
+      </w:r>
+      <w:r>
+        <w:t xml:space="preserve">- </w:t>
+      </w:r>
+      <w:r>
+        <w:t xml:space="preserve">July </w:t>
+      </w:r>
+      <w:r>
+        <w:t>2024</w:t>
+      </w:r>
+    </w:p>
+    <w:p>
+      <w:pPr>
+        <w:pStyle w:val="ListBullet"/>
+        <w:numPr>
+          <w:ilvl w:val="0"/>
+          <w:numId w:val="22"/>
+        </w:numPr>
+      </w:pPr>
+      <w:r>
+        <w:t xml:space="preserve">Implemented a </w:t>
+      </w:r>
+      <w:r>
+        <w:t xml:space="preserve">full stack </w:t>
+      </w:r>
+      <w:r>
+        <w:t xml:space="preserve">application for managing online profiles using PHP, MySQL, and JavaScript, featuring login, sign-up, easy profile </w:t>
+      </w:r>
+      <w:r>
+        <w:t>creation,</w:t>
+      </w:r>
+      <w:r>
+        <w:t xml:space="preserve"> and </w:t>
+      </w:r>
+      <w:r>
+        <w:t xml:space="preserve">profile </w:t>
+      </w:r>
+      <w:r>
+        <w:t>editing.</w:t>
+      </w:r>
+    </w:p>
+    <w:p>
+      <w:pPr>
+        <w:pStyle w:val="ListBullet"/>
+        <w:numPr>
+          <w:ilvl w:val="0"/>
+          <w:numId w:val="22"/>
+        </w:numPr>
+      </w:pPr>
+      <w:r>
+        <w:t>Used knowledge in relational databases to design a data model with 5 SQL tables, efficiently storing users, profiles, educations, experiences, and institutions, while mapping their one-to-many and many-to-many relationships.</w:t>
+      </w:r>
+    </w:p>
+    <w:p>
+      <w:pPr>
+        <w:pStyle w:val="ListBullet"/>
+        <w:numPr>
+          <w:ilvl w:val="0"/>
+          <w:numId w:val="22"/>
+        </w:numPr>
+      </w:pPr>
+      <w:r>
+        <w:t xml:space="preserve">Leveraged GitHub Actions to set up a CI/CD pipeline, automating Docker image builds on repository updates, making for </w:t>
+      </w:r>
+      <w:r>
+        <w:t xml:space="preserve">faster </w:t>
+      </w:r>
+      <w:r>
+        <w:t>deployments</w:t>
+      </w:r>
+      <w:r>
+        <w:t xml:space="preserve"> (≈ </w:t>
+      </w:r>
+      <w:r>
+        <w:t>30 seconds</w:t>
+      </w:r>
+      <w:r>
+        <w:t>)</w:t>
+      </w:r>
+      <w:r>
+        <w:t xml:space="preserve"> to </w:t>
+      </w:r>
+      <w:r>
+        <w:t>Azure Container Apps</w:t>
+      </w:r>
+      <w:r>
+        <w:t>.</w:t>
+      </w:r>
+    </w:p>
+    <w:p>
+      <w:pPr>
+        <w:pStyle w:val="Heading2"/>
+        <w:tabs>
+          <w:tab w:val="clear" w:pos="9360"/>
+          <w:tab w:val="right" w:pos="10773"/>
+        </w:tabs>
+        <w:jc w:val="both"/>
+      </w:pPr>
+      <w:hyperlink r:id="rId15" w:history="1">
+        <w:r>
+          <w:rPr>
+            <w:rStyle w:val="Hyperlink"/>
+          </w:rPr>
+          <w:t>ThreatTr</w:t>
+        </w:r>
+        <w:r>
+          <w:rPr>
+            <w:rStyle w:val="Hyperlink"/>
+          </w:rPr>
+          <w:t>a</w:t>
+        </w:r>
+        <w:r>
+          <w:rPr>
+            <w:rStyle w:val="Hyperlink"/>
+          </w:rPr>
+          <w:t>ce AI</w:t>
         </w:r>
       </w:hyperlink>
       <w:r>
@@ -1028,10 +1276,7 @@
         <w:t xml:space="preserve">users to try the model by uploading their own images through a </w:t>
       </w:r>
       <w:r>
-        <w:t xml:space="preserve">rich, </w:t>
-      </w:r>
-      <w:r>
-        <w:t>interactive</w:t>
+        <w:t>rich, interactive</w:t>
       </w:r>
       <w:r>
         <w:t xml:space="preserve"> web</w:t>
@@ -1069,12 +1314,24 @@
         </w:tabs>
         <w:jc w:val="both"/>
       </w:pPr>
-      <w:hyperlink r:id="rId15" w:history="1">
+      <w:hyperlink r:id="rId16" w:history="1">
         <w:r>
           <w:rPr>
             <w:rStyle w:val="Hyperlink"/>
           </w:rPr>
-          <w:t>Python Data Analysis Certification</w:t>
+          <w:t>Python Data Ana</w:t>
+        </w:r>
+        <w:r>
+          <w:rPr>
+            <w:rStyle w:val="Hyperlink"/>
+          </w:rPr>
+          <w:t>l</w:t>
+        </w:r>
+        <w:r>
+          <w:rPr>
+            <w:rStyle w:val="Hyperlink"/>
+          </w:rPr>
+          <w:t>ysis Certification</w:t>
         </w:r>
       </w:hyperlink>
       <w:r>
@@ -1113,13 +1370,7 @@
         <w:pStyle w:val="ListBullet"/>
       </w:pPr>
       <w:r>
-        <w:t xml:space="preserve">Analyzed vast datasets with up to 70,000 data points using </w:t>
-      </w:r>
-      <w:r>
-        <w:t>Pandas and</w:t>
-      </w:r>
-      <w:r>
-        <w:t xml:space="preserve"> visualized the data with Matplotlib and Seaborn to uncover patterns about global demographics, causes of cardiovascular disease, and page view times.</w:t>
+        <w:t>Analyzed vast datasets with up to 70,000 data points using Pandas and visualized the data with Matplotlib and Seaborn to uncover traffic metrics and other insights about the freeCodeCamp website.</w:t>
       </w:r>
     </w:p>
     <w:p>
@@ -1128,6 +1379,14 @@
       </w:pPr>
       <w:r>
         <w:t>Predicted future sea levels by conducting statistical analysis on historical data using SciPy.</w:t>
+      </w:r>
+    </w:p>
+    <w:p>
+      <w:pPr>
+        <w:pStyle w:val="ListBullet"/>
+      </w:pPr>
+      <w:r>
+        <w:t>Produced clear, concise reports with visualizations for all 5 certification projects.</w:t>
       </w:r>
     </w:p>
     <w:p>
@@ -1147,12 +1406,36 @@
         </w:tabs>
         <w:jc w:val="both"/>
       </w:pPr>
-      <w:hyperlink r:id="rId16" w:history="1">
+      <w:hyperlink r:id="rId17" w:history="1">
         <w:r>
           <w:rPr>
             <w:rStyle w:val="Hyperlink"/>
           </w:rPr>
-          <w:t>MultiClock</w:t>
+          <w:t>Multi</w:t>
+        </w:r>
+        <w:r>
+          <w:rPr>
+            <w:rStyle w:val="Hyperlink"/>
+          </w:rPr>
+          <w:t>C</w:t>
+        </w:r>
+        <w:r>
+          <w:rPr>
+            <w:rStyle w:val="Hyperlink"/>
+          </w:rPr>
+          <w:t>l</w:t>
+        </w:r>
+        <w:r>
+          <w:rPr>
+            <w:rStyle w:val="Hyperlink"/>
+          </w:rPr>
+          <w:t>o</w:t>
+        </w:r>
+        <w:r>
+          <w:rPr>
+            <w:rStyle w:val="Hyperlink"/>
+          </w:rPr>
+          <w:t>ck</w:t>
         </w:r>
       </w:hyperlink>
       <w:r>
@@ -1251,12 +1534,12 @@
       </w:r>
     </w:p>
     <w:sectPr>
-      <w:headerReference w:type="even" r:id="rId17"/>
-      <w:headerReference w:type="default" r:id="rId18"/>
-      <w:footerReference w:type="even" r:id="rId19"/>
-      <w:footerReference w:type="default" r:id="rId20"/>
-      <w:headerReference w:type="first" r:id="rId21"/>
-      <w:footerReference w:type="first" r:id="rId22"/>
+      <w:headerReference w:type="even" r:id="rId18"/>
+      <w:headerReference w:type="default" r:id="rId19"/>
+      <w:footerReference w:type="even" r:id="rId20"/>
+      <w:footerReference w:type="default" r:id="rId21"/>
+      <w:headerReference w:type="first" r:id="rId22"/>
+      <w:footerReference w:type="first" r:id="rId23"/>
       <w:pgSz w:w="12240" w:h="15840"/>
       <w:pgMar w:top="720" w:right="720" w:bottom="720" w:left="720" w:header="576" w:footer="288" w:gutter="0"/>
       <w:pgNumType w:start="1"/>
@@ -2044,6 +2327,119 @@
       <w:lvlJc w:val="left"/>
       <w:pPr>
         <w:ind w:left="6120" w:hanging="360"/>
+      </w:pPr>
+      <w:rPr>
+        <w:rFonts w:ascii="Wingdings" w:hAnsi="Wingdings" w:hint="default"/>
+      </w:rPr>
+    </w:lvl>
+  </w:abstractNum>
+  <w:abstractNum w:abstractNumId="14" w15:restartNumberingAfterBreak="0">
+    <w:nsid w:val="77571A4D"/>
+    <w:multiLevelType w:val="hybridMultilevel"/>
+    <w:tmpl w:val="5CD6D5D0"/>
+    <w:lvl w:ilvl="0" w:tplc="10090001">
+      <w:start w:val="1"/>
+      <w:numFmt w:val="bullet"/>
+      <w:lvlText w:val=""/>
+      <w:lvlJc w:val="left"/>
+      <w:pPr>
+        <w:ind w:left="720" w:hanging="360"/>
+      </w:pPr>
+      <w:rPr>
+        <w:rFonts w:ascii="Symbol" w:hAnsi="Symbol" w:hint="default"/>
+      </w:rPr>
+    </w:lvl>
+    <w:lvl w:ilvl="1" w:tplc="10090003" w:tentative="1">
+      <w:start w:val="1"/>
+      <w:numFmt w:val="bullet"/>
+      <w:lvlText w:val="o"/>
+      <w:lvlJc w:val="left"/>
+      <w:pPr>
+        <w:ind w:left="1440" w:hanging="360"/>
+      </w:pPr>
+      <w:rPr>
+        <w:rFonts w:ascii="Courier New" w:hAnsi="Courier New" w:cs="Courier New" w:hint="default"/>
+      </w:rPr>
+    </w:lvl>
+    <w:lvl w:ilvl="2" w:tplc="10090005" w:tentative="1">
+      <w:start w:val="1"/>
+      <w:numFmt w:val="bullet"/>
+      <w:lvlText w:val=""/>
+      <w:lvlJc w:val="left"/>
+      <w:pPr>
+        <w:ind w:left="2160" w:hanging="360"/>
+      </w:pPr>
+      <w:rPr>
+        <w:rFonts w:ascii="Wingdings" w:hAnsi="Wingdings" w:hint="default"/>
+      </w:rPr>
+    </w:lvl>
+    <w:lvl w:ilvl="3" w:tplc="10090001" w:tentative="1">
+      <w:start w:val="1"/>
+      <w:numFmt w:val="bullet"/>
+      <w:lvlText w:val=""/>
+      <w:lvlJc w:val="left"/>
+      <w:pPr>
+        <w:ind w:left="2880" w:hanging="360"/>
+      </w:pPr>
+      <w:rPr>
+        <w:rFonts w:ascii="Symbol" w:hAnsi="Symbol" w:hint="default"/>
+      </w:rPr>
+    </w:lvl>
+    <w:lvl w:ilvl="4" w:tplc="10090003" w:tentative="1">
+      <w:start w:val="1"/>
+      <w:numFmt w:val="bullet"/>
+      <w:lvlText w:val="o"/>
+      <w:lvlJc w:val="left"/>
+      <w:pPr>
+        <w:ind w:left="3600" w:hanging="360"/>
+      </w:pPr>
+      <w:rPr>
+        <w:rFonts w:ascii="Courier New" w:hAnsi="Courier New" w:cs="Courier New" w:hint="default"/>
+      </w:rPr>
+    </w:lvl>
+    <w:lvl w:ilvl="5" w:tplc="10090005" w:tentative="1">
+      <w:start w:val="1"/>
+      <w:numFmt w:val="bullet"/>
+      <w:lvlText w:val=""/>
+      <w:lvlJc w:val="left"/>
+      <w:pPr>
+        <w:ind w:left="4320" w:hanging="360"/>
+      </w:pPr>
+      <w:rPr>
+        <w:rFonts w:ascii="Wingdings" w:hAnsi="Wingdings" w:hint="default"/>
+      </w:rPr>
+    </w:lvl>
+    <w:lvl w:ilvl="6" w:tplc="10090001" w:tentative="1">
+      <w:start w:val="1"/>
+      <w:numFmt w:val="bullet"/>
+      <w:lvlText w:val=""/>
+      <w:lvlJc w:val="left"/>
+      <w:pPr>
+        <w:ind w:left="5040" w:hanging="360"/>
+      </w:pPr>
+      <w:rPr>
+        <w:rFonts w:ascii="Symbol" w:hAnsi="Symbol" w:hint="default"/>
+      </w:rPr>
+    </w:lvl>
+    <w:lvl w:ilvl="7" w:tplc="10090003" w:tentative="1">
+      <w:start w:val="1"/>
+      <w:numFmt w:val="bullet"/>
+      <w:lvlText w:val="o"/>
+      <w:lvlJc w:val="left"/>
+      <w:pPr>
+        <w:ind w:left="5760" w:hanging="360"/>
+      </w:pPr>
+      <w:rPr>
+        <w:rFonts w:ascii="Courier New" w:hAnsi="Courier New" w:cs="Courier New" w:hint="default"/>
+      </w:rPr>
+    </w:lvl>
+    <w:lvl w:ilvl="8" w:tplc="10090005" w:tentative="1">
+      <w:start w:val="1"/>
+      <w:numFmt w:val="bullet"/>
+      <w:lvlText w:val=""/>
+      <w:lvlJc w:val="left"/>
+      <w:pPr>
+        <w:ind w:left="6480" w:hanging="360"/>
       </w:pPr>
       <w:rPr>
         <w:rFonts w:ascii="Wingdings" w:hAnsi="Wingdings" w:hint="default"/>
@@ -2666,6 +3062,9 @@
   <w:num w:numId="21" w16cid:durableId="1062144174">
     <w:abstractNumId w:val="11"/>
   </w:num>
+  <w:num w:numId="22" w16cid:durableId="219022675">
+    <w:abstractNumId w:val="14"/>
+  </w:num>
 </w:numbering>
 </file>
 
@@ -28274,6 +28673,8 @@
     <w:rsid w:val="00202E90"/>
     <w:rsid w:val="002F00CE"/>
     <w:rsid w:val="00386E9C"/>
+    <w:rsid w:val="003D5F9E"/>
+    <w:rsid w:val="00474A53"/>
     <w:rsid w:val="0049589A"/>
     <w:rsid w:val="00530494"/>
     <w:rsid w:val="0055557A"/>
@@ -29030,6 +29431,39 @@
 </file>
 
 <file path=customXml/item1.xml><?xml version="1.0" encoding="utf-8"?>
+<b:Sources xmlns:b="http://schemas.openxmlformats.org/officeDocument/2006/bibliography" xmlns="http://schemas.openxmlformats.org/officeDocument/2006/bibliography" SelectedStyle="\APASixthEditionOfficeOnline.xsl" StyleName="APA" Version="6"/>
+</file>
+
+<file path=customXml/item2.xml><?xml version="1.0" encoding="utf-8"?>
+<p:properties xmlns:p="http://schemas.microsoft.com/office/2006/metadata/properties" xmlns:xsi="http://www.w3.org/2001/XMLSchema-instance" xmlns:pc="http://schemas.microsoft.com/office/infopath/2007/PartnerControls">
+  <documentManagement>
+    <_ip_UnifiedCompliancePolicyUIAction xmlns="http://schemas.microsoft.com/sharepoint/v3" xsi:nil="true"/>
+    <Image xmlns="71af3243-3dd4-4a8d-8c0d-dd76da1f02a5">
+      <Url xsi:nil="true"/>
+      <Description xsi:nil="true"/>
+    </Image>
+    <Status xmlns="71af3243-3dd4-4a8d-8c0d-dd76da1f02a5">Not started</Status>
+    <Background xmlns="71af3243-3dd4-4a8d-8c0d-dd76da1f02a5">false</Background>
+    <_ip_UnifiedCompliancePolicyProperties xmlns="http://schemas.microsoft.com/sharepoint/v3" xsi:nil="true"/>
+    <ImageTagsTaxHTField xmlns="71af3243-3dd4-4a8d-8c0d-dd76da1f02a5">
+      <Terms xmlns="http://schemas.microsoft.com/office/infopath/2007/PartnerControls"/>
+    </ImageTagsTaxHTField>
+    <TaxCatchAll xmlns="230e9df3-be65-4c73-a93b-d1236ebd677e" xsi:nil="true"/>
+    <MediaServiceKeyPoints xmlns="71af3243-3dd4-4a8d-8c0d-dd76da1f02a5" xsi:nil="true"/>
+  </documentManagement>
+</p:properties>
+</file>
+
+<file path=customXml/item3.xml><?xml version="1.0" encoding="utf-8"?>
+<?mso-contentType ?>
+<FormTemplates xmlns="http://schemas.microsoft.com/sharepoint/v3/contenttype/forms">
+  <Display>DocumentLibraryForm</Display>
+  <Edit>DocumentLibraryForm</Edit>
+  <New>DocumentLibraryForm</New>
+</FormTemplates>
+</file>
+
+<file path=customXml/item4.xml><?xml version="1.0" encoding="utf-8"?>
 <ct:contentTypeSchema xmlns:ct="http://schemas.microsoft.com/office/2006/metadata/contentType" xmlns:ma="http://schemas.microsoft.com/office/2006/metadata/properties/metaAttributes" ct:_="" ma:_="" ma:contentTypeName="Document" ma:contentTypeID="0x01010079F111ED35F8CC479449609E8A0923A6" ma:contentTypeVersion="26" ma:contentTypeDescription="Create a new document." ma:contentTypeScope="" ma:versionID="ac37c1753acd5e330d2062ccec26ea66">
   <xsd:schema xmlns:xsd="http://www.w3.org/2001/XMLSchema" xmlns:xs="http://www.w3.org/2001/XMLSchema" xmlns:p="http://schemas.microsoft.com/office/2006/metadata/properties" xmlns:ns1="http://schemas.microsoft.com/sharepoint/v3" xmlns:ns2="71af3243-3dd4-4a8d-8c0d-dd76da1f02a5" xmlns:ns3="16c05727-aa75-4e4a-9b5f-8a80a1165891" xmlns:ns4="230e9df3-be65-4c73-a93b-d1236ebd677e" targetNamespace="http://schemas.microsoft.com/office/2006/metadata/properties" ma:root="true" ma:fieldsID="3b340c7101c92c5120abd06486f94548" ns1:_="" ns2:_="" ns3:_="" ns4:_="">
     <xsd:import namespace="http://schemas.microsoft.com/sharepoint/v3"/>
@@ -29329,40 +29763,35 @@
 </ct:contentTypeSchema>
 </file>
 
-<file path=customXml/item2.xml><?xml version="1.0" encoding="utf-8"?>
-<?mso-contentType ?>
-<FormTemplates xmlns="http://schemas.microsoft.com/sharepoint/v3/contenttype/forms">
-  <Display>DocumentLibraryForm</Display>
-  <Edit>DocumentLibraryForm</Edit>
-  <New>DocumentLibraryForm</New>
-</FormTemplates>
+<file path=customXml/itemProps1.xml><?xml version="1.0" encoding="utf-8"?>
+<ds:datastoreItem xmlns:ds="http://schemas.openxmlformats.org/officeDocument/2006/customXml" ds:itemID="{B690CEF4-07C7-4C0C-A6BB-7328017E8EDA}">
+  <ds:schemaRefs>
+    <ds:schemaRef ds:uri="http://schemas.openxmlformats.org/officeDocument/2006/bibliography"/>
+  </ds:schemaRefs>
+</ds:datastoreItem>
 </file>
 
-<file path=customXml/item3.xml><?xml version="1.0" encoding="utf-8"?>
-<p:properties xmlns:p="http://schemas.microsoft.com/office/2006/metadata/properties" xmlns:xsi="http://www.w3.org/2001/XMLSchema-instance" xmlns:pc="http://schemas.microsoft.com/office/infopath/2007/PartnerControls">
-  <documentManagement>
-    <_ip_UnifiedCompliancePolicyUIAction xmlns="http://schemas.microsoft.com/sharepoint/v3" xsi:nil="true"/>
-    <Image xmlns="71af3243-3dd4-4a8d-8c0d-dd76da1f02a5">
-      <Url xsi:nil="true"/>
-      <Description xsi:nil="true"/>
-    </Image>
-    <Status xmlns="71af3243-3dd4-4a8d-8c0d-dd76da1f02a5">Not started</Status>
-    <Background xmlns="71af3243-3dd4-4a8d-8c0d-dd76da1f02a5">false</Background>
-    <_ip_UnifiedCompliancePolicyProperties xmlns="http://schemas.microsoft.com/sharepoint/v3" xsi:nil="true"/>
-    <ImageTagsTaxHTField xmlns="71af3243-3dd4-4a8d-8c0d-dd76da1f02a5">
-      <Terms xmlns="http://schemas.microsoft.com/office/infopath/2007/PartnerControls"/>
-    </ImageTagsTaxHTField>
-    <TaxCatchAll xmlns="230e9df3-be65-4c73-a93b-d1236ebd677e" xsi:nil="true"/>
-    <MediaServiceKeyPoints xmlns="71af3243-3dd4-4a8d-8c0d-dd76da1f02a5" xsi:nil="true"/>
-  </documentManagement>
-</p:properties>
+<file path=customXml/itemProps2.xml><?xml version="1.0" encoding="utf-8"?>
+<ds:datastoreItem xmlns:ds="http://schemas.openxmlformats.org/officeDocument/2006/customXml" ds:itemID="{A9893E80-0AB2-4C42-8D6E-F0C64251EDE9}">
+  <ds:schemaRefs>
+    <ds:schemaRef ds:uri="http://schemas.microsoft.com/office/2006/metadata/properties"/>
+    <ds:schemaRef ds:uri="http://schemas.microsoft.com/office/infopath/2007/PartnerControls"/>
+    <ds:schemaRef ds:uri="http://schemas.microsoft.com/sharepoint/v3"/>
+    <ds:schemaRef ds:uri="71af3243-3dd4-4a8d-8c0d-dd76da1f02a5"/>
+    <ds:schemaRef ds:uri="230e9df3-be65-4c73-a93b-d1236ebd677e"/>
+  </ds:schemaRefs>
+</ds:datastoreItem>
 </file>
 
-<file path=customXml/item4.xml><?xml version="1.0" encoding="utf-8"?>
-<b:Sources xmlns:b="http://schemas.openxmlformats.org/officeDocument/2006/bibliography" xmlns="http://schemas.openxmlformats.org/officeDocument/2006/bibliography" SelectedStyle="\APASixthEditionOfficeOnline.xsl" StyleName="APA" Version="6"/>
+<file path=customXml/itemProps3.xml><?xml version="1.0" encoding="utf-8"?>
+<ds:datastoreItem xmlns:ds="http://schemas.openxmlformats.org/officeDocument/2006/customXml" ds:itemID="{AABE5AEB-BD32-46FB-B4E8-5C314C3FA503}">
+  <ds:schemaRefs>
+    <ds:schemaRef ds:uri="http://schemas.microsoft.com/sharepoint/v3/contenttype/forms"/>
+  </ds:schemaRefs>
+</ds:datastoreItem>
 </file>
 
-<file path=customXml/itemProps1.xml><?xml version="1.0" encoding="utf-8"?>
+<file path=customXml/itemProps4.xml><?xml version="1.0" encoding="utf-8"?>
 <ds:datastoreItem xmlns:ds="http://schemas.openxmlformats.org/officeDocument/2006/customXml" ds:itemID="{46268ACC-32FC-4261-BF80-5F6DE34E1C11}">
   <ds:schemaRefs>
     <ds:schemaRef ds:uri="http://schemas.microsoft.com/office/2006/metadata/contentType"/>
@@ -29383,34 +29812,6 @@
 </ds:datastoreItem>
 </file>
 
-<file path=customXml/itemProps2.xml><?xml version="1.0" encoding="utf-8"?>
-<ds:datastoreItem xmlns:ds="http://schemas.openxmlformats.org/officeDocument/2006/customXml" ds:itemID="{AABE5AEB-BD32-46FB-B4E8-5C314C3FA503}">
-  <ds:schemaRefs>
-    <ds:schemaRef ds:uri="http://schemas.microsoft.com/sharepoint/v3/contenttype/forms"/>
-  </ds:schemaRefs>
-</ds:datastoreItem>
-</file>
-
-<file path=customXml/itemProps3.xml><?xml version="1.0" encoding="utf-8"?>
-<ds:datastoreItem xmlns:ds="http://schemas.openxmlformats.org/officeDocument/2006/customXml" ds:itemID="{A9893E80-0AB2-4C42-8D6E-F0C64251EDE9}">
-  <ds:schemaRefs>
-    <ds:schemaRef ds:uri="http://schemas.microsoft.com/office/2006/metadata/properties"/>
-    <ds:schemaRef ds:uri="http://schemas.microsoft.com/office/infopath/2007/PartnerControls"/>
-    <ds:schemaRef ds:uri="http://schemas.microsoft.com/sharepoint/v3"/>
-    <ds:schemaRef ds:uri="71af3243-3dd4-4a8d-8c0d-dd76da1f02a5"/>
-    <ds:schemaRef ds:uri="230e9df3-be65-4c73-a93b-d1236ebd677e"/>
-  </ds:schemaRefs>
-</ds:datastoreItem>
-</file>
-
-<file path=customXml/itemProps4.xml><?xml version="1.0" encoding="utf-8"?>
-<ds:datastoreItem xmlns:ds="http://schemas.openxmlformats.org/officeDocument/2006/customXml" ds:itemID="{B690CEF4-07C7-4C0C-A6BB-7328017E8EDA}">
-  <ds:schemaRefs>
-    <ds:schemaRef ds:uri="http://schemas.openxmlformats.org/officeDocument/2006/bibliography"/>
-  </ds:schemaRefs>
-</ds:datastoreItem>
-</file>
-
 <file path=docMetadata/LabelInfo.xml><?xml version="1.0" encoding="utf-8"?>
 <clbl:labelList xmlns:clbl="http://schemas.microsoft.com/office/2020/mipLabelMetadata"/>
 </file>
</xml_diff>

<commit_message>
feat: fine tuned skills and accomplishments for Data Scientist, Coop - F24
</commit_message>
<xml_diff>
--- a/MasterResume.docx
+++ b/MasterResume.docx
@@ -330,13 +330,25 @@
         <w:pStyle w:val="ListBullet"/>
       </w:pPr>
       <w:r>
-        <w:t xml:space="preserve">Knowledgeable at mining and visualizing raw CSV data using Python libraries like Pandas and Matplotlib to reveal insights and </w:t>
+        <w:t xml:space="preserve">Strong analytical </w:t>
       </w:r>
       <w:r>
-        <w:t>produce clear</w:t>
+        <w:t>skills,</w:t>
       </w:r>
       <w:r>
-        <w:t xml:space="preserve"> </w:t>
+        <w:t xml:space="preserve"> mining</w:t>
+      </w:r>
+      <w:r>
+        <w:t xml:space="preserve"> and visualizing raw CSV data using Python libraries </w:t>
+      </w:r>
+      <w:r>
+        <w:t xml:space="preserve">including </w:t>
+      </w:r>
+      <w:r>
+        <w:t xml:space="preserve">Pandas and Matplotlib to reveal insights and </w:t>
+      </w:r>
+      <w:r>
+        <w:t xml:space="preserve">produce clear </w:t>
       </w:r>
       <w:r>
         <w:t>reports, through freeCodeCamp's data analysis certificate.</w:t>
@@ -355,13 +367,7 @@
         <w:pStyle w:val="ListBullet"/>
       </w:pPr>
       <w:r>
-        <w:t xml:space="preserve">Experienced in using </w:t>
-      </w:r>
-      <w:r>
-        <w:t>Google</w:t>
-      </w:r>
-      <w:r>
-        <w:t xml:space="preserve"> Suite (Sheets, Docs, Slides) and Microsoft Suite (Excel, Word, PowerPoint) through tracking membership information for the Agincourt Chess Club and expenses for an eCommerce store.</w:t>
+        <w:t>Experienced in using Google Suite (Sheets, Docs, Slides) and Microsoft Suite (Excel, Word, PowerPoint) through tracking membership information for the Agincourt Chess Club and expenses for an eCommerce store.</w:t>
       </w:r>
     </w:p>
     <w:p>
@@ -701,19 +707,7 @@
           <w:rPr>
             <w:rStyle w:val="Hyperlink"/>
           </w:rPr>
-          <w:t xml:space="preserve">Artifact Database </w:t>
-        </w:r>
-        <w:r>
-          <w:rPr>
-            <w:rStyle w:val="Hyperlink"/>
-          </w:rPr>
-          <w:t>A</w:t>
-        </w:r>
-        <w:r>
-          <w:rPr>
-            <w:rStyle w:val="Hyperlink"/>
-          </w:rPr>
-          <w:t>ndroid App</w:t>
+          <w:t>Artifact Database Android App</w:t>
         </w:r>
       </w:hyperlink>
       <w:r>
@@ -872,7 +866,22 @@
         <w:t xml:space="preserve">by utilizing </w:t>
       </w:r>
       <w:r>
-        <w:t>the Model-View-Presenter (similar to MVVM) architecture, and applying design patterns including Singleton, Adapter, and Strategy.</w:t>
+        <w:t xml:space="preserve">the Model-View-Presenter (similar to MVVM) architecture, and applying </w:t>
+      </w:r>
+      <w:r>
+        <w:t>object-oriented</w:t>
+      </w:r>
+      <w:r>
+        <w:t xml:space="preserve"> </w:t>
+      </w:r>
+      <w:r>
+        <w:t>design</w:t>
+      </w:r>
+      <w:r>
+        <w:t xml:space="preserve"> patterns</w:t>
+      </w:r>
+      <w:r>
+        <w:t xml:space="preserve"> including Singleton, Adapter, and Strategy.</w:t>
       </w:r>
     </w:p>
     <w:p>
@@ -1099,19 +1108,7 @@
           <w:rPr>
             <w:rStyle w:val="Hyperlink"/>
           </w:rPr>
-          <w:t>ThreatTr</w:t>
-        </w:r>
-        <w:r>
-          <w:rPr>
-            <w:rStyle w:val="Hyperlink"/>
-          </w:rPr>
-          <w:t>a</w:t>
-        </w:r>
-        <w:r>
-          <w:rPr>
-            <w:rStyle w:val="Hyperlink"/>
-          </w:rPr>
-          <w:t>ce AI</w:t>
+          <w:t>ThreatTrace AI</w:t>
         </w:r>
       </w:hyperlink>
       <w:r>
@@ -1261,6 +1258,14 @@
         <w:pStyle w:val="ListBullet"/>
       </w:pPr>
       <w:r>
+        <w:t>Preprocessed dataset and user-uploaded images, ensuring consistent image sizes compatible with the model.</w:t>
+      </w:r>
+    </w:p>
+    <w:p>
+      <w:pPr>
+        <w:pStyle w:val="ListBullet"/>
+      </w:pPr>
+      <w:r>
         <w:t xml:space="preserve">Served the model </w:t>
       </w:r>
       <w:r>
@@ -1319,19 +1324,7 @@
           <w:rPr>
             <w:rStyle w:val="Hyperlink"/>
           </w:rPr>
-          <w:t>Python Data Ana</w:t>
-        </w:r>
-        <w:r>
-          <w:rPr>
-            <w:rStyle w:val="Hyperlink"/>
-          </w:rPr>
-          <w:t>l</w:t>
-        </w:r>
-        <w:r>
-          <w:rPr>
-            <w:rStyle w:val="Hyperlink"/>
-          </w:rPr>
-          <w:t>ysis Certification</w:t>
+          <w:t>Python Data Analysis Certification</w:t>
         </w:r>
       </w:hyperlink>
       <w:r>
@@ -1378,6 +1371,14 @@
         <w:pStyle w:val="ListBullet"/>
       </w:pPr>
       <w:r>
+        <w:t>Normalized and cleaned 2 datasets by removing outliers, improving the accuracy of results.</w:t>
+      </w:r>
+    </w:p>
+    <w:p>
+      <w:pPr>
+        <w:pStyle w:val="ListBullet"/>
+      </w:pPr>
+      <w:r>
         <w:t>Predicted future sea levels by conducting statistical analysis on historical data using SciPy.</w:t>
       </w:r>
     </w:p>
@@ -1411,31 +1412,7 @@
           <w:rPr>
             <w:rStyle w:val="Hyperlink"/>
           </w:rPr>
-          <w:t>Multi</w:t>
-        </w:r>
-        <w:r>
-          <w:rPr>
-            <w:rStyle w:val="Hyperlink"/>
-          </w:rPr>
-          <w:t>C</w:t>
-        </w:r>
-        <w:r>
-          <w:rPr>
-            <w:rStyle w:val="Hyperlink"/>
-          </w:rPr>
-          <w:t>l</w:t>
-        </w:r>
-        <w:r>
-          <w:rPr>
-            <w:rStyle w:val="Hyperlink"/>
-          </w:rPr>
-          <w:t>o</w:t>
-        </w:r>
-        <w:r>
-          <w:rPr>
-            <w:rStyle w:val="Hyperlink"/>
-          </w:rPr>
-          <w:t>ck</w:t>
+          <w:t>MultiClock</w:t>
         </w:r>
       </w:hyperlink>
       <w:r>
@@ -28676,6 +28653,7 @@
     <w:rsid w:val="003D5F9E"/>
     <w:rsid w:val="00474A53"/>
     <w:rsid w:val="0049589A"/>
+    <w:rsid w:val="004F0EC8"/>
     <w:rsid w:val="00530494"/>
     <w:rsid w:val="0055557A"/>
     <w:rsid w:val="00583E26"/>
@@ -28686,6 +28664,7 @@
     <w:rsid w:val="007757CA"/>
     <w:rsid w:val="00793EAD"/>
     <w:rsid w:val="00935EC5"/>
+    <w:rsid w:val="009400AA"/>
     <w:rsid w:val="00A632C3"/>
     <w:rsid w:val="00C01FEE"/>
     <w:rsid w:val="00D31DEB"/>
@@ -29435,35 +29414,6 @@
 </file>
 
 <file path=customXml/item2.xml><?xml version="1.0" encoding="utf-8"?>
-<p:properties xmlns:p="http://schemas.microsoft.com/office/2006/metadata/properties" xmlns:xsi="http://www.w3.org/2001/XMLSchema-instance" xmlns:pc="http://schemas.microsoft.com/office/infopath/2007/PartnerControls">
-  <documentManagement>
-    <_ip_UnifiedCompliancePolicyUIAction xmlns="http://schemas.microsoft.com/sharepoint/v3" xsi:nil="true"/>
-    <Image xmlns="71af3243-3dd4-4a8d-8c0d-dd76da1f02a5">
-      <Url xsi:nil="true"/>
-      <Description xsi:nil="true"/>
-    </Image>
-    <Status xmlns="71af3243-3dd4-4a8d-8c0d-dd76da1f02a5">Not started</Status>
-    <Background xmlns="71af3243-3dd4-4a8d-8c0d-dd76da1f02a5">false</Background>
-    <_ip_UnifiedCompliancePolicyProperties xmlns="http://schemas.microsoft.com/sharepoint/v3" xsi:nil="true"/>
-    <ImageTagsTaxHTField xmlns="71af3243-3dd4-4a8d-8c0d-dd76da1f02a5">
-      <Terms xmlns="http://schemas.microsoft.com/office/infopath/2007/PartnerControls"/>
-    </ImageTagsTaxHTField>
-    <TaxCatchAll xmlns="230e9df3-be65-4c73-a93b-d1236ebd677e" xsi:nil="true"/>
-    <MediaServiceKeyPoints xmlns="71af3243-3dd4-4a8d-8c0d-dd76da1f02a5" xsi:nil="true"/>
-  </documentManagement>
-</p:properties>
-</file>
-
-<file path=customXml/item3.xml><?xml version="1.0" encoding="utf-8"?>
-<?mso-contentType ?>
-<FormTemplates xmlns="http://schemas.microsoft.com/sharepoint/v3/contenttype/forms">
-  <Display>DocumentLibraryForm</Display>
-  <Edit>DocumentLibraryForm</Edit>
-  <New>DocumentLibraryForm</New>
-</FormTemplates>
-</file>
-
-<file path=customXml/item4.xml><?xml version="1.0" encoding="utf-8"?>
 <ct:contentTypeSchema xmlns:ct="http://schemas.microsoft.com/office/2006/metadata/contentType" xmlns:ma="http://schemas.microsoft.com/office/2006/metadata/properties/metaAttributes" ct:_="" ma:_="" ma:contentTypeName="Document" ma:contentTypeID="0x01010079F111ED35F8CC479449609E8A0923A6" ma:contentTypeVersion="26" ma:contentTypeDescription="Create a new document." ma:contentTypeScope="" ma:versionID="ac37c1753acd5e330d2062ccec26ea66">
   <xsd:schema xmlns:xsd="http://www.w3.org/2001/XMLSchema" xmlns:xs="http://www.w3.org/2001/XMLSchema" xmlns:p="http://schemas.microsoft.com/office/2006/metadata/properties" xmlns:ns1="http://schemas.microsoft.com/sharepoint/v3" xmlns:ns2="71af3243-3dd4-4a8d-8c0d-dd76da1f02a5" xmlns:ns3="16c05727-aa75-4e4a-9b5f-8a80a1165891" xmlns:ns4="230e9df3-be65-4c73-a93b-d1236ebd677e" targetNamespace="http://schemas.microsoft.com/office/2006/metadata/properties" ma:root="true" ma:fieldsID="3b340c7101c92c5120abd06486f94548" ns1:_="" ns2:_="" ns3:_="" ns4:_="">
     <xsd:import namespace="http://schemas.microsoft.com/sharepoint/v3"/>
@@ -29763,6 +29713,35 @@
 </ct:contentTypeSchema>
 </file>
 
+<file path=customXml/item3.xml><?xml version="1.0" encoding="utf-8"?>
+<?mso-contentType ?>
+<FormTemplates xmlns="http://schemas.microsoft.com/sharepoint/v3/contenttype/forms">
+  <Display>DocumentLibraryForm</Display>
+  <Edit>DocumentLibraryForm</Edit>
+  <New>DocumentLibraryForm</New>
+</FormTemplates>
+</file>
+
+<file path=customXml/item4.xml><?xml version="1.0" encoding="utf-8"?>
+<p:properties xmlns:p="http://schemas.microsoft.com/office/2006/metadata/properties" xmlns:xsi="http://www.w3.org/2001/XMLSchema-instance" xmlns:pc="http://schemas.microsoft.com/office/infopath/2007/PartnerControls">
+  <documentManagement>
+    <_ip_UnifiedCompliancePolicyUIAction xmlns="http://schemas.microsoft.com/sharepoint/v3" xsi:nil="true"/>
+    <Image xmlns="71af3243-3dd4-4a8d-8c0d-dd76da1f02a5">
+      <Url xsi:nil="true"/>
+      <Description xsi:nil="true"/>
+    </Image>
+    <Status xmlns="71af3243-3dd4-4a8d-8c0d-dd76da1f02a5">Not started</Status>
+    <Background xmlns="71af3243-3dd4-4a8d-8c0d-dd76da1f02a5">false</Background>
+    <_ip_UnifiedCompliancePolicyProperties xmlns="http://schemas.microsoft.com/sharepoint/v3" xsi:nil="true"/>
+    <ImageTagsTaxHTField xmlns="71af3243-3dd4-4a8d-8c0d-dd76da1f02a5">
+      <Terms xmlns="http://schemas.microsoft.com/office/infopath/2007/PartnerControls"/>
+    </ImageTagsTaxHTField>
+    <TaxCatchAll xmlns="230e9df3-be65-4c73-a93b-d1236ebd677e" xsi:nil="true"/>
+    <MediaServiceKeyPoints xmlns="71af3243-3dd4-4a8d-8c0d-dd76da1f02a5" xsi:nil="true"/>
+  </documentManagement>
+</p:properties>
+</file>
+
 <file path=customXml/itemProps1.xml><?xml version="1.0" encoding="utf-8"?>
 <ds:datastoreItem xmlns:ds="http://schemas.openxmlformats.org/officeDocument/2006/customXml" ds:itemID="{B690CEF4-07C7-4C0C-A6BB-7328017E8EDA}">
   <ds:schemaRefs>
@@ -29772,26 +29751,6 @@
 </file>
 
 <file path=customXml/itemProps2.xml><?xml version="1.0" encoding="utf-8"?>
-<ds:datastoreItem xmlns:ds="http://schemas.openxmlformats.org/officeDocument/2006/customXml" ds:itemID="{A9893E80-0AB2-4C42-8D6E-F0C64251EDE9}">
-  <ds:schemaRefs>
-    <ds:schemaRef ds:uri="http://schemas.microsoft.com/office/2006/metadata/properties"/>
-    <ds:schemaRef ds:uri="http://schemas.microsoft.com/office/infopath/2007/PartnerControls"/>
-    <ds:schemaRef ds:uri="http://schemas.microsoft.com/sharepoint/v3"/>
-    <ds:schemaRef ds:uri="71af3243-3dd4-4a8d-8c0d-dd76da1f02a5"/>
-    <ds:schemaRef ds:uri="230e9df3-be65-4c73-a93b-d1236ebd677e"/>
-  </ds:schemaRefs>
-</ds:datastoreItem>
-</file>
-
-<file path=customXml/itemProps3.xml><?xml version="1.0" encoding="utf-8"?>
-<ds:datastoreItem xmlns:ds="http://schemas.openxmlformats.org/officeDocument/2006/customXml" ds:itemID="{AABE5AEB-BD32-46FB-B4E8-5C314C3FA503}">
-  <ds:schemaRefs>
-    <ds:schemaRef ds:uri="http://schemas.microsoft.com/sharepoint/v3/contenttype/forms"/>
-  </ds:schemaRefs>
-</ds:datastoreItem>
-</file>
-
-<file path=customXml/itemProps4.xml><?xml version="1.0" encoding="utf-8"?>
 <ds:datastoreItem xmlns:ds="http://schemas.openxmlformats.org/officeDocument/2006/customXml" ds:itemID="{46268ACC-32FC-4261-BF80-5F6DE34E1C11}">
   <ds:schemaRefs>
     <ds:schemaRef ds:uri="http://schemas.microsoft.com/office/2006/metadata/contentType"/>
@@ -29812,6 +29771,26 @@
 </ds:datastoreItem>
 </file>
 
+<file path=customXml/itemProps3.xml><?xml version="1.0" encoding="utf-8"?>
+<ds:datastoreItem xmlns:ds="http://schemas.openxmlformats.org/officeDocument/2006/customXml" ds:itemID="{AABE5AEB-BD32-46FB-B4E8-5C314C3FA503}">
+  <ds:schemaRefs>
+    <ds:schemaRef ds:uri="http://schemas.microsoft.com/sharepoint/v3/contenttype/forms"/>
+  </ds:schemaRefs>
+</ds:datastoreItem>
+</file>
+
+<file path=customXml/itemProps4.xml><?xml version="1.0" encoding="utf-8"?>
+<ds:datastoreItem xmlns:ds="http://schemas.openxmlformats.org/officeDocument/2006/customXml" ds:itemID="{A9893E80-0AB2-4C42-8D6E-F0C64251EDE9}">
+  <ds:schemaRefs>
+    <ds:schemaRef ds:uri="http://schemas.microsoft.com/office/2006/metadata/properties"/>
+    <ds:schemaRef ds:uri="http://schemas.microsoft.com/office/infopath/2007/PartnerControls"/>
+    <ds:schemaRef ds:uri="http://schemas.microsoft.com/sharepoint/v3"/>
+    <ds:schemaRef ds:uri="71af3243-3dd4-4a8d-8c0d-dd76da1f02a5"/>
+    <ds:schemaRef ds:uri="230e9df3-be65-4c73-a93b-d1236ebd677e"/>
+  </ds:schemaRefs>
+</ds:datastoreItem>
+</file>
+
 <file path=docMetadata/LabelInfo.xml><?xml version="1.0" encoding="utf-8"?>
 <clbl:labelList xmlns:clbl="http://schemas.microsoft.com/office/2020/mipLabelMetadata"/>
 </file>
</xml_diff>

<commit_message>
feat: added The Wildfire Network experience and did some tailoring for Front-End Developer, Wagering (Coop) - F24
</commit_message>
<xml_diff>
--- a/MasterResume.docx
+++ b/MasterResume.docx
@@ -278,27 +278,14 @@
       <w:pPr>
         <w:pStyle w:val="ListBullet"/>
       </w:pPr>
-      <w:bookmarkStart w:id="1" w:name="_Hlk174815667"/>
       <w:r>
-        <w:t xml:space="preserve">Skilled at </w:t>
-      </w:r>
-      <w:bookmarkEnd w:id="1"/>
-      <w:r>
-        <w:t xml:space="preserve">writing </w:t>
+        <w:t xml:space="preserve">Skilled at writing clean, object-oriented, and easily understandable code (by peers and TAs), as well as improving code through refactoring by applying modern design patterns, </w:t>
       </w:r>
       <w:r>
-        <w:t xml:space="preserve">clean </w:t>
+        <w:t>from U</w:t>
       </w:r>
       <w:r>
-        <w:t xml:space="preserve">and easily understandable code (by peers and TAs), </w:t>
-      </w:r>
-      <w:bookmarkStart w:id="2" w:name="_Hlk174719248"/>
-      <w:r>
-        <w:t xml:space="preserve">through </w:t>
-      </w:r>
-      <w:bookmarkEnd w:id="2"/>
-      <w:r>
-        <w:t>U of T's software design course.</w:t>
+        <w:t xml:space="preserve"> of T's software design course.</w:t>
       </w:r>
     </w:p>
     <w:p>
@@ -330,10 +317,7 @@
         <w:pStyle w:val="ListBullet"/>
       </w:pPr>
       <w:r>
-        <w:t xml:space="preserve">Strong analytical </w:t>
-      </w:r>
-      <w:r>
-        <w:t>skills,</w:t>
+        <w:t>Strong analytical skills,</w:t>
       </w:r>
       <w:r>
         <w:t xml:space="preserve"> mining</w:t>
@@ -360,6 +344,14 @@
       </w:pPr>
       <w:r>
         <w:t>Familiar using TensorFlow to build machine learning models, including a malaria cell classification neural network.</w:t>
+      </w:r>
+    </w:p>
+    <w:p>
+      <w:pPr>
+        <w:pStyle w:val="ListBullet"/>
+      </w:pPr>
+      <w:r>
+        <w:t>Skilled at implementing polished user interfaces using HTML, CSS, and front-end libraries like React, jQuery, Bootstrap, and Tailwind, as demonstrated in the UI and UX design for ThreatTrace AI.</w:t>
       </w:r>
     </w:p>
     <w:p>
@@ -707,7 +699,19 @@
           <w:rPr>
             <w:rStyle w:val="Hyperlink"/>
           </w:rPr>
-          <w:t>Artifact Database Android App</w:t>
+          <w:t>Artifact Database And</w:t>
+        </w:r>
+        <w:r>
+          <w:rPr>
+            <w:rStyle w:val="Hyperlink"/>
+          </w:rPr>
+          <w:t>r</w:t>
+        </w:r>
+        <w:r>
+          <w:rPr>
+            <w:rStyle w:val="Hyperlink"/>
+          </w:rPr>
+          <w:t>oid App</w:t>
         </w:r>
       </w:hyperlink>
       <w:r>
@@ -843,7 +847,6 @@
         <w:pStyle w:val="ListBullet"/>
       </w:pPr>
       <w:r>
-        <w:lastRenderedPageBreak/>
         <w:t>Troubleshooted and resolved bugs for 3 team members, ensuring the artifact display page and report generation feature met requirements and kept the project on schedule.</w:t>
       </w:r>
     </w:p>
@@ -872,10 +875,7 @@
         <w:t>object-oriented</w:t>
       </w:r>
       <w:r>
-        <w:t xml:space="preserve"> </w:t>
-      </w:r>
-      <w:r>
-        <w:t>design</w:t>
+        <w:t xml:space="preserve"> design</w:t>
       </w:r>
       <w:r>
         <w:t xml:space="preserve"> patterns</w:t>
@@ -898,7 +898,19 @@
           <w:rPr>
             <w:rStyle w:val="Hyperlink"/>
           </w:rPr>
-          <w:t>Portfoliify</w:t>
+          <w:t>Portfoli</w:t>
+        </w:r>
+        <w:r>
+          <w:rPr>
+            <w:rStyle w:val="Hyperlink"/>
+          </w:rPr>
+          <w:t>i</w:t>
+        </w:r>
+        <w:r>
+          <w:rPr>
+            <w:rStyle w:val="Hyperlink"/>
+          </w:rPr>
+          <w:t>fy</w:t>
         </w:r>
       </w:hyperlink>
       <w:r>
@@ -1108,7 +1120,19 @@
           <w:rPr>
             <w:rStyle w:val="Hyperlink"/>
           </w:rPr>
-          <w:t>ThreatTrace AI</w:t>
+          <w:t>Threa</w:t>
+        </w:r>
+        <w:r>
+          <w:rPr>
+            <w:rStyle w:val="Hyperlink"/>
+          </w:rPr>
+          <w:t>t</w:t>
+        </w:r>
+        <w:r>
+          <w:rPr>
+            <w:rStyle w:val="Hyperlink"/>
+          </w:rPr>
+          <w:t>Trace AI</w:t>
         </w:r>
       </w:hyperlink>
       <w:r>
@@ -1211,8 +1235,13 @@
         <w:tab/>
       </w:r>
       <w:r>
-        <w:t xml:space="preserve">October 2023 </w:t>
+        <w:t xml:space="preserve">October </w:t>
       </w:r>
+      <w:bookmarkStart w:id="1" w:name="_Hlk174960704"/>
+      <w:r>
+        <w:t xml:space="preserve">2023 </w:t>
+      </w:r>
+      <w:bookmarkEnd w:id="1"/>
       <w:r>
         <w:t xml:space="preserve">- </w:t>
       </w:r>
@@ -1281,13 +1310,10 @@
         <w:t xml:space="preserve">users to try the model by uploading their own images through a </w:t>
       </w:r>
       <w:r>
-        <w:t>rich, interactive</w:t>
+        <w:t xml:space="preserve">web app with a sleek, interactive user </w:t>
       </w:r>
       <w:r>
-        <w:t xml:space="preserve"> web</w:t>
-      </w:r>
-      <w:r>
-        <w:t xml:space="preserve"> app.</w:t>
+        <w:t>interface.</w:t>
       </w:r>
     </w:p>
     <w:p>
@@ -1412,7 +1438,19 @@
           <w:rPr>
             <w:rStyle w:val="Hyperlink"/>
           </w:rPr>
-          <w:t>MultiClock</w:t>
+          <w:t>Multi</w:t>
+        </w:r>
+        <w:r>
+          <w:rPr>
+            <w:rStyle w:val="Hyperlink"/>
+          </w:rPr>
+          <w:t>C</w:t>
+        </w:r>
+        <w:r>
+          <w:rPr>
+            <w:rStyle w:val="Hyperlink"/>
+          </w:rPr>
+          <w:t>lock</w:t>
         </w:r>
       </w:hyperlink>
       <w:r>
@@ -1510,13 +1548,137 @@
         <w:t>.</w:t>
       </w:r>
     </w:p>
+    <w:p>
+      <w:pPr>
+        <w:pStyle w:val="Heading2"/>
+        <w:tabs>
+          <w:tab w:val="clear" w:pos="9360"/>
+          <w:tab w:val="right" w:pos="10773"/>
+        </w:tabs>
+        <w:jc w:val="both"/>
+      </w:pPr>
+      <w:hyperlink r:id="rId18" w:history="1">
+        <w:r>
+          <w:rPr>
+            <w:rStyle w:val="Hyperlink"/>
+          </w:rPr>
+          <w:t>The Wildfire Ne</w:t>
+        </w:r>
+        <w:r>
+          <w:rPr>
+            <w:rStyle w:val="Hyperlink"/>
+          </w:rPr>
+          <w:t>t</w:t>
+        </w:r>
+        <w:r>
+          <w:rPr>
+            <w:rStyle w:val="Hyperlink"/>
+          </w:rPr>
+          <w:t>work</w:t>
+        </w:r>
+      </w:hyperlink>
+      <w:r>
+        <w:t xml:space="preserve"> - </w:t>
+      </w:r>
+      <w:r>
+        <w:t xml:space="preserve">Wildfire News &amp; Predictions </w:t>
+      </w:r>
+      <w:r>
+        <w:t>Website</w:t>
+      </w:r>
+      <w:r>
+        <w:t xml:space="preserve"> </w:t>
+      </w:r>
+      <w:r>
+        <w:t xml:space="preserve">| </w:t>
+      </w:r>
+      <w:r>
+        <w:rPr>
+          <w:b w:val="0"/>
+          <w:bCs/>
+          <w:i/>
+          <w:iCs/>
+        </w:rPr>
+        <w:t>Python</w:t>
+      </w:r>
+      <w:r>
+        <w:rPr>
+          <w:b w:val="0"/>
+          <w:bCs/>
+          <w:i/>
+          <w:iCs/>
+        </w:rPr>
+        <w:t xml:space="preserve">, </w:t>
+      </w:r>
+      <w:r>
+        <w:rPr>
+          <w:b w:val="0"/>
+          <w:bCs/>
+          <w:i/>
+          <w:iCs/>
+        </w:rPr>
+        <w:t>Django</w:t>
+      </w:r>
+      <w:r>
+        <w:rPr>
+          <w:b w:val="0"/>
+          <w:bCs/>
+          <w:i/>
+          <w:iCs/>
+        </w:rPr>
+        <w:t xml:space="preserve">, </w:t>
+      </w:r>
+      <w:r>
+        <w:rPr>
+          <w:b w:val="0"/>
+          <w:bCs/>
+          <w:i/>
+          <w:iCs/>
+        </w:rPr>
+        <w:t>Feedparser</w:t>
+      </w:r>
+      <w:r>
+        <w:rPr>
+          <w:b w:val="0"/>
+          <w:bCs/>
+          <w:i/>
+          <w:iCs/>
+        </w:rPr>
+        <w:tab/>
+      </w:r>
+      <w:r>
+        <w:t>August 2023</w:t>
+      </w:r>
+    </w:p>
+    <w:p>
+      <w:pPr>
+        <w:pStyle w:val="ListBullet"/>
+      </w:pPr>
+      <w:r>
+        <w:t>Collaborated remotely on GitHub in a team of 3 to develop a site featuring the latest wildfire news, hotspots, and a basic prediction algorithm within 36 hours at Ignition Hacks.</w:t>
+      </w:r>
+    </w:p>
+    <w:p>
+      <w:pPr>
+        <w:pStyle w:val="ListBullet"/>
+      </w:pPr>
+      <w:r>
+        <w:t>Learnt the Python</w:t>
+      </w:r>
+      <w:r>
+        <w:t xml:space="preserve"> </w:t>
+      </w:r>
+      <w:r>
+        <w:t>Feedparser library on the fly to successfully collect and extract news data from CBC RSS feeds, making it possible to display real-time wildfire news articles on our homepage.</w:t>
+      </w:r>
+    </w:p>
     <w:sectPr>
-      <w:headerReference w:type="even" r:id="rId18"/>
-      <w:headerReference w:type="default" r:id="rId19"/>
-      <w:footerReference w:type="even" r:id="rId20"/>
-      <w:footerReference w:type="default" r:id="rId21"/>
-      <w:headerReference w:type="first" r:id="rId22"/>
-      <w:footerReference w:type="first" r:id="rId23"/>
+      <w:headerReference w:type="even" r:id="rId19"/>
+      <w:headerReference w:type="default" r:id="rId20"/>
+      <w:footerReference w:type="even" r:id="rId21"/>
+      <w:footerReference w:type="default" r:id="rId22"/>
+      <w:headerReference w:type="first" r:id="rId23"/>
+      <w:footerReference w:type="first" r:id="rId24"/>
       <w:pgSz w:w="12240" w:h="15840"/>
       <w:pgMar w:top="720" w:right="720" w:bottom="720" w:left="720" w:header="576" w:footer="288" w:gutter="0"/>
       <w:pgNumType w:start="1"/>
@@ -28665,7 +28827,9 @@
     <w:rsid w:val="00793EAD"/>
     <w:rsid w:val="00935EC5"/>
     <w:rsid w:val="009400AA"/>
+    <w:rsid w:val="009C4C70"/>
     <w:rsid w:val="00A632C3"/>
+    <w:rsid w:val="00BB6721"/>
     <w:rsid w:val="00C01FEE"/>
     <w:rsid w:val="00D31DEB"/>
     <w:rsid w:val="00D447FA"/>
@@ -29414,6 +29578,35 @@
 </file>
 
 <file path=customXml/item2.xml><?xml version="1.0" encoding="utf-8"?>
+<p:properties xmlns:p="http://schemas.microsoft.com/office/2006/metadata/properties" xmlns:xsi="http://www.w3.org/2001/XMLSchema-instance" xmlns:pc="http://schemas.microsoft.com/office/infopath/2007/PartnerControls">
+  <documentManagement>
+    <_ip_UnifiedCompliancePolicyUIAction xmlns="http://schemas.microsoft.com/sharepoint/v3" xsi:nil="true"/>
+    <Image xmlns="71af3243-3dd4-4a8d-8c0d-dd76da1f02a5">
+      <Url xsi:nil="true"/>
+      <Description xsi:nil="true"/>
+    </Image>
+    <Status xmlns="71af3243-3dd4-4a8d-8c0d-dd76da1f02a5">Not started</Status>
+    <Background xmlns="71af3243-3dd4-4a8d-8c0d-dd76da1f02a5">false</Background>
+    <_ip_UnifiedCompliancePolicyProperties xmlns="http://schemas.microsoft.com/sharepoint/v3" xsi:nil="true"/>
+    <ImageTagsTaxHTField xmlns="71af3243-3dd4-4a8d-8c0d-dd76da1f02a5">
+      <Terms xmlns="http://schemas.microsoft.com/office/infopath/2007/PartnerControls"/>
+    </ImageTagsTaxHTField>
+    <TaxCatchAll xmlns="230e9df3-be65-4c73-a93b-d1236ebd677e" xsi:nil="true"/>
+    <MediaServiceKeyPoints xmlns="71af3243-3dd4-4a8d-8c0d-dd76da1f02a5" xsi:nil="true"/>
+  </documentManagement>
+</p:properties>
+</file>
+
+<file path=customXml/item3.xml><?xml version="1.0" encoding="utf-8"?>
+<?mso-contentType ?>
+<FormTemplates xmlns="http://schemas.microsoft.com/sharepoint/v3/contenttype/forms">
+  <Display>DocumentLibraryForm</Display>
+  <Edit>DocumentLibraryForm</Edit>
+  <New>DocumentLibraryForm</New>
+</FormTemplates>
+</file>
+
+<file path=customXml/item4.xml><?xml version="1.0" encoding="utf-8"?>
 <ct:contentTypeSchema xmlns:ct="http://schemas.microsoft.com/office/2006/metadata/contentType" xmlns:ma="http://schemas.microsoft.com/office/2006/metadata/properties/metaAttributes" ct:_="" ma:_="" ma:contentTypeName="Document" ma:contentTypeID="0x01010079F111ED35F8CC479449609E8A0923A6" ma:contentTypeVersion="26" ma:contentTypeDescription="Create a new document." ma:contentTypeScope="" ma:versionID="ac37c1753acd5e330d2062ccec26ea66">
   <xsd:schema xmlns:xsd="http://www.w3.org/2001/XMLSchema" xmlns:xs="http://www.w3.org/2001/XMLSchema" xmlns:p="http://schemas.microsoft.com/office/2006/metadata/properties" xmlns:ns1="http://schemas.microsoft.com/sharepoint/v3" xmlns:ns2="71af3243-3dd4-4a8d-8c0d-dd76da1f02a5" xmlns:ns3="16c05727-aa75-4e4a-9b5f-8a80a1165891" xmlns:ns4="230e9df3-be65-4c73-a93b-d1236ebd677e" targetNamespace="http://schemas.microsoft.com/office/2006/metadata/properties" ma:root="true" ma:fieldsID="3b340c7101c92c5120abd06486f94548" ns1:_="" ns2:_="" ns3:_="" ns4:_="">
     <xsd:import namespace="http://schemas.microsoft.com/sharepoint/v3"/>
@@ -29713,35 +29906,6 @@
 </ct:contentTypeSchema>
 </file>
 
-<file path=customXml/item3.xml><?xml version="1.0" encoding="utf-8"?>
-<?mso-contentType ?>
-<FormTemplates xmlns="http://schemas.microsoft.com/sharepoint/v3/contenttype/forms">
-  <Display>DocumentLibraryForm</Display>
-  <Edit>DocumentLibraryForm</Edit>
-  <New>DocumentLibraryForm</New>
-</FormTemplates>
-</file>
-
-<file path=customXml/item4.xml><?xml version="1.0" encoding="utf-8"?>
-<p:properties xmlns:p="http://schemas.microsoft.com/office/2006/metadata/properties" xmlns:xsi="http://www.w3.org/2001/XMLSchema-instance" xmlns:pc="http://schemas.microsoft.com/office/infopath/2007/PartnerControls">
-  <documentManagement>
-    <_ip_UnifiedCompliancePolicyUIAction xmlns="http://schemas.microsoft.com/sharepoint/v3" xsi:nil="true"/>
-    <Image xmlns="71af3243-3dd4-4a8d-8c0d-dd76da1f02a5">
-      <Url xsi:nil="true"/>
-      <Description xsi:nil="true"/>
-    </Image>
-    <Status xmlns="71af3243-3dd4-4a8d-8c0d-dd76da1f02a5">Not started</Status>
-    <Background xmlns="71af3243-3dd4-4a8d-8c0d-dd76da1f02a5">false</Background>
-    <_ip_UnifiedCompliancePolicyProperties xmlns="http://schemas.microsoft.com/sharepoint/v3" xsi:nil="true"/>
-    <ImageTagsTaxHTField xmlns="71af3243-3dd4-4a8d-8c0d-dd76da1f02a5">
-      <Terms xmlns="http://schemas.microsoft.com/office/infopath/2007/PartnerControls"/>
-    </ImageTagsTaxHTField>
-    <TaxCatchAll xmlns="230e9df3-be65-4c73-a93b-d1236ebd677e" xsi:nil="true"/>
-    <MediaServiceKeyPoints xmlns="71af3243-3dd4-4a8d-8c0d-dd76da1f02a5" xsi:nil="true"/>
-  </documentManagement>
-</p:properties>
-</file>
-
 <file path=customXml/itemProps1.xml><?xml version="1.0" encoding="utf-8"?>
 <ds:datastoreItem xmlns:ds="http://schemas.openxmlformats.org/officeDocument/2006/customXml" ds:itemID="{B690CEF4-07C7-4C0C-A6BB-7328017E8EDA}">
   <ds:schemaRefs>
@@ -29751,6 +29915,26 @@
 </file>
 
 <file path=customXml/itemProps2.xml><?xml version="1.0" encoding="utf-8"?>
+<ds:datastoreItem xmlns:ds="http://schemas.openxmlformats.org/officeDocument/2006/customXml" ds:itemID="{A9893E80-0AB2-4C42-8D6E-F0C64251EDE9}">
+  <ds:schemaRefs>
+    <ds:schemaRef ds:uri="http://schemas.microsoft.com/office/2006/metadata/properties"/>
+    <ds:schemaRef ds:uri="http://schemas.microsoft.com/office/infopath/2007/PartnerControls"/>
+    <ds:schemaRef ds:uri="http://schemas.microsoft.com/sharepoint/v3"/>
+    <ds:schemaRef ds:uri="71af3243-3dd4-4a8d-8c0d-dd76da1f02a5"/>
+    <ds:schemaRef ds:uri="230e9df3-be65-4c73-a93b-d1236ebd677e"/>
+  </ds:schemaRefs>
+</ds:datastoreItem>
+</file>
+
+<file path=customXml/itemProps3.xml><?xml version="1.0" encoding="utf-8"?>
+<ds:datastoreItem xmlns:ds="http://schemas.openxmlformats.org/officeDocument/2006/customXml" ds:itemID="{AABE5AEB-BD32-46FB-B4E8-5C314C3FA503}">
+  <ds:schemaRefs>
+    <ds:schemaRef ds:uri="http://schemas.microsoft.com/sharepoint/v3/contenttype/forms"/>
+  </ds:schemaRefs>
+</ds:datastoreItem>
+</file>
+
+<file path=customXml/itemProps4.xml><?xml version="1.0" encoding="utf-8"?>
 <ds:datastoreItem xmlns:ds="http://schemas.openxmlformats.org/officeDocument/2006/customXml" ds:itemID="{46268ACC-32FC-4261-BF80-5F6DE34E1C11}">
   <ds:schemaRefs>
     <ds:schemaRef ds:uri="http://schemas.microsoft.com/office/2006/metadata/contentType"/>
@@ -29771,26 +29955,6 @@
 </ds:datastoreItem>
 </file>
 
-<file path=customXml/itemProps3.xml><?xml version="1.0" encoding="utf-8"?>
-<ds:datastoreItem xmlns:ds="http://schemas.openxmlformats.org/officeDocument/2006/customXml" ds:itemID="{AABE5AEB-BD32-46FB-B4E8-5C314C3FA503}">
-  <ds:schemaRefs>
-    <ds:schemaRef ds:uri="http://schemas.microsoft.com/sharepoint/v3/contenttype/forms"/>
-  </ds:schemaRefs>
-</ds:datastoreItem>
-</file>
-
-<file path=customXml/itemProps4.xml><?xml version="1.0" encoding="utf-8"?>
-<ds:datastoreItem xmlns:ds="http://schemas.openxmlformats.org/officeDocument/2006/customXml" ds:itemID="{A9893E80-0AB2-4C42-8D6E-F0C64251EDE9}">
-  <ds:schemaRefs>
-    <ds:schemaRef ds:uri="http://schemas.microsoft.com/office/2006/metadata/properties"/>
-    <ds:schemaRef ds:uri="http://schemas.microsoft.com/office/infopath/2007/PartnerControls"/>
-    <ds:schemaRef ds:uri="http://schemas.microsoft.com/sharepoint/v3"/>
-    <ds:schemaRef ds:uri="71af3243-3dd4-4a8d-8c0d-dd76da1f02a5"/>
-    <ds:schemaRef ds:uri="230e9df3-be65-4c73-a93b-d1236ebd677e"/>
-  </ds:schemaRefs>
-</ds:datastoreItem>
-</file>
-
 <file path=docMetadata/LabelInfo.xml><?xml version="1.0" encoding="utf-8"?>
 <clbl:labelList xmlns:clbl="http://schemas.microsoft.com/office/2020/mipLabelMetadata"/>
 </file>
</xml_diff>

<commit_message>
feat: added new smaller experiences
</commit_message>
<xml_diff>
--- a/MasterResume.docx
+++ b/MasterResume.docx
@@ -279,13 +279,7 @@
         <w:pStyle w:val="ListBullet"/>
       </w:pPr>
       <w:r>
-        <w:t xml:space="preserve">Skilled at writing clean, object-oriented, and easily understandable code (by peers and TAs), as well as improving code through refactoring by applying modern design patterns, </w:t>
-      </w:r>
-      <w:r>
-        <w:t>from U</w:t>
-      </w:r>
-      <w:r>
-        <w:t xml:space="preserve"> of T's software design course.</w:t>
+        <w:t>Skilled at writing clean, object-oriented, and easily understandable code (by peers and TAs), as well as improving code through refactoring by applying modern design patterns, from U of T's software design course.</w:t>
       </w:r>
     </w:p>
     <w:p>
@@ -351,7 +345,16 @@
         <w:pStyle w:val="ListBullet"/>
       </w:pPr>
       <w:r>
-        <w:t>Skilled at implementing polished user interfaces using HTML, CSS, and front-end libraries like React, jQuery, Bootstrap, and Tailwind, as demonstrated in the UI and UX design for ThreatTrace AI.</w:t>
+        <w:t xml:space="preserve">Skilled at implementing polished user interfaces using HTML, CSS, and front-end libraries like React, jQuery, Bootstrap, and Tailwind, as </w:t>
+      </w:r>
+      <w:r>
+        <w:t>exemplified</w:t>
+      </w:r>
+      <w:r>
+        <w:t xml:space="preserve"> </w:t>
+      </w:r>
+      <w:r>
+        <w:t>in the UI and UX design for ThreatTrace AI.</w:t>
       </w:r>
     </w:p>
     <w:p>
@@ -699,19 +702,7 @@
           <w:rPr>
             <w:rStyle w:val="Hyperlink"/>
           </w:rPr>
-          <w:t>Artifact Database And</w:t>
-        </w:r>
-        <w:r>
-          <w:rPr>
-            <w:rStyle w:val="Hyperlink"/>
-          </w:rPr>
-          <w:t>r</w:t>
-        </w:r>
-        <w:r>
-          <w:rPr>
-            <w:rStyle w:val="Hyperlink"/>
-          </w:rPr>
-          <w:t>oid App</w:t>
+          <w:t>Artifact Database Android App</w:t>
         </w:r>
       </w:hyperlink>
       <w:r>
@@ -898,19 +889,7 @@
           <w:rPr>
             <w:rStyle w:val="Hyperlink"/>
           </w:rPr>
-          <w:t>Portfoli</w:t>
-        </w:r>
-        <w:r>
-          <w:rPr>
-            <w:rStyle w:val="Hyperlink"/>
-          </w:rPr>
-          <w:t>i</w:t>
-        </w:r>
-        <w:r>
-          <w:rPr>
-            <w:rStyle w:val="Hyperlink"/>
-          </w:rPr>
-          <w:t>fy</w:t>
+          <w:t>Portfoliify</w:t>
         </w:r>
       </w:hyperlink>
       <w:r>
@@ -1120,19 +1099,7 @@
           <w:rPr>
             <w:rStyle w:val="Hyperlink"/>
           </w:rPr>
-          <w:t>Threa</w:t>
-        </w:r>
-        <w:r>
-          <w:rPr>
-            <w:rStyle w:val="Hyperlink"/>
-          </w:rPr>
-          <w:t>t</w:t>
-        </w:r>
-        <w:r>
-          <w:rPr>
-            <w:rStyle w:val="Hyperlink"/>
-          </w:rPr>
-          <w:t>Trace AI</w:t>
+          <w:t>ThreatTrace AI</w:t>
         </w:r>
       </w:hyperlink>
       <w:r>
@@ -1310,10 +1277,7 @@
         <w:t xml:space="preserve">users to try the model by uploading their own images through a </w:t>
       </w:r>
       <w:r>
-        <w:t xml:space="preserve">web app with a sleek, interactive user </w:t>
-      </w:r>
-      <w:r>
-        <w:t>interface.</w:t>
+        <w:t>web app with a sleek, interactive user interface.</w:t>
       </w:r>
     </w:p>
     <w:p>
@@ -1438,19 +1402,7 @@
           <w:rPr>
             <w:rStyle w:val="Hyperlink"/>
           </w:rPr>
-          <w:t>Multi</w:t>
-        </w:r>
-        <w:r>
-          <w:rPr>
-            <w:rStyle w:val="Hyperlink"/>
-          </w:rPr>
-          <w:t>C</w:t>
-        </w:r>
-        <w:r>
-          <w:rPr>
-            <w:rStyle w:val="Hyperlink"/>
-          </w:rPr>
-          <w:t>lock</w:t>
+          <w:t>MultiClock</w:t>
         </w:r>
       </w:hyperlink>
       <w:r>
@@ -1557,34 +1509,387 @@
         </w:tabs>
         <w:jc w:val="both"/>
       </w:pPr>
+      <w:r>
+        <w:t xml:space="preserve">The Wacky </w:t>
+      </w:r>
+      <w:r>
+        <w:t xml:space="preserve">Store </w:t>
+      </w:r>
+      <w:r>
+        <w:t>(University Project)</w:t>
+      </w:r>
+      <w:r>
+        <w:t xml:space="preserve"> </w:t>
+      </w:r>
+      <w:r>
+        <w:t xml:space="preserve">| </w:t>
+      </w:r>
+      <w:r>
+        <w:rPr>
+          <w:b w:val="0"/>
+          <w:bCs/>
+          <w:i/>
+          <w:iCs/>
+        </w:rPr>
+        <w:t>C</w:t>
+      </w:r>
+      <w:r>
+        <w:rPr>
+          <w:b w:val="0"/>
+          <w:bCs/>
+          <w:i/>
+          <w:iCs/>
+        </w:rPr>
+        <w:tab/>
+      </w:r>
+      <w:r>
+        <w:t xml:space="preserve">February </w:t>
+      </w:r>
+      <w:r>
+        <w:t xml:space="preserve">2024 </w:t>
+      </w:r>
+      <w:r>
+        <w:t xml:space="preserve">- </w:t>
+      </w:r>
+      <w:r>
+        <w:t xml:space="preserve">April </w:t>
+      </w:r>
+      <w:r>
+        <w:t>2024</w:t>
+      </w:r>
+    </w:p>
+    <w:p>
+      <w:pPr>
+        <w:pStyle w:val="ListBullet"/>
+      </w:pPr>
+      <w:r>
+        <w:t>Implemented data structures such as linked lists, trees, and graphs from scratch, applying relevant algorithms to simulate a store with a social network and product recommendation system.</w:t>
+      </w:r>
+    </w:p>
+    <w:p>
+      <w:pPr>
+        <w:pStyle w:val="ListBullet"/>
+      </w:pPr>
+      <w:r>
+        <w:t xml:space="preserve">Wrote comprehensive tests ensuring robustness and memory safety, earning 100% grades across all 3 </w:t>
+      </w:r>
+      <w:r>
+        <w:t>tasks</w:t>
+      </w:r>
+      <w:r>
+        <w:t>.</w:t>
+      </w:r>
+    </w:p>
+    <w:p>
+      <w:pPr>
+        <w:pStyle w:val="Heading2"/>
+        <w:tabs>
+          <w:tab w:val="clear" w:pos="9360"/>
+          <w:tab w:val="right" w:pos="10773"/>
+        </w:tabs>
+        <w:jc w:val="both"/>
+        <w:rPr>
+          <w:lang w:val="en-CA"/>
+        </w:rPr>
+      </w:pPr>
       <w:hyperlink r:id="rId18" w:history="1">
         <w:r>
           <w:rPr>
             <w:rStyle w:val="Hyperlink"/>
+            <w:lang w:val="en-CA"/>
           </w:rPr>
-          <w:t>The Wildfire Ne</w:t>
+          <w:t>VSCode</w:t>
         </w:r>
+      </w:hyperlink>
+      <w:r>
+        <w:rPr>
+          <w:lang w:val="en-CA"/>
+        </w:rPr>
+        <w:t xml:space="preserve"> - </w:t>
+      </w:r>
+      <w:r>
+        <w:rPr>
+          <w:lang w:val="en-CA"/>
+        </w:rPr>
+        <w:t>Open-Source</w:t>
+      </w:r>
+      <w:r>
+        <w:rPr>
+          <w:lang w:val="en-CA"/>
+        </w:rPr>
+        <w:t xml:space="preserve"> Contributor</w:t>
+      </w:r>
+      <w:r>
+        <w:rPr>
+          <w:lang w:val="en-CA"/>
+        </w:rPr>
+        <w:t xml:space="preserve"> </w:t>
+      </w:r>
+      <w:r>
+        <w:rPr>
+          <w:lang w:val="en-CA"/>
+        </w:rPr>
+        <w:t xml:space="preserve">| </w:t>
+      </w:r>
+      <w:r>
+        <w:rPr>
+          <w:b w:val="0"/>
+          <w:bCs/>
+          <w:i/>
+          <w:iCs/>
+          <w:lang w:val="en-CA"/>
+        </w:rPr>
+        <w:t>TypeScript, PowerShell, GitHub CI/CD</w:t>
+      </w:r>
+      <w:r>
+        <w:rPr>
+          <w:b w:val="0"/>
+          <w:bCs/>
+          <w:i/>
+          <w:iCs/>
+          <w:lang w:val="en-CA"/>
+        </w:rPr>
+        <w:tab/>
+      </w:r>
+      <w:r>
+        <w:rPr>
+          <w:lang w:val="en-CA"/>
+        </w:rPr>
+        <w:t>March 2024</w:t>
+      </w:r>
+    </w:p>
+    <w:p>
+      <w:pPr>
+        <w:pStyle w:val="ListBullet"/>
+        <w:rPr>
+          <w:lang w:val="en-CA"/>
+        </w:rPr>
+      </w:pPr>
+      <w:r>
+        <w:rPr>
+          <w:lang w:val="en-CA"/>
+        </w:rPr>
+        <w:t xml:space="preserve">Improved the user experience by clarifying </w:t>
+      </w:r>
+      <w:r>
+        <w:t xml:space="preserve">user </w:t>
+      </w:r>
+      <w:r>
+        <w:rPr>
+          <w:lang w:val="en-CA"/>
+        </w:rPr>
+        <w:t>documentation and identifying the code segment to update.</w:t>
+      </w:r>
+    </w:p>
+    <w:p>
+      <w:pPr>
+        <w:pStyle w:val="ListBullet"/>
+        <w:rPr>
+          <w:lang w:val="en-CA"/>
+        </w:rPr>
+      </w:pPr>
+      <w:r>
+        <w:rPr>
+          <w:lang w:val="en-CA"/>
+        </w:rPr>
+        <w:t>Shared ideas on GitHub Discussions and used code review feedback</w:t>
+      </w:r>
+      <w:r>
+        <w:rPr>
+          <w:lang w:val="en-CA"/>
+        </w:rPr>
+        <w:t xml:space="preserve"> </w:t>
+      </w:r>
+      <w:r>
+        <w:rPr>
+          <w:lang w:val="en-CA"/>
+        </w:rPr>
+        <w:t>from Microsoft engineers to successfully merge a pull request and resolve a backlog issue.</w:t>
+      </w:r>
+    </w:p>
+    <w:p>
+      <w:pPr>
+        <w:pStyle w:val="ListBullet"/>
+        <w:rPr>
+          <w:lang w:val="en-CA"/>
+        </w:rPr>
+      </w:pPr>
+      <w:r>
+        <w:rPr>
+          <w:lang w:val="en-CA"/>
+        </w:rPr>
+        <w:t xml:space="preserve">Successfully </w:t>
+      </w:r>
+      <w:r>
+        <w:rPr>
+          <w:lang w:val="en-CA"/>
+        </w:rPr>
+        <w:t>built</w:t>
+      </w:r>
+      <w:r>
+        <w:rPr>
+          <w:lang w:val="en-CA"/>
+        </w:rPr>
+        <w:t xml:space="preserve"> </w:t>
+      </w:r>
+      <w:r>
+        <w:rPr>
+          <w:lang w:val="en-CA"/>
+        </w:rPr>
+        <w:t>the application</w:t>
+      </w:r>
+      <w:r>
+        <w:rPr>
+          <w:lang w:val="en-CA"/>
+        </w:rPr>
+        <w:t xml:space="preserve"> </w:t>
+      </w:r>
+      <w:r>
+        <w:rPr>
+          <w:lang w:val="en-CA"/>
+        </w:rPr>
+        <w:t xml:space="preserve">from </w:t>
+      </w:r>
+      <w:r>
+        <w:t xml:space="preserve">the </w:t>
+      </w:r>
+      <w:r>
+        <w:rPr>
+          <w:lang w:val="en-CA"/>
+        </w:rPr>
+        <w:t>source code on a local Windows machine using the terminal.</w:t>
+      </w:r>
+    </w:p>
+    <w:p>
+      <w:pPr>
+        <w:pStyle w:val="Heading2"/>
+        <w:tabs>
+          <w:tab w:val="clear" w:pos="9360"/>
+          <w:tab w:val="right" w:pos="10773"/>
+        </w:tabs>
+        <w:jc w:val="both"/>
+      </w:pPr>
+      <w:r>
+        <w:t>Ontario Bridges Data Analysis</w:t>
+      </w:r>
+      <w:r>
+        <w:t xml:space="preserve"> </w:t>
+      </w:r>
+      <w:r>
+        <w:t>(University Project)</w:t>
+      </w:r>
+      <w:r>
+        <w:t xml:space="preserve"> </w:t>
+      </w:r>
+      <w:r>
+        <w:t xml:space="preserve">| </w:t>
+      </w:r>
+      <w:r>
+        <w:rPr>
+          <w:b w:val="0"/>
+          <w:bCs/>
+          <w:i/>
+          <w:iCs/>
+        </w:rPr>
+        <w:t>Python</w:t>
+      </w:r>
+      <w:r>
+        <w:rPr>
+          <w:b w:val="0"/>
+          <w:bCs/>
+          <w:i/>
+          <w:iCs/>
+        </w:rPr>
+        <w:t xml:space="preserve">, </w:t>
+      </w:r>
+      <w:r>
+        <w:rPr>
+          <w:b w:val="0"/>
+          <w:bCs/>
+          <w:i/>
+          <w:iCs/>
+        </w:rPr>
+        <w:t>Doctest</w:t>
+      </w:r>
+      <w:r>
+        <w:rPr>
+          <w:b w:val="0"/>
+          <w:bCs/>
+          <w:i/>
+          <w:iCs/>
+        </w:rPr>
+        <w:tab/>
+      </w:r>
+      <w:r>
+        <w:t xml:space="preserve">November </w:t>
+      </w:r>
+      <w:r>
+        <w:t>2023</w:t>
+      </w:r>
+    </w:p>
+    <w:p>
+      <w:pPr>
+        <w:pStyle w:val="ListBullet"/>
+      </w:pPr>
+      <w:r>
+        <w:t>Analyzed a Government of Ontario bridge dataset containing</w:t>
+      </w:r>
+      <w:r>
+        <w:t xml:space="preserve"> </w:t>
+      </w:r>
+      <w:r>
+        <w:t>2,000+ bridges, focusing on metrics like Bridge Condition Index and last inspection date to assess bridge health.</w:t>
+      </w:r>
+    </w:p>
+    <w:p>
+      <w:pPr>
+        <w:pStyle w:val="ListBullet"/>
+      </w:pPr>
+      <w:r>
+        <w:t xml:space="preserve">Developed an algorithm to automatically assign </w:t>
+      </w:r>
+      <w:r>
+        <w:t xml:space="preserve">bridge inspectors </w:t>
+      </w:r>
+      <w:r>
+        <w:t>to the nearest and highest-risk bridges.</w:t>
+      </w:r>
+    </w:p>
+    <w:p>
+      <w:pPr>
+        <w:pStyle w:val="ListBullet"/>
+      </w:pPr>
+      <w:r>
+        <w:t>Thoroughly tested each function using Doctest, catching and resolving bugs to achieve 100% program functionality.</w:t>
+      </w:r>
+    </w:p>
+    <w:p>
+      <w:pPr>
+        <w:pStyle w:val="Heading2"/>
+        <w:tabs>
+          <w:tab w:val="clear" w:pos="9360"/>
+          <w:tab w:val="right" w:pos="10773"/>
+        </w:tabs>
+        <w:jc w:val="both"/>
+      </w:pPr>
+      <w:hyperlink r:id="rId19" w:history="1">
         <w:r>
           <w:rPr>
             <w:rStyle w:val="Hyperlink"/>
           </w:rPr>
-          <w:t>t</w:t>
-        </w:r>
-        <w:r>
-          <w:rPr>
-            <w:rStyle w:val="Hyperlink"/>
-          </w:rPr>
-          <w:t>work</w:t>
+          <w:t>The Wildfire Network</w:t>
         </w:r>
       </w:hyperlink>
       <w:r>
-        <w:t xml:space="preserve"> - </w:t>
+        <w:t xml:space="preserve"> </w:t>
       </w:r>
+      <w:bookmarkStart w:id="2" w:name="_Hlk174984699"/>
       <w:r>
-        <w:t xml:space="preserve">Wildfire News &amp; Predictions </w:t>
+        <w:t xml:space="preserve">- </w:t>
       </w:r>
+      <w:bookmarkEnd w:id="2"/>
       <w:r>
-        <w:t>Website</w:t>
+        <w:t>Wildfire News &amp; Predictions Website</w:t>
       </w:r>
       <w:r>
         <w:t xml:space="preserve"> </w:t>
@@ -1663,22 +1968,16 @@
         <w:pStyle w:val="ListBullet"/>
       </w:pPr>
       <w:r>
-        <w:t>Learnt the Python</w:t>
-      </w:r>
-      <w:r>
-        <w:t xml:space="preserve"> </w:t>
-      </w:r>
-      <w:r>
-        <w:t>Feedparser library on the fly to successfully collect and extract news data from CBC RSS feeds, making it possible to display real-time wildfire news articles on our homepage.</w:t>
+        <w:t>Learnt the Python Feedparser library on the fly to successfully collect and extract news data from CBC RSS feeds, making it possible to display real-time wildfire news articles on our homepage.</w:t>
       </w:r>
     </w:p>
     <w:sectPr>
-      <w:headerReference w:type="even" r:id="rId19"/>
-      <w:headerReference w:type="default" r:id="rId20"/>
-      <w:footerReference w:type="even" r:id="rId21"/>
-      <w:footerReference w:type="default" r:id="rId22"/>
-      <w:headerReference w:type="first" r:id="rId23"/>
-      <w:footerReference w:type="first" r:id="rId24"/>
+      <w:headerReference w:type="even" r:id="rId20"/>
+      <w:headerReference w:type="default" r:id="rId21"/>
+      <w:footerReference w:type="even" r:id="rId22"/>
+      <w:footerReference w:type="default" r:id="rId23"/>
+      <w:headerReference w:type="first" r:id="rId24"/>
+      <w:footerReference w:type="first" r:id="rId25"/>
       <w:pgSz w:w="12240" w:h="15840"/>
       <w:pgMar w:top="720" w:right="720" w:bottom="720" w:left="720" w:header="576" w:footer="288" w:gutter="0"/>
       <w:pgNumType w:start="1"/>
@@ -28833,6 +29132,8 @@
     <w:rsid w:val="00C01FEE"/>
     <w:rsid w:val="00D31DEB"/>
     <w:rsid w:val="00D447FA"/>
+    <w:rsid w:val="00D97458"/>
+    <w:rsid w:val="00DA5579"/>
     <w:rsid w:val="00E37B20"/>
     <w:rsid w:val="00E42BE0"/>
     <w:rsid w:val="00E457A1"/>
@@ -29578,35 +29879,6 @@
 </file>
 
 <file path=customXml/item2.xml><?xml version="1.0" encoding="utf-8"?>
-<p:properties xmlns:p="http://schemas.microsoft.com/office/2006/metadata/properties" xmlns:xsi="http://www.w3.org/2001/XMLSchema-instance" xmlns:pc="http://schemas.microsoft.com/office/infopath/2007/PartnerControls">
-  <documentManagement>
-    <_ip_UnifiedCompliancePolicyUIAction xmlns="http://schemas.microsoft.com/sharepoint/v3" xsi:nil="true"/>
-    <Image xmlns="71af3243-3dd4-4a8d-8c0d-dd76da1f02a5">
-      <Url xsi:nil="true"/>
-      <Description xsi:nil="true"/>
-    </Image>
-    <Status xmlns="71af3243-3dd4-4a8d-8c0d-dd76da1f02a5">Not started</Status>
-    <Background xmlns="71af3243-3dd4-4a8d-8c0d-dd76da1f02a5">false</Background>
-    <_ip_UnifiedCompliancePolicyProperties xmlns="http://schemas.microsoft.com/sharepoint/v3" xsi:nil="true"/>
-    <ImageTagsTaxHTField xmlns="71af3243-3dd4-4a8d-8c0d-dd76da1f02a5">
-      <Terms xmlns="http://schemas.microsoft.com/office/infopath/2007/PartnerControls"/>
-    </ImageTagsTaxHTField>
-    <TaxCatchAll xmlns="230e9df3-be65-4c73-a93b-d1236ebd677e" xsi:nil="true"/>
-    <MediaServiceKeyPoints xmlns="71af3243-3dd4-4a8d-8c0d-dd76da1f02a5" xsi:nil="true"/>
-  </documentManagement>
-</p:properties>
-</file>
-
-<file path=customXml/item3.xml><?xml version="1.0" encoding="utf-8"?>
-<?mso-contentType ?>
-<FormTemplates xmlns="http://schemas.microsoft.com/sharepoint/v3/contenttype/forms">
-  <Display>DocumentLibraryForm</Display>
-  <Edit>DocumentLibraryForm</Edit>
-  <New>DocumentLibraryForm</New>
-</FormTemplates>
-</file>
-
-<file path=customXml/item4.xml><?xml version="1.0" encoding="utf-8"?>
 <ct:contentTypeSchema xmlns:ct="http://schemas.microsoft.com/office/2006/metadata/contentType" xmlns:ma="http://schemas.microsoft.com/office/2006/metadata/properties/metaAttributes" ct:_="" ma:_="" ma:contentTypeName="Document" ma:contentTypeID="0x01010079F111ED35F8CC479449609E8A0923A6" ma:contentTypeVersion="26" ma:contentTypeDescription="Create a new document." ma:contentTypeScope="" ma:versionID="ac37c1753acd5e330d2062ccec26ea66">
   <xsd:schema xmlns:xsd="http://www.w3.org/2001/XMLSchema" xmlns:xs="http://www.w3.org/2001/XMLSchema" xmlns:p="http://schemas.microsoft.com/office/2006/metadata/properties" xmlns:ns1="http://schemas.microsoft.com/sharepoint/v3" xmlns:ns2="71af3243-3dd4-4a8d-8c0d-dd76da1f02a5" xmlns:ns3="16c05727-aa75-4e4a-9b5f-8a80a1165891" xmlns:ns4="230e9df3-be65-4c73-a93b-d1236ebd677e" targetNamespace="http://schemas.microsoft.com/office/2006/metadata/properties" ma:root="true" ma:fieldsID="3b340c7101c92c5120abd06486f94548" ns1:_="" ns2:_="" ns3:_="" ns4:_="">
     <xsd:import namespace="http://schemas.microsoft.com/sharepoint/v3"/>
@@ -29906,6 +30178,35 @@
 </ct:contentTypeSchema>
 </file>
 
+<file path=customXml/item3.xml><?xml version="1.0" encoding="utf-8"?>
+<?mso-contentType ?>
+<FormTemplates xmlns="http://schemas.microsoft.com/sharepoint/v3/contenttype/forms">
+  <Display>DocumentLibraryForm</Display>
+  <Edit>DocumentLibraryForm</Edit>
+  <New>DocumentLibraryForm</New>
+</FormTemplates>
+</file>
+
+<file path=customXml/item4.xml><?xml version="1.0" encoding="utf-8"?>
+<p:properties xmlns:p="http://schemas.microsoft.com/office/2006/metadata/properties" xmlns:xsi="http://www.w3.org/2001/XMLSchema-instance" xmlns:pc="http://schemas.microsoft.com/office/infopath/2007/PartnerControls">
+  <documentManagement>
+    <_ip_UnifiedCompliancePolicyUIAction xmlns="http://schemas.microsoft.com/sharepoint/v3" xsi:nil="true"/>
+    <Image xmlns="71af3243-3dd4-4a8d-8c0d-dd76da1f02a5">
+      <Url xsi:nil="true"/>
+      <Description xsi:nil="true"/>
+    </Image>
+    <Status xmlns="71af3243-3dd4-4a8d-8c0d-dd76da1f02a5">Not started</Status>
+    <Background xmlns="71af3243-3dd4-4a8d-8c0d-dd76da1f02a5">false</Background>
+    <_ip_UnifiedCompliancePolicyProperties xmlns="http://schemas.microsoft.com/sharepoint/v3" xsi:nil="true"/>
+    <ImageTagsTaxHTField xmlns="71af3243-3dd4-4a8d-8c0d-dd76da1f02a5">
+      <Terms xmlns="http://schemas.microsoft.com/office/infopath/2007/PartnerControls"/>
+    </ImageTagsTaxHTField>
+    <TaxCatchAll xmlns="230e9df3-be65-4c73-a93b-d1236ebd677e" xsi:nil="true"/>
+    <MediaServiceKeyPoints xmlns="71af3243-3dd4-4a8d-8c0d-dd76da1f02a5" xsi:nil="true"/>
+  </documentManagement>
+</p:properties>
+</file>
+
 <file path=customXml/itemProps1.xml><?xml version="1.0" encoding="utf-8"?>
 <ds:datastoreItem xmlns:ds="http://schemas.openxmlformats.org/officeDocument/2006/customXml" ds:itemID="{B690CEF4-07C7-4C0C-A6BB-7328017E8EDA}">
   <ds:schemaRefs>
@@ -29915,26 +30216,6 @@
 </file>
 
 <file path=customXml/itemProps2.xml><?xml version="1.0" encoding="utf-8"?>
-<ds:datastoreItem xmlns:ds="http://schemas.openxmlformats.org/officeDocument/2006/customXml" ds:itemID="{A9893E80-0AB2-4C42-8D6E-F0C64251EDE9}">
-  <ds:schemaRefs>
-    <ds:schemaRef ds:uri="http://schemas.microsoft.com/office/2006/metadata/properties"/>
-    <ds:schemaRef ds:uri="http://schemas.microsoft.com/office/infopath/2007/PartnerControls"/>
-    <ds:schemaRef ds:uri="http://schemas.microsoft.com/sharepoint/v3"/>
-    <ds:schemaRef ds:uri="71af3243-3dd4-4a8d-8c0d-dd76da1f02a5"/>
-    <ds:schemaRef ds:uri="230e9df3-be65-4c73-a93b-d1236ebd677e"/>
-  </ds:schemaRefs>
-</ds:datastoreItem>
-</file>
-
-<file path=customXml/itemProps3.xml><?xml version="1.0" encoding="utf-8"?>
-<ds:datastoreItem xmlns:ds="http://schemas.openxmlformats.org/officeDocument/2006/customXml" ds:itemID="{AABE5AEB-BD32-46FB-B4E8-5C314C3FA503}">
-  <ds:schemaRefs>
-    <ds:schemaRef ds:uri="http://schemas.microsoft.com/sharepoint/v3/contenttype/forms"/>
-  </ds:schemaRefs>
-</ds:datastoreItem>
-</file>
-
-<file path=customXml/itemProps4.xml><?xml version="1.0" encoding="utf-8"?>
 <ds:datastoreItem xmlns:ds="http://schemas.openxmlformats.org/officeDocument/2006/customXml" ds:itemID="{46268ACC-32FC-4261-BF80-5F6DE34E1C11}">
   <ds:schemaRefs>
     <ds:schemaRef ds:uri="http://schemas.microsoft.com/office/2006/metadata/contentType"/>
@@ -29955,6 +30236,26 @@
 </ds:datastoreItem>
 </file>
 
+<file path=customXml/itemProps3.xml><?xml version="1.0" encoding="utf-8"?>
+<ds:datastoreItem xmlns:ds="http://schemas.openxmlformats.org/officeDocument/2006/customXml" ds:itemID="{AABE5AEB-BD32-46FB-B4E8-5C314C3FA503}">
+  <ds:schemaRefs>
+    <ds:schemaRef ds:uri="http://schemas.microsoft.com/sharepoint/v3/contenttype/forms"/>
+  </ds:schemaRefs>
+</ds:datastoreItem>
+</file>
+
+<file path=customXml/itemProps4.xml><?xml version="1.0" encoding="utf-8"?>
+<ds:datastoreItem xmlns:ds="http://schemas.openxmlformats.org/officeDocument/2006/customXml" ds:itemID="{A9893E80-0AB2-4C42-8D6E-F0C64251EDE9}">
+  <ds:schemaRefs>
+    <ds:schemaRef ds:uri="http://schemas.microsoft.com/office/2006/metadata/properties"/>
+    <ds:schemaRef ds:uri="http://schemas.microsoft.com/office/infopath/2007/PartnerControls"/>
+    <ds:schemaRef ds:uri="http://schemas.microsoft.com/sharepoint/v3"/>
+    <ds:schemaRef ds:uri="71af3243-3dd4-4a8d-8c0d-dd76da1f02a5"/>
+    <ds:schemaRef ds:uri="230e9df3-be65-4c73-a93b-d1236ebd677e"/>
+  </ds:schemaRefs>
+</ds:datastoreItem>
+</file>
+
 <file path=docMetadata/LabelInfo.xml><?xml version="1.0" encoding="utf-8"?>
 <clbl:labelList xmlns:clbl="http://schemas.microsoft.com/office/2020/mipLabelMetadata"/>
 </file>
</xml_diff>

<commit_message>
feat: finished skills and accomplishments for Front-End Developer, Wagering (Coop) - F24
</commit_message>
<xml_diff>
--- a/MasterResume.docx
+++ b/MasterResume.docx
@@ -348,13 +348,49 @@
         <w:t xml:space="preserve">Skilled at implementing polished user interfaces using HTML, CSS, and front-end libraries like React, jQuery, Bootstrap, and Tailwind, as </w:t>
       </w:r>
       <w:r>
-        <w:t>exemplified</w:t>
+        <w:t xml:space="preserve">exemplified </w:t>
+      </w:r>
+      <w:r>
+        <w:t>in the UI and UX design for ThreatTrace AI.</w:t>
+      </w:r>
+    </w:p>
+    <w:p>
+      <w:pPr>
+        <w:pStyle w:val="ListBullet"/>
+      </w:pPr>
+      <w:r>
+        <w:t>Experienced in web development and building REST APIs using frameworks like Express and Flask.</w:t>
+      </w:r>
+    </w:p>
+    <w:p>
+      <w:pPr>
+        <w:pStyle w:val="ListBullet"/>
+      </w:pPr>
+      <w:r>
+        <w:t xml:space="preserve">Familiar with client-side and server-side rendering, applying both techniques across </w:t>
+      </w:r>
+      <w:r>
+        <w:t>3 different</w:t>
       </w:r>
       <w:r>
         <w:t xml:space="preserve"> </w:t>
       </w:r>
       <w:r>
-        <w:t>in the UI and UX design for ThreatTrace AI.</w:t>
+        <w:t>web apps.</w:t>
+      </w:r>
+    </w:p>
+    <w:p>
+      <w:pPr>
+        <w:pStyle w:val="ListBullet"/>
+      </w:pPr>
+      <w:r>
+        <w:t>Experienced in using the Git version control system with GitHub</w:t>
+      </w:r>
+      <w:r>
+        <w:t xml:space="preserve"> </w:t>
+      </w:r>
+      <w:r>
+        <w:t>to collaborate across 4 different group projects.</w:t>
       </w:r>
     </w:p>
     <w:p>
@@ -1510,13 +1546,16 @@
         <w:jc w:val="both"/>
       </w:pPr>
       <w:r>
-        <w:t xml:space="preserve">The Wacky </w:t>
+        <w:t xml:space="preserve">The Wacky Store </w:t>
       </w:r>
       <w:r>
-        <w:t xml:space="preserve">Store </w:t>
+        <w:rPr>
+          <w:lang w:val="en-CA"/>
+        </w:rPr>
+        <w:t xml:space="preserve">- </w:t>
       </w:r>
       <w:r>
-        <w:t>(University Project)</w:t>
+        <w:t>University Assignment</w:t>
       </w:r>
       <w:r>
         <w:t xml:space="preserve"> </w:t>
@@ -1571,6 +1610,7 @@
         <w:pStyle w:val="ListBullet"/>
       </w:pPr>
       <w:r>
+        <w:lastRenderedPageBreak/>
         <w:t xml:space="preserve">Wrote comprehensive tests ensuring robustness and memory safety, earning 100% grades across all 3 </w:t>
       </w:r>
       <w:r>
@@ -1617,13 +1657,7 @@
         <w:rPr>
           <w:lang w:val="en-CA"/>
         </w:rPr>
-        <w:t xml:space="preserve"> Contributor</w:t>
-      </w:r>
-      <w:r>
-        <w:rPr>
-          <w:lang w:val="en-CA"/>
-        </w:rPr>
-        <w:t xml:space="preserve"> </w:t>
+        <w:t xml:space="preserve"> Contributor </w:t>
       </w:r>
       <w:r>
         <w:rPr>
@@ -1692,19 +1726,7 @@
         <w:rPr>
           <w:lang w:val="en-CA"/>
         </w:rPr>
-        <w:t>Shared ideas on GitHub Discussions and used code review feedback</w:t>
-      </w:r>
-      <w:r>
-        <w:rPr>
-          <w:lang w:val="en-CA"/>
-        </w:rPr>
-        <w:t xml:space="preserve"> </w:t>
-      </w:r>
-      <w:r>
-        <w:rPr>
-          <w:lang w:val="en-CA"/>
-        </w:rPr>
-        <w:t>from Microsoft engineers to successfully merge a pull request and resolve a backlog issue.</w:t>
+        <w:t>Shared ideas on GitHub Discussions and used code review feedback from Microsoft engineers to successfully merge a pull request and resolve a backlog issue.</w:t>
       </w:r>
     </w:p>
     <w:p>
@@ -1724,31 +1746,7 @@
         <w:rPr>
           <w:lang w:val="en-CA"/>
         </w:rPr>
-        <w:t>built</w:t>
-      </w:r>
-      <w:r>
-        <w:rPr>
-          <w:lang w:val="en-CA"/>
-        </w:rPr>
-        <w:t xml:space="preserve"> </w:t>
-      </w:r>
-      <w:r>
-        <w:rPr>
-          <w:lang w:val="en-CA"/>
-        </w:rPr>
-        <w:t>the application</w:t>
-      </w:r>
-      <w:r>
-        <w:rPr>
-          <w:lang w:val="en-CA"/>
-        </w:rPr>
-        <w:t xml:space="preserve"> </w:t>
-      </w:r>
-      <w:r>
-        <w:rPr>
-          <w:lang w:val="en-CA"/>
-        </w:rPr>
-        <w:t xml:space="preserve">from </w:t>
+        <w:t xml:space="preserve">built the application from </w:t>
       </w:r>
       <w:r>
         <w:t xml:space="preserve">the </w:t>
@@ -1770,16 +1768,16 @@
         <w:jc w:val="both"/>
       </w:pPr>
       <w:r>
-        <w:t>Ontario Bridges Data Analysis</w:t>
+        <w:t xml:space="preserve">Ontario Bridges Data Analysis </w:t>
       </w:r>
       <w:r>
-        <w:t xml:space="preserve"> </w:t>
+        <w:rPr>
+          <w:lang w:val="en-CA"/>
+        </w:rPr>
+        <w:t xml:space="preserve">- </w:t>
       </w:r>
       <w:r>
-        <w:t>(University Project)</w:t>
-      </w:r>
-      <w:r>
-        <w:t xml:space="preserve"> </w:t>
+        <w:t xml:space="preserve">University Assignment </w:t>
       </w:r>
       <w:r>
         <w:t xml:space="preserve">| </w:t>
@@ -1832,13 +1830,7 @@
         <w:pStyle w:val="ListBullet"/>
       </w:pPr>
       <w:r>
-        <w:t>Analyzed a Government of Ontario bridge dataset containing</w:t>
-      </w:r>
-      <w:r>
-        <w:t xml:space="preserve"> </w:t>
-      </w:r>
-      <w:r>
-        <w:t>2,000+ bridges, focusing on metrics like Bridge Condition Index and last inspection date to assess bridge health.</w:t>
+        <w:t>Analyzed a Government of Ontario bridge dataset containing 2,000+ bridges, focusing on metrics like Bridge Condition Index and last inspection date to assess bridge health.</w:t>
       </w:r>
     </w:p>
     <w:p>
@@ -1971,13 +1963,145 @@
         <w:t>Learnt the Python Feedparser library on the fly to successfully collect and extract news data from CBC RSS feeds, making it possible to display real-time wildfire news articles on our homepage.</w:t>
       </w:r>
     </w:p>
+    <w:p>
+      <w:pPr>
+        <w:pStyle w:val="Heading2"/>
+        <w:tabs>
+          <w:tab w:val="clear" w:pos="9360"/>
+          <w:tab w:val="right" w:pos="10773"/>
+        </w:tabs>
+        <w:jc w:val="both"/>
+      </w:pPr>
+      <w:hyperlink r:id="rId20" w:history="1">
+        <w:r>
+          <w:rPr>
+            <w:rStyle w:val="Hyperlink"/>
+          </w:rPr>
+          <w:t>Java Brokers</w:t>
+        </w:r>
+      </w:hyperlink>
+      <w:r>
+        <w:t xml:space="preserve"> - </w:t>
+      </w:r>
+      <w:r>
+        <w:t xml:space="preserve">Stock Trading </w:t>
+      </w:r>
+      <w:r>
+        <w:t>Simulator</w:t>
+      </w:r>
+      <w:r>
+        <w:t xml:space="preserve"> </w:t>
+      </w:r>
+      <w:r>
+        <w:t xml:space="preserve">| </w:t>
+      </w:r>
+      <w:r>
+        <w:rPr>
+          <w:b w:val="0"/>
+          <w:bCs/>
+          <w:i/>
+          <w:iCs/>
+        </w:rPr>
+        <w:t>Java</w:t>
+      </w:r>
+      <w:r>
+        <w:rPr>
+          <w:b w:val="0"/>
+          <w:bCs/>
+          <w:i/>
+          <w:iCs/>
+        </w:rPr>
+        <w:t xml:space="preserve">, </w:t>
+      </w:r>
+      <w:r>
+        <w:rPr>
+          <w:b w:val="0"/>
+          <w:bCs/>
+          <w:i/>
+          <w:iCs/>
+        </w:rPr>
+        <w:t>UML</w:t>
+      </w:r>
+      <w:r>
+        <w:rPr>
+          <w:b w:val="0"/>
+          <w:bCs/>
+          <w:i/>
+          <w:iCs/>
+        </w:rPr>
+        <w:t xml:space="preserve">, </w:t>
+      </w:r>
+      <w:r>
+        <w:rPr>
+          <w:b w:val="0"/>
+          <w:bCs/>
+          <w:i/>
+          <w:iCs/>
+        </w:rPr>
+        <w:t>Yahoo Finance API</w:t>
+      </w:r>
+      <w:r>
+        <w:rPr>
+          <w:b w:val="0"/>
+          <w:bCs/>
+          <w:i/>
+          <w:iCs/>
+        </w:rPr>
+        <w:tab/>
+      </w:r>
+      <w:r>
+        <w:t>December 2022 - January 2023</w:t>
+      </w:r>
+    </w:p>
+    <w:p>
+      <w:pPr>
+        <w:pStyle w:val="ListBullet"/>
+        <w:numPr>
+          <w:ilvl w:val="0"/>
+          <w:numId w:val="23"/>
+        </w:numPr>
+      </w:pPr>
+      <w:r>
+        <w:t>Collaborated in a team of 3 to develop a desktop stock trading simulator app, featuring user authentication, stock search, buy/sell functionality, portfolio management, and more.</w:t>
+      </w:r>
+    </w:p>
+    <w:p>
+      <w:pPr>
+        <w:pStyle w:val="ListBullet"/>
+        <w:numPr>
+          <w:ilvl w:val="0"/>
+          <w:numId w:val="23"/>
+        </w:numPr>
+      </w:pPr>
+      <w:r>
+        <w:t>Leveraged the Yahoo Finance API (a third-party API) to integrate real-time data for the top 50 NASDAQ stocks.</w:t>
+      </w:r>
+    </w:p>
+    <w:p>
+      <w:pPr>
+        <w:pStyle w:val="ListBullet"/>
+        <w:numPr>
+          <w:ilvl w:val="0"/>
+          <w:numId w:val="23"/>
+        </w:numPr>
+      </w:pPr>
+      <w:r>
+        <w:t xml:space="preserve">Designed the software using UML diagrams, promoting maintainable </w:t>
+      </w:r>
+      <w:r>
+        <w:t>code,</w:t>
+      </w:r>
+      <w:r>
+        <w:t xml:space="preserve"> and simplifying task delegation.</w:t>
+      </w:r>
+    </w:p>
     <w:sectPr>
-      <w:headerReference w:type="even" r:id="rId20"/>
-      <w:headerReference w:type="default" r:id="rId21"/>
-      <w:footerReference w:type="even" r:id="rId22"/>
-      <w:footerReference w:type="default" r:id="rId23"/>
-      <w:headerReference w:type="first" r:id="rId24"/>
-      <w:footerReference w:type="first" r:id="rId25"/>
+      <w:headerReference w:type="even" r:id="rId21"/>
+      <w:headerReference w:type="default" r:id="rId22"/>
+      <w:footerReference w:type="even" r:id="rId23"/>
+      <w:footerReference w:type="default" r:id="rId24"/>
+      <w:headerReference w:type="first" r:id="rId25"/>
+      <w:footerReference w:type="first" r:id="rId26"/>
       <w:pgSz w:w="12240" w:h="15840"/>
       <w:pgMar w:top="720" w:right="720" w:bottom="720" w:left="720" w:header="576" w:footer="288" w:gutter="0"/>
       <w:pgNumType w:start="1"/>
@@ -2772,6 +2896,119 @@
     </w:lvl>
   </w:abstractNum>
   <w:abstractNum w:abstractNumId="14" w15:restartNumberingAfterBreak="0">
+    <w:nsid w:val="609754A4"/>
+    <w:multiLevelType w:val="hybridMultilevel"/>
+    <w:tmpl w:val="DBF022DC"/>
+    <w:lvl w:ilvl="0" w:tplc="10090001">
+      <w:start w:val="1"/>
+      <w:numFmt w:val="bullet"/>
+      <w:lvlText w:val=""/>
+      <w:lvlJc w:val="left"/>
+      <w:pPr>
+        <w:ind w:left="720" w:hanging="360"/>
+      </w:pPr>
+      <w:rPr>
+        <w:rFonts w:ascii="Symbol" w:hAnsi="Symbol" w:hint="default"/>
+      </w:rPr>
+    </w:lvl>
+    <w:lvl w:ilvl="1" w:tplc="10090003" w:tentative="1">
+      <w:start w:val="1"/>
+      <w:numFmt w:val="bullet"/>
+      <w:lvlText w:val="o"/>
+      <w:lvlJc w:val="left"/>
+      <w:pPr>
+        <w:ind w:left="1440" w:hanging="360"/>
+      </w:pPr>
+      <w:rPr>
+        <w:rFonts w:ascii="Courier New" w:hAnsi="Courier New" w:cs="Courier New" w:hint="default"/>
+      </w:rPr>
+    </w:lvl>
+    <w:lvl w:ilvl="2" w:tplc="10090005" w:tentative="1">
+      <w:start w:val="1"/>
+      <w:numFmt w:val="bullet"/>
+      <w:lvlText w:val=""/>
+      <w:lvlJc w:val="left"/>
+      <w:pPr>
+        <w:ind w:left="2160" w:hanging="360"/>
+      </w:pPr>
+      <w:rPr>
+        <w:rFonts w:ascii="Wingdings" w:hAnsi="Wingdings" w:hint="default"/>
+      </w:rPr>
+    </w:lvl>
+    <w:lvl w:ilvl="3" w:tplc="10090001" w:tentative="1">
+      <w:start w:val="1"/>
+      <w:numFmt w:val="bullet"/>
+      <w:lvlText w:val=""/>
+      <w:lvlJc w:val="left"/>
+      <w:pPr>
+        <w:ind w:left="2880" w:hanging="360"/>
+      </w:pPr>
+      <w:rPr>
+        <w:rFonts w:ascii="Symbol" w:hAnsi="Symbol" w:hint="default"/>
+      </w:rPr>
+    </w:lvl>
+    <w:lvl w:ilvl="4" w:tplc="10090003" w:tentative="1">
+      <w:start w:val="1"/>
+      <w:numFmt w:val="bullet"/>
+      <w:lvlText w:val="o"/>
+      <w:lvlJc w:val="left"/>
+      <w:pPr>
+        <w:ind w:left="3600" w:hanging="360"/>
+      </w:pPr>
+      <w:rPr>
+        <w:rFonts w:ascii="Courier New" w:hAnsi="Courier New" w:cs="Courier New" w:hint="default"/>
+      </w:rPr>
+    </w:lvl>
+    <w:lvl w:ilvl="5" w:tplc="10090005" w:tentative="1">
+      <w:start w:val="1"/>
+      <w:numFmt w:val="bullet"/>
+      <w:lvlText w:val=""/>
+      <w:lvlJc w:val="left"/>
+      <w:pPr>
+        <w:ind w:left="4320" w:hanging="360"/>
+      </w:pPr>
+      <w:rPr>
+        <w:rFonts w:ascii="Wingdings" w:hAnsi="Wingdings" w:hint="default"/>
+      </w:rPr>
+    </w:lvl>
+    <w:lvl w:ilvl="6" w:tplc="10090001" w:tentative="1">
+      <w:start w:val="1"/>
+      <w:numFmt w:val="bullet"/>
+      <w:lvlText w:val=""/>
+      <w:lvlJc w:val="left"/>
+      <w:pPr>
+        <w:ind w:left="5040" w:hanging="360"/>
+      </w:pPr>
+      <w:rPr>
+        <w:rFonts w:ascii="Symbol" w:hAnsi="Symbol" w:hint="default"/>
+      </w:rPr>
+    </w:lvl>
+    <w:lvl w:ilvl="7" w:tplc="10090003" w:tentative="1">
+      <w:start w:val="1"/>
+      <w:numFmt w:val="bullet"/>
+      <w:lvlText w:val="o"/>
+      <w:lvlJc w:val="left"/>
+      <w:pPr>
+        <w:ind w:left="5760" w:hanging="360"/>
+      </w:pPr>
+      <w:rPr>
+        <w:rFonts w:ascii="Courier New" w:hAnsi="Courier New" w:cs="Courier New" w:hint="default"/>
+      </w:rPr>
+    </w:lvl>
+    <w:lvl w:ilvl="8" w:tplc="10090005" w:tentative="1">
+      <w:start w:val="1"/>
+      <w:numFmt w:val="bullet"/>
+      <w:lvlText w:val=""/>
+      <w:lvlJc w:val="left"/>
+      <w:pPr>
+        <w:ind w:left="6480" w:hanging="360"/>
+      </w:pPr>
+      <w:rPr>
+        <w:rFonts w:ascii="Wingdings" w:hAnsi="Wingdings" w:hint="default"/>
+      </w:rPr>
+    </w:lvl>
+  </w:abstractNum>
+  <w:abstractNum w:abstractNumId="15" w15:restartNumberingAfterBreak="0">
     <w:nsid w:val="77571A4D"/>
     <w:multiLevelType w:val="hybridMultilevel"/>
     <w:tmpl w:val="5CD6D5D0"/>
@@ -3501,6 +3738,9 @@
     <w:abstractNumId w:val="11"/>
   </w:num>
   <w:num w:numId="22" w16cid:durableId="219022675">
+    <w:abstractNumId w:val="15"/>
+  </w:num>
+  <w:num w:numId="23" w16cid:durableId="557130262">
     <w:abstractNumId w:val="14"/>
   </w:num>
 </w:numbering>
@@ -29130,6 +29370,7 @@
     <w:rsid w:val="00A632C3"/>
     <w:rsid w:val="00BB6721"/>
     <w:rsid w:val="00C01FEE"/>
+    <w:rsid w:val="00CA5F2E"/>
     <w:rsid w:val="00D31DEB"/>
     <w:rsid w:val="00D447FA"/>
     <w:rsid w:val="00D97458"/>
@@ -29140,6 +29381,7 @@
     <w:rsid w:val="00E52062"/>
     <w:rsid w:val="00E86C27"/>
     <w:rsid w:val="00F378D8"/>
+    <w:rsid w:val="00F55DB3"/>
     <w:rsid w:val="00F75609"/>
     <w:rsid w:val="00F858DE"/>
     <w:rsid w:val="00FD23BD"/>
@@ -29879,6 +30121,35 @@
 </file>
 
 <file path=customXml/item2.xml><?xml version="1.0" encoding="utf-8"?>
+<p:properties xmlns:p="http://schemas.microsoft.com/office/2006/metadata/properties" xmlns:xsi="http://www.w3.org/2001/XMLSchema-instance" xmlns:pc="http://schemas.microsoft.com/office/infopath/2007/PartnerControls">
+  <documentManagement>
+    <_ip_UnifiedCompliancePolicyUIAction xmlns="http://schemas.microsoft.com/sharepoint/v3" xsi:nil="true"/>
+    <Image xmlns="71af3243-3dd4-4a8d-8c0d-dd76da1f02a5">
+      <Url xsi:nil="true"/>
+      <Description xsi:nil="true"/>
+    </Image>
+    <Status xmlns="71af3243-3dd4-4a8d-8c0d-dd76da1f02a5">Not started</Status>
+    <Background xmlns="71af3243-3dd4-4a8d-8c0d-dd76da1f02a5">false</Background>
+    <_ip_UnifiedCompliancePolicyProperties xmlns="http://schemas.microsoft.com/sharepoint/v3" xsi:nil="true"/>
+    <ImageTagsTaxHTField xmlns="71af3243-3dd4-4a8d-8c0d-dd76da1f02a5">
+      <Terms xmlns="http://schemas.microsoft.com/office/infopath/2007/PartnerControls"/>
+    </ImageTagsTaxHTField>
+    <TaxCatchAll xmlns="230e9df3-be65-4c73-a93b-d1236ebd677e" xsi:nil="true"/>
+    <MediaServiceKeyPoints xmlns="71af3243-3dd4-4a8d-8c0d-dd76da1f02a5" xsi:nil="true"/>
+  </documentManagement>
+</p:properties>
+</file>
+
+<file path=customXml/item3.xml><?xml version="1.0" encoding="utf-8"?>
+<?mso-contentType ?>
+<FormTemplates xmlns="http://schemas.microsoft.com/sharepoint/v3/contenttype/forms">
+  <Display>DocumentLibraryForm</Display>
+  <Edit>DocumentLibraryForm</Edit>
+  <New>DocumentLibraryForm</New>
+</FormTemplates>
+</file>
+
+<file path=customXml/item4.xml><?xml version="1.0" encoding="utf-8"?>
 <ct:contentTypeSchema xmlns:ct="http://schemas.microsoft.com/office/2006/metadata/contentType" xmlns:ma="http://schemas.microsoft.com/office/2006/metadata/properties/metaAttributes" ct:_="" ma:_="" ma:contentTypeName="Document" ma:contentTypeID="0x01010079F111ED35F8CC479449609E8A0923A6" ma:contentTypeVersion="26" ma:contentTypeDescription="Create a new document." ma:contentTypeScope="" ma:versionID="ac37c1753acd5e330d2062ccec26ea66">
   <xsd:schema xmlns:xsd="http://www.w3.org/2001/XMLSchema" xmlns:xs="http://www.w3.org/2001/XMLSchema" xmlns:p="http://schemas.microsoft.com/office/2006/metadata/properties" xmlns:ns1="http://schemas.microsoft.com/sharepoint/v3" xmlns:ns2="71af3243-3dd4-4a8d-8c0d-dd76da1f02a5" xmlns:ns3="16c05727-aa75-4e4a-9b5f-8a80a1165891" xmlns:ns4="230e9df3-be65-4c73-a93b-d1236ebd677e" targetNamespace="http://schemas.microsoft.com/office/2006/metadata/properties" ma:root="true" ma:fieldsID="3b340c7101c92c5120abd06486f94548" ns1:_="" ns2:_="" ns3:_="" ns4:_="">
     <xsd:import namespace="http://schemas.microsoft.com/sharepoint/v3"/>
@@ -30178,35 +30449,6 @@
 </ct:contentTypeSchema>
 </file>
 
-<file path=customXml/item3.xml><?xml version="1.0" encoding="utf-8"?>
-<?mso-contentType ?>
-<FormTemplates xmlns="http://schemas.microsoft.com/sharepoint/v3/contenttype/forms">
-  <Display>DocumentLibraryForm</Display>
-  <Edit>DocumentLibraryForm</Edit>
-  <New>DocumentLibraryForm</New>
-</FormTemplates>
-</file>
-
-<file path=customXml/item4.xml><?xml version="1.0" encoding="utf-8"?>
-<p:properties xmlns:p="http://schemas.microsoft.com/office/2006/metadata/properties" xmlns:xsi="http://www.w3.org/2001/XMLSchema-instance" xmlns:pc="http://schemas.microsoft.com/office/infopath/2007/PartnerControls">
-  <documentManagement>
-    <_ip_UnifiedCompliancePolicyUIAction xmlns="http://schemas.microsoft.com/sharepoint/v3" xsi:nil="true"/>
-    <Image xmlns="71af3243-3dd4-4a8d-8c0d-dd76da1f02a5">
-      <Url xsi:nil="true"/>
-      <Description xsi:nil="true"/>
-    </Image>
-    <Status xmlns="71af3243-3dd4-4a8d-8c0d-dd76da1f02a5">Not started</Status>
-    <Background xmlns="71af3243-3dd4-4a8d-8c0d-dd76da1f02a5">false</Background>
-    <_ip_UnifiedCompliancePolicyProperties xmlns="http://schemas.microsoft.com/sharepoint/v3" xsi:nil="true"/>
-    <ImageTagsTaxHTField xmlns="71af3243-3dd4-4a8d-8c0d-dd76da1f02a5">
-      <Terms xmlns="http://schemas.microsoft.com/office/infopath/2007/PartnerControls"/>
-    </ImageTagsTaxHTField>
-    <TaxCatchAll xmlns="230e9df3-be65-4c73-a93b-d1236ebd677e" xsi:nil="true"/>
-    <MediaServiceKeyPoints xmlns="71af3243-3dd4-4a8d-8c0d-dd76da1f02a5" xsi:nil="true"/>
-  </documentManagement>
-</p:properties>
-</file>
-
 <file path=customXml/itemProps1.xml><?xml version="1.0" encoding="utf-8"?>
 <ds:datastoreItem xmlns:ds="http://schemas.openxmlformats.org/officeDocument/2006/customXml" ds:itemID="{B690CEF4-07C7-4C0C-A6BB-7328017E8EDA}">
   <ds:schemaRefs>
@@ -30216,6 +30458,26 @@
 </file>
 
 <file path=customXml/itemProps2.xml><?xml version="1.0" encoding="utf-8"?>
+<ds:datastoreItem xmlns:ds="http://schemas.openxmlformats.org/officeDocument/2006/customXml" ds:itemID="{A9893E80-0AB2-4C42-8D6E-F0C64251EDE9}">
+  <ds:schemaRefs>
+    <ds:schemaRef ds:uri="http://schemas.microsoft.com/office/2006/metadata/properties"/>
+    <ds:schemaRef ds:uri="http://schemas.microsoft.com/office/infopath/2007/PartnerControls"/>
+    <ds:schemaRef ds:uri="http://schemas.microsoft.com/sharepoint/v3"/>
+    <ds:schemaRef ds:uri="71af3243-3dd4-4a8d-8c0d-dd76da1f02a5"/>
+    <ds:schemaRef ds:uri="230e9df3-be65-4c73-a93b-d1236ebd677e"/>
+  </ds:schemaRefs>
+</ds:datastoreItem>
+</file>
+
+<file path=customXml/itemProps3.xml><?xml version="1.0" encoding="utf-8"?>
+<ds:datastoreItem xmlns:ds="http://schemas.openxmlformats.org/officeDocument/2006/customXml" ds:itemID="{AABE5AEB-BD32-46FB-B4E8-5C314C3FA503}">
+  <ds:schemaRefs>
+    <ds:schemaRef ds:uri="http://schemas.microsoft.com/sharepoint/v3/contenttype/forms"/>
+  </ds:schemaRefs>
+</ds:datastoreItem>
+</file>
+
+<file path=customXml/itemProps4.xml><?xml version="1.0" encoding="utf-8"?>
 <ds:datastoreItem xmlns:ds="http://schemas.openxmlformats.org/officeDocument/2006/customXml" ds:itemID="{46268ACC-32FC-4261-BF80-5F6DE34E1C11}">
   <ds:schemaRefs>
     <ds:schemaRef ds:uri="http://schemas.microsoft.com/office/2006/metadata/contentType"/>
@@ -30236,26 +30498,6 @@
 </ds:datastoreItem>
 </file>
 
-<file path=customXml/itemProps3.xml><?xml version="1.0" encoding="utf-8"?>
-<ds:datastoreItem xmlns:ds="http://schemas.openxmlformats.org/officeDocument/2006/customXml" ds:itemID="{AABE5AEB-BD32-46FB-B4E8-5C314C3FA503}">
-  <ds:schemaRefs>
-    <ds:schemaRef ds:uri="http://schemas.microsoft.com/sharepoint/v3/contenttype/forms"/>
-  </ds:schemaRefs>
-</ds:datastoreItem>
-</file>
-
-<file path=customXml/itemProps4.xml><?xml version="1.0" encoding="utf-8"?>
-<ds:datastoreItem xmlns:ds="http://schemas.openxmlformats.org/officeDocument/2006/customXml" ds:itemID="{A9893E80-0AB2-4C42-8D6E-F0C64251EDE9}">
-  <ds:schemaRefs>
-    <ds:schemaRef ds:uri="http://schemas.microsoft.com/office/2006/metadata/properties"/>
-    <ds:schemaRef ds:uri="http://schemas.microsoft.com/office/infopath/2007/PartnerControls"/>
-    <ds:schemaRef ds:uri="http://schemas.microsoft.com/sharepoint/v3"/>
-    <ds:schemaRef ds:uri="71af3243-3dd4-4a8d-8c0d-dd76da1f02a5"/>
-    <ds:schemaRef ds:uri="230e9df3-be65-4c73-a93b-d1236ebd677e"/>
-  </ds:schemaRefs>
-</ds:datastoreItem>
-</file>
-
 <file path=docMetadata/LabelInfo.xml><?xml version="1.0" encoding="utf-8"?>
 <clbl:labelList xmlns:clbl="http://schemas.microsoft.com/office/2020/mipLabelMetadata"/>
 </file>
</xml_diff>

<commit_message>
feat: added 3DRenderingEngine and MatrixMultiplicationCalculator experiences
</commit_message>
<xml_diff>
--- a/MasterResume.docx
+++ b/MasterResume.docx
@@ -370,10 +370,7 @@
         <w:t xml:space="preserve">Familiar with client-side and server-side rendering, applying both techniques across </w:t>
       </w:r>
       <w:r>
-        <w:t>3 different</w:t>
-      </w:r>
-      <w:r>
-        <w:t xml:space="preserve"> </w:t>
+        <w:t xml:space="preserve">3 different </w:t>
       </w:r>
       <w:r>
         <w:t>web apps.</w:t>
@@ -384,13 +381,7 @@
         <w:pStyle w:val="ListBullet"/>
       </w:pPr>
       <w:r>
-        <w:t>Experienced in using the Git version control system with GitHub</w:t>
-      </w:r>
-      <w:r>
-        <w:t xml:space="preserve"> </w:t>
-      </w:r>
-      <w:r>
-        <w:t>to collaborate across 4 different group projects.</w:t>
+        <w:t>Experienced in using the Git version control system with GitHub to collaborate across 4 different group projects.</w:t>
       </w:r>
     </w:p>
     <w:p>
@@ -458,6 +449,14 @@
       </w:pPr>
       <w:r>
         <w:t>Collaborates effectively and quickly learns new skills to fulfill roles in hackathon projects and meet tight deadlines.</w:t>
+      </w:r>
+    </w:p>
+    <w:p>
+      <w:pPr>
+        <w:pStyle w:val="ListBullet"/>
+      </w:pPr>
+      <w:r>
+        <w:t>Skilled at presenting complex ideas in a simple manner, through experience as a chess instructor.</w:t>
       </w:r>
     </w:p>
     <w:p>
@@ -620,6 +619,7 @@
         <w:pStyle w:val="ListBullet"/>
       </w:pPr>
       <w:r>
+        <w:lastRenderedPageBreak/>
         <w:t>Web Applications for Everybody Specialization, University of Michigan (Coursera)</w:t>
       </w:r>
     </w:p>
@@ -925,6 +925,144 @@
           <w:rPr>
             <w:rStyle w:val="Hyperlink"/>
           </w:rPr>
+          <w:t>3D Rendering Engine</w:t>
+        </w:r>
+      </w:hyperlink>
+      <w:r>
+        <w:t xml:space="preserve"> </w:t>
+      </w:r>
+      <w:r>
+        <w:t xml:space="preserve">| </w:t>
+      </w:r>
+      <w:r>
+        <w:rPr>
+          <w:b w:val="0"/>
+          <w:bCs/>
+          <w:i/>
+          <w:iCs/>
+        </w:rPr>
+        <w:t>C++</w:t>
+      </w:r>
+      <w:r>
+        <w:rPr>
+          <w:b w:val="0"/>
+          <w:bCs/>
+          <w:i/>
+          <w:iCs/>
+        </w:rPr>
+        <w:t xml:space="preserve">, </w:t>
+      </w:r>
+      <w:r>
+        <w:rPr>
+          <w:b w:val="0"/>
+          <w:bCs/>
+          <w:i/>
+          <w:iCs/>
+        </w:rPr>
+        <w:t>SDL2</w:t>
+      </w:r>
+      <w:r>
+        <w:rPr>
+          <w:b w:val="0"/>
+          <w:bCs/>
+          <w:i/>
+          <w:iCs/>
+        </w:rPr>
+        <w:t xml:space="preserve">, </w:t>
+      </w:r>
+      <w:r>
+        <w:rPr>
+          <w:b w:val="0"/>
+          <w:bCs/>
+          <w:i/>
+          <w:iCs/>
+        </w:rPr>
+        <w:t>Make</w:t>
+      </w:r>
+      <w:r>
+        <w:rPr>
+          <w:b w:val="0"/>
+          <w:bCs/>
+          <w:i/>
+          <w:iCs/>
+        </w:rPr>
+        <w:tab/>
+      </w:r>
+      <w:r>
+        <w:t xml:space="preserve">March </w:t>
+      </w:r>
+      <w:r>
+        <w:t xml:space="preserve">2024 </w:t>
+      </w:r>
+      <w:r>
+        <w:t xml:space="preserve">- </w:t>
+      </w:r>
+      <w:r>
+        <w:t>August 2024</w:t>
+      </w:r>
+    </w:p>
+    <w:p>
+      <w:pPr>
+        <w:pStyle w:val="ListBullet"/>
+      </w:pPr>
+      <w:r>
+        <w:t xml:space="preserve">Built an object-oriented computer graphics </w:t>
+      </w:r>
+      <w:r>
+        <w:t>program</w:t>
+      </w:r>
+      <w:r>
+        <w:t xml:space="preserve"> in</w:t>
+      </w:r>
+      <w:r>
+        <w:t xml:space="preserve"> C++</w:t>
+      </w:r>
+      <w:r>
+        <w:t xml:space="preserve"> to render 3D shapes, including cubes and tetrahedrons.</w:t>
+      </w:r>
+    </w:p>
+    <w:p>
+      <w:pPr>
+        <w:pStyle w:val="ListBullet"/>
+      </w:pPr>
+      <w:r>
+        <w:t xml:space="preserve">Applied software design </w:t>
+      </w:r>
+      <w:r>
+        <w:t>principles to</w:t>
+      </w:r>
+      <w:r>
+        <w:t xml:space="preserve"> ensure flexibility for future enhancements, such </w:t>
+      </w:r>
+      <w:r>
+        <w:t>as addition</w:t>
+      </w:r>
+      <w:r>
+        <w:t xml:space="preserve"> of new shapes.</w:t>
+      </w:r>
+    </w:p>
+    <w:p>
+      <w:pPr>
+        <w:pStyle w:val="ListBullet"/>
+      </w:pPr>
+      <w:r>
+        <w:t>Implemented rotation, zooming, and panning functionalities using linear algebra and other mathematical techniques.</w:t>
+      </w:r>
+    </w:p>
+    <w:p>
+      <w:pPr>
+        <w:pStyle w:val="Heading2"/>
+        <w:tabs>
+          <w:tab w:val="clear" w:pos="9360"/>
+          <w:tab w:val="right" w:pos="10773"/>
+        </w:tabs>
+        <w:jc w:val="both"/>
+      </w:pPr>
+      <w:hyperlink r:id="rId15" w:history="1">
+        <w:r>
+          <w:rPr>
+            <w:rStyle w:val="Hyperlink"/>
+          </w:rPr>
           <w:t>Portfoliify</w:t>
         </w:r>
       </w:hyperlink>
@@ -1046,19 +1184,9 @@
     <w:p>
       <w:pPr>
         <w:pStyle w:val="ListBullet"/>
-        <w:numPr>
-          <w:ilvl w:val="0"/>
-          <w:numId w:val="22"/>
-        </w:numPr>
       </w:pPr>
       <w:r>
-        <w:t xml:space="preserve">Implemented a </w:t>
-      </w:r>
-      <w:r>
-        <w:t xml:space="preserve">full stack </w:t>
-      </w:r>
-      <w:r>
-        <w:t xml:space="preserve">application for managing online profiles using PHP, MySQL, and JavaScript, featuring login, sign-up, easy profile </w:t>
+        <w:t xml:space="preserve">Implemented a full stack application for managing online profiles using PHP, MySQL, and JavaScript, featuring login, sign-up, easy profile </w:t>
       </w:r>
       <w:r>
         <w:t>creation,</w:t>
@@ -1076,10 +1204,6 @@
     <w:p>
       <w:pPr>
         <w:pStyle w:val="ListBullet"/>
-        <w:numPr>
-          <w:ilvl w:val="0"/>
-          <w:numId w:val="22"/>
-        </w:numPr>
       </w:pPr>
       <w:r>
         <w:t>Used knowledge in relational databases to design a data model with 5 SQL tables, efficiently storing users, profiles, educations, experiences, and institutions, while mapping their one-to-many and many-to-many relationships.</w:t>
@@ -1088,37 +1212,9 @@
     <w:p>
       <w:pPr>
         <w:pStyle w:val="ListBullet"/>
-        <w:numPr>
-          <w:ilvl w:val="0"/>
-          <w:numId w:val="22"/>
-        </w:numPr>
       </w:pPr>
       <w:r>
-        <w:t xml:space="preserve">Leveraged GitHub Actions to set up a CI/CD pipeline, automating Docker image builds on repository updates, making for </w:t>
-      </w:r>
-      <w:r>
-        <w:t xml:space="preserve">faster </w:t>
-      </w:r>
-      <w:r>
-        <w:t>deployments</w:t>
-      </w:r>
-      <w:r>
-        <w:t xml:space="preserve"> (≈ </w:t>
-      </w:r>
-      <w:r>
-        <w:t>30 seconds</w:t>
-      </w:r>
-      <w:r>
-        <w:t>)</w:t>
-      </w:r>
-      <w:r>
-        <w:t xml:space="preserve"> to </w:t>
-      </w:r>
-      <w:r>
-        <w:t>Azure Container Apps</w:t>
-      </w:r>
-      <w:r>
-        <w:t>.</w:t>
+        <w:t>Leveraged GitHub Actions to set up a CI/CD pipeline, automating Docker image builds on repository updates, making for faster deployments (≈ 30 seconds) to Azure Container Apps.</w:t>
       </w:r>
     </w:p>
     <w:p>
@@ -1130,7 +1226,7 @@
         </w:tabs>
         <w:jc w:val="both"/>
       </w:pPr>
-      <w:hyperlink r:id="rId15" w:history="1">
+      <w:hyperlink r:id="rId16" w:history="1">
         <w:r>
           <w:rPr>
             <w:rStyle w:val="Hyperlink"/>
@@ -1345,7 +1441,7 @@
         </w:tabs>
         <w:jc w:val="both"/>
       </w:pPr>
-      <w:hyperlink r:id="rId16" w:history="1">
+      <w:hyperlink r:id="rId17" w:history="1">
         <w:r>
           <w:rPr>
             <w:rStyle w:val="Hyperlink"/>
@@ -1433,7 +1529,7 @@
         </w:tabs>
         <w:jc w:val="both"/>
       </w:pPr>
-      <w:hyperlink r:id="rId17" w:history="1">
+      <w:hyperlink r:id="rId18" w:history="1">
         <w:r>
           <w:rPr>
             <w:rStyle w:val="Hyperlink"/>
@@ -1501,6 +1597,7 @@
         <w:pStyle w:val="ListBullet"/>
       </w:pPr>
       <w:r>
+        <w:lastRenderedPageBreak/>
         <w:t xml:space="preserve">Deployed the application on AWS using a Linux VM and configured NGINX as a reverse proxy, achieving HTTPS </w:t>
       </w:r>
       <w:r>
@@ -1555,14 +1652,12 @@
         <w:t xml:space="preserve">- </w:t>
       </w:r>
       <w:r>
-        <w:t>University Assignment</w:t>
-      </w:r>
-      <w:r>
-        <w:t xml:space="preserve"> </w:t>
+        <w:t xml:space="preserve">University Assignment </w:t>
       </w:r>
       <w:r>
         <w:t xml:space="preserve">| </w:t>
       </w:r>
+      <w:bookmarkStart w:id="2" w:name="_Hlk175073666"/>
       <w:r>
         <w:rPr>
           <w:b w:val="0"/>
@@ -1572,6 +1667,7 @@
         </w:rPr>
         <w:t>C</w:t>
       </w:r>
+      <w:bookmarkEnd w:id="2"/>
       <w:r>
         <w:rPr>
           <w:b w:val="0"/>
@@ -1610,7 +1706,6 @@
         <w:pStyle w:val="ListBullet"/>
       </w:pPr>
       <w:r>
-        <w:lastRenderedPageBreak/>
         <w:t xml:space="preserve">Wrote comprehensive tests ensuring robustness and memory safety, earning 100% grades across all 3 </w:t>
       </w:r>
       <w:r>
@@ -1628,11 +1723,73 @@
           <w:tab w:val="right" w:pos="10773"/>
         </w:tabs>
         <w:jc w:val="both"/>
+      </w:pPr>
+      <w:hyperlink r:id="rId19" w:history="1">
+        <w:r>
+          <w:rPr>
+            <w:rStyle w:val="Hyperlink"/>
+          </w:rPr>
+          <w:t>Matrix Multiplication Calculator</w:t>
+        </w:r>
+      </w:hyperlink>
+      <w:r>
+        <w:t xml:space="preserve"> </w:t>
+      </w:r>
+      <w:r>
+        <w:t xml:space="preserve">| </w:t>
+      </w:r>
+      <w:r>
+        <w:rPr>
+          <w:b w:val="0"/>
+          <w:bCs/>
+          <w:i/>
+          <w:iCs/>
+        </w:rPr>
+        <w:t>C</w:t>
+      </w:r>
+      <w:r>
+        <w:rPr>
+          <w:b w:val="0"/>
+          <w:bCs/>
+          <w:i/>
+          <w:iCs/>
+        </w:rPr>
+        <w:tab/>
+      </w:r>
+      <w:r>
+        <w:rPr>
+          <w:lang w:val="en-CA"/>
+        </w:rPr>
+        <w:t>March 2024</w:t>
+      </w:r>
+    </w:p>
+    <w:p>
+      <w:pPr>
+        <w:pStyle w:val="ListBullet"/>
+      </w:pPr>
+      <w:r>
+        <w:t xml:space="preserve">Implemented a matrix multiplication algorithm as a console application to efficiently </w:t>
+      </w:r>
+      <w:r>
+        <w:t>perform computations</w:t>
+      </w:r>
+      <w:r>
+        <w:t>.</w:t>
+      </w:r>
+    </w:p>
+    <w:p>
+      <w:pPr>
+        <w:pStyle w:val="Heading2"/>
+        <w:tabs>
+          <w:tab w:val="clear" w:pos="9360"/>
+          <w:tab w:val="right" w:pos="10773"/>
+        </w:tabs>
+        <w:jc w:val="both"/>
         <w:rPr>
           <w:lang w:val="en-CA"/>
         </w:rPr>
       </w:pPr>
-      <w:hyperlink r:id="rId18" w:history="1">
+      <w:hyperlink r:id="rId20" w:history="1">
         <w:r>
           <w:rPr>
             <w:rStyle w:val="Hyperlink"/>
@@ -1864,7 +2021,7 @@
         </w:tabs>
         <w:jc w:val="both"/>
       </w:pPr>
-      <w:hyperlink r:id="rId19" w:history="1">
+      <w:hyperlink r:id="rId21" w:history="1">
         <w:r>
           <w:rPr>
             <w:rStyle w:val="Hyperlink"/>
@@ -1875,11 +2032,11 @@
       <w:r>
         <w:t xml:space="preserve"> </w:t>
       </w:r>
-      <w:bookmarkStart w:id="2" w:name="_Hlk174984699"/>
+      <w:bookmarkStart w:id="3" w:name="_Hlk174984699"/>
       <w:r>
         <w:t xml:space="preserve">- </w:t>
       </w:r>
-      <w:bookmarkEnd w:id="2"/>
+      <w:bookmarkEnd w:id="3"/>
       <w:r>
         <w:t>Wildfire News &amp; Predictions Website</w:t>
       </w:r>
@@ -1972,7 +2129,7 @@
         </w:tabs>
         <w:jc w:val="both"/>
       </w:pPr>
-      <w:hyperlink r:id="rId20" w:history="1">
+      <w:hyperlink r:id="rId22" w:history="1">
         <w:r>
           <w:rPr>
             <w:rStyle w:val="Hyperlink"/>
@@ -1984,10 +2141,7 @@
         <w:t xml:space="preserve"> - </w:t>
       </w:r>
       <w:r>
-        <w:t xml:space="preserve">Stock Trading </w:t>
-      </w:r>
-      <w:r>
-        <w:t>Simulator</w:t>
+        <w:t>Stock Trading Simulator</w:t>
       </w:r>
       <w:r>
         <w:t xml:space="preserve"> </w:t>
@@ -2056,10 +2210,6 @@
     <w:p>
       <w:pPr>
         <w:pStyle w:val="ListBullet"/>
-        <w:numPr>
-          <w:ilvl w:val="0"/>
-          <w:numId w:val="23"/>
-        </w:numPr>
       </w:pPr>
       <w:r>
         <w:t>Collaborated in a team of 3 to develop a desktop stock trading simulator app, featuring user authentication, stock search, buy/sell functionality, portfolio management, and more.</w:t>
@@ -2068,10 +2218,6 @@
     <w:p>
       <w:pPr>
         <w:pStyle w:val="ListBullet"/>
-        <w:numPr>
-          <w:ilvl w:val="0"/>
-          <w:numId w:val="23"/>
-        </w:numPr>
       </w:pPr>
       <w:r>
         <w:t>Leveraged the Yahoo Finance API (a third-party API) to integrate real-time data for the top 50 NASDAQ stocks.</w:t>
@@ -2080,28 +2226,18 @@
     <w:p>
       <w:pPr>
         <w:pStyle w:val="ListBullet"/>
-        <w:numPr>
-          <w:ilvl w:val="0"/>
-          <w:numId w:val="23"/>
-        </w:numPr>
       </w:pPr>
       <w:r>
-        <w:t xml:space="preserve">Designed the software using UML diagrams, promoting maintainable </w:t>
-      </w:r>
-      <w:r>
-        <w:t>code,</w:t>
-      </w:r>
-      <w:r>
-        <w:t xml:space="preserve"> and simplifying task delegation.</w:t>
+        <w:t>Designed the software using UML diagrams, promoting maintainable code, and simplifying task delegation.</w:t>
       </w:r>
     </w:p>
     <w:sectPr>
-      <w:headerReference w:type="even" r:id="rId21"/>
-      <w:headerReference w:type="default" r:id="rId22"/>
-      <w:footerReference w:type="even" r:id="rId23"/>
-      <w:footerReference w:type="default" r:id="rId24"/>
-      <w:headerReference w:type="first" r:id="rId25"/>
-      <w:footerReference w:type="first" r:id="rId26"/>
+      <w:headerReference w:type="even" r:id="rId23"/>
+      <w:headerReference w:type="default" r:id="rId24"/>
+      <w:footerReference w:type="even" r:id="rId25"/>
+      <w:footerReference w:type="default" r:id="rId26"/>
+      <w:headerReference w:type="first" r:id="rId27"/>
+      <w:footerReference w:type="first" r:id="rId28"/>
       <w:pgSz w:w="12240" w:h="15840"/>
       <w:pgMar w:top="720" w:right="720" w:bottom="720" w:left="720" w:header="576" w:footer="288" w:gutter="0"/>
       <w:pgNumType w:start="1"/>
@@ -29373,6 +29509,7 @@
     <w:rsid w:val="00CA5F2E"/>
     <w:rsid w:val="00D31DEB"/>
     <w:rsid w:val="00D447FA"/>
+    <w:rsid w:val="00D9454B"/>
     <w:rsid w:val="00D97458"/>
     <w:rsid w:val="00DA5579"/>
     <w:rsid w:val="00E37B20"/>
@@ -29380,6 +29517,7 @@
     <w:rsid w:val="00E457A1"/>
     <w:rsid w:val="00E52062"/>
     <w:rsid w:val="00E86C27"/>
+    <w:rsid w:val="00EE22F6"/>
     <w:rsid w:val="00F378D8"/>
     <w:rsid w:val="00F55DB3"/>
     <w:rsid w:val="00F75609"/>
@@ -30121,35 +30259,6 @@
 </file>
 
 <file path=customXml/item2.xml><?xml version="1.0" encoding="utf-8"?>
-<p:properties xmlns:p="http://schemas.microsoft.com/office/2006/metadata/properties" xmlns:xsi="http://www.w3.org/2001/XMLSchema-instance" xmlns:pc="http://schemas.microsoft.com/office/infopath/2007/PartnerControls">
-  <documentManagement>
-    <_ip_UnifiedCompliancePolicyUIAction xmlns="http://schemas.microsoft.com/sharepoint/v3" xsi:nil="true"/>
-    <Image xmlns="71af3243-3dd4-4a8d-8c0d-dd76da1f02a5">
-      <Url xsi:nil="true"/>
-      <Description xsi:nil="true"/>
-    </Image>
-    <Status xmlns="71af3243-3dd4-4a8d-8c0d-dd76da1f02a5">Not started</Status>
-    <Background xmlns="71af3243-3dd4-4a8d-8c0d-dd76da1f02a5">false</Background>
-    <_ip_UnifiedCompliancePolicyProperties xmlns="http://schemas.microsoft.com/sharepoint/v3" xsi:nil="true"/>
-    <ImageTagsTaxHTField xmlns="71af3243-3dd4-4a8d-8c0d-dd76da1f02a5">
-      <Terms xmlns="http://schemas.microsoft.com/office/infopath/2007/PartnerControls"/>
-    </ImageTagsTaxHTField>
-    <TaxCatchAll xmlns="230e9df3-be65-4c73-a93b-d1236ebd677e" xsi:nil="true"/>
-    <MediaServiceKeyPoints xmlns="71af3243-3dd4-4a8d-8c0d-dd76da1f02a5" xsi:nil="true"/>
-  </documentManagement>
-</p:properties>
-</file>
-
-<file path=customXml/item3.xml><?xml version="1.0" encoding="utf-8"?>
-<?mso-contentType ?>
-<FormTemplates xmlns="http://schemas.microsoft.com/sharepoint/v3/contenttype/forms">
-  <Display>DocumentLibraryForm</Display>
-  <Edit>DocumentLibraryForm</Edit>
-  <New>DocumentLibraryForm</New>
-</FormTemplates>
-</file>
-
-<file path=customXml/item4.xml><?xml version="1.0" encoding="utf-8"?>
 <ct:contentTypeSchema xmlns:ct="http://schemas.microsoft.com/office/2006/metadata/contentType" xmlns:ma="http://schemas.microsoft.com/office/2006/metadata/properties/metaAttributes" ct:_="" ma:_="" ma:contentTypeName="Document" ma:contentTypeID="0x01010079F111ED35F8CC479449609E8A0923A6" ma:contentTypeVersion="26" ma:contentTypeDescription="Create a new document." ma:contentTypeScope="" ma:versionID="ac37c1753acd5e330d2062ccec26ea66">
   <xsd:schema xmlns:xsd="http://www.w3.org/2001/XMLSchema" xmlns:xs="http://www.w3.org/2001/XMLSchema" xmlns:p="http://schemas.microsoft.com/office/2006/metadata/properties" xmlns:ns1="http://schemas.microsoft.com/sharepoint/v3" xmlns:ns2="71af3243-3dd4-4a8d-8c0d-dd76da1f02a5" xmlns:ns3="16c05727-aa75-4e4a-9b5f-8a80a1165891" xmlns:ns4="230e9df3-be65-4c73-a93b-d1236ebd677e" targetNamespace="http://schemas.microsoft.com/office/2006/metadata/properties" ma:root="true" ma:fieldsID="3b340c7101c92c5120abd06486f94548" ns1:_="" ns2:_="" ns3:_="" ns4:_="">
     <xsd:import namespace="http://schemas.microsoft.com/sharepoint/v3"/>
@@ -30449,6 +30558,35 @@
 </ct:contentTypeSchema>
 </file>
 
+<file path=customXml/item3.xml><?xml version="1.0" encoding="utf-8"?>
+<?mso-contentType ?>
+<FormTemplates xmlns="http://schemas.microsoft.com/sharepoint/v3/contenttype/forms">
+  <Display>DocumentLibraryForm</Display>
+  <Edit>DocumentLibraryForm</Edit>
+  <New>DocumentLibraryForm</New>
+</FormTemplates>
+</file>
+
+<file path=customXml/item4.xml><?xml version="1.0" encoding="utf-8"?>
+<p:properties xmlns:p="http://schemas.microsoft.com/office/2006/metadata/properties" xmlns:xsi="http://www.w3.org/2001/XMLSchema-instance" xmlns:pc="http://schemas.microsoft.com/office/infopath/2007/PartnerControls">
+  <documentManagement>
+    <_ip_UnifiedCompliancePolicyUIAction xmlns="http://schemas.microsoft.com/sharepoint/v3" xsi:nil="true"/>
+    <Image xmlns="71af3243-3dd4-4a8d-8c0d-dd76da1f02a5">
+      <Url xsi:nil="true"/>
+      <Description xsi:nil="true"/>
+    </Image>
+    <Status xmlns="71af3243-3dd4-4a8d-8c0d-dd76da1f02a5">Not started</Status>
+    <Background xmlns="71af3243-3dd4-4a8d-8c0d-dd76da1f02a5">false</Background>
+    <_ip_UnifiedCompliancePolicyProperties xmlns="http://schemas.microsoft.com/sharepoint/v3" xsi:nil="true"/>
+    <ImageTagsTaxHTField xmlns="71af3243-3dd4-4a8d-8c0d-dd76da1f02a5">
+      <Terms xmlns="http://schemas.microsoft.com/office/infopath/2007/PartnerControls"/>
+    </ImageTagsTaxHTField>
+    <TaxCatchAll xmlns="230e9df3-be65-4c73-a93b-d1236ebd677e" xsi:nil="true"/>
+    <MediaServiceKeyPoints xmlns="71af3243-3dd4-4a8d-8c0d-dd76da1f02a5" xsi:nil="true"/>
+  </documentManagement>
+</p:properties>
+</file>
+
 <file path=customXml/itemProps1.xml><?xml version="1.0" encoding="utf-8"?>
 <ds:datastoreItem xmlns:ds="http://schemas.openxmlformats.org/officeDocument/2006/customXml" ds:itemID="{B690CEF4-07C7-4C0C-A6BB-7328017E8EDA}">
   <ds:schemaRefs>
@@ -30458,26 +30596,6 @@
 </file>
 
 <file path=customXml/itemProps2.xml><?xml version="1.0" encoding="utf-8"?>
-<ds:datastoreItem xmlns:ds="http://schemas.openxmlformats.org/officeDocument/2006/customXml" ds:itemID="{A9893E80-0AB2-4C42-8D6E-F0C64251EDE9}">
-  <ds:schemaRefs>
-    <ds:schemaRef ds:uri="http://schemas.microsoft.com/office/2006/metadata/properties"/>
-    <ds:schemaRef ds:uri="http://schemas.microsoft.com/office/infopath/2007/PartnerControls"/>
-    <ds:schemaRef ds:uri="http://schemas.microsoft.com/sharepoint/v3"/>
-    <ds:schemaRef ds:uri="71af3243-3dd4-4a8d-8c0d-dd76da1f02a5"/>
-    <ds:schemaRef ds:uri="230e9df3-be65-4c73-a93b-d1236ebd677e"/>
-  </ds:schemaRefs>
-</ds:datastoreItem>
-</file>
-
-<file path=customXml/itemProps3.xml><?xml version="1.0" encoding="utf-8"?>
-<ds:datastoreItem xmlns:ds="http://schemas.openxmlformats.org/officeDocument/2006/customXml" ds:itemID="{AABE5AEB-BD32-46FB-B4E8-5C314C3FA503}">
-  <ds:schemaRefs>
-    <ds:schemaRef ds:uri="http://schemas.microsoft.com/sharepoint/v3/contenttype/forms"/>
-  </ds:schemaRefs>
-</ds:datastoreItem>
-</file>
-
-<file path=customXml/itemProps4.xml><?xml version="1.0" encoding="utf-8"?>
 <ds:datastoreItem xmlns:ds="http://schemas.openxmlformats.org/officeDocument/2006/customXml" ds:itemID="{46268ACC-32FC-4261-BF80-5F6DE34E1C11}">
   <ds:schemaRefs>
     <ds:schemaRef ds:uri="http://schemas.microsoft.com/office/2006/metadata/contentType"/>
@@ -30498,6 +30616,26 @@
 </ds:datastoreItem>
 </file>
 
+<file path=customXml/itemProps3.xml><?xml version="1.0" encoding="utf-8"?>
+<ds:datastoreItem xmlns:ds="http://schemas.openxmlformats.org/officeDocument/2006/customXml" ds:itemID="{AABE5AEB-BD32-46FB-B4E8-5C314C3FA503}">
+  <ds:schemaRefs>
+    <ds:schemaRef ds:uri="http://schemas.microsoft.com/sharepoint/v3/contenttype/forms"/>
+  </ds:schemaRefs>
+</ds:datastoreItem>
+</file>
+
+<file path=customXml/itemProps4.xml><?xml version="1.0" encoding="utf-8"?>
+<ds:datastoreItem xmlns:ds="http://schemas.openxmlformats.org/officeDocument/2006/customXml" ds:itemID="{A9893E80-0AB2-4C42-8D6E-F0C64251EDE9}">
+  <ds:schemaRefs>
+    <ds:schemaRef ds:uri="http://schemas.microsoft.com/office/2006/metadata/properties"/>
+    <ds:schemaRef ds:uri="http://schemas.microsoft.com/office/infopath/2007/PartnerControls"/>
+    <ds:schemaRef ds:uri="http://schemas.microsoft.com/sharepoint/v3"/>
+    <ds:schemaRef ds:uri="71af3243-3dd4-4a8d-8c0d-dd76da1f02a5"/>
+    <ds:schemaRef ds:uri="230e9df3-be65-4c73-a93b-d1236ebd677e"/>
+  </ds:schemaRefs>
+</ds:datastoreItem>
+</file>
+
 <file path=docMetadata/LabelInfo.xml><?xml version="1.0" encoding="utf-8"?>
 <clbl:labelList xmlns:clbl="http://schemas.microsoft.com/office/2020/mipLabelMetadata"/>
 </file>
</xml_diff>

<commit_message>
feat: added static code analysis statements
</commit_message>
<xml_diff>
--- a/MasterResume.docx
+++ b/MasterResume.docx
@@ -389,6 +389,14 @@
         <w:pStyle w:val="ListBullet"/>
       </w:pPr>
       <w:r>
+        <w:t>Familiar with static code analysis tools like Cppcheck to identify and resolve issues, enhancing code quality.</w:t>
+      </w:r>
+    </w:p>
+    <w:p>
+      <w:pPr>
+        <w:pStyle w:val="ListBullet"/>
+      </w:pPr>
+      <w:r>
         <w:t>Experienced in using Google Suite (Sheets, Docs, Slides) and Microsoft Suite (Excel, Word, PowerPoint) through tracking membership information for the Agincourt Chess Club and expenses for an eCommerce store.</w:t>
       </w:r>
     </w:p>
@@ -611,6 +619,7 @@
         <w:pStyle w:val="ListBullet"/>
       </w:pPr>
       <w:r>
+        <w:lastRenderedPageBreak/>
         <w:t>Data Analysis with Python, freeCodeCamp.org</w:t>
       </w:r>
     </w:p>
@@ -619,7 +628,6 @@
         <w:pStyle w:val="ListBullet"/>
       </w:pPr>
       <w:r>
-        <w:lastRenderedPageBreak/>
         <w:t>Web Applications for Everybody Specialization, University of Michigan (Coursera)</w:t>
       </w:r>
     </w:p>
@@ -959,7 +967,7 @@
           <w:i/>
           <w:iCs/>
         </w:rPr>
-        <w:t>SDL2</w:t>
+        <w:t>Cppcheck</w:t>
       </w:r>
       <w:r>
         <w:rPr>
@@ -1012,10 +1020,7 @@
         <w:t>program</w:t>
       </w:r>
       <w:r>
-        <w:t xml:space="preserve"> in</w:t>
-      </w:r>
-      <w:r>
-        <w:t xml:space="preserve"> C++</w:t>
+        <w:t xml:space="preserve"> in C++</w:t>
       </w:r>
       <w:r>
         <w:t xml:space="preserve"> to render 3D shapes, including cubes and tetrahedrons.</w:t>
@@ -1026,19 +1031,7 @@
         <w:pStyle w:val="ListBullet"/>
       </w:pPr>
       <w:r>
-        <w:t xml:space="preserve">Applied software design </w:t>
-      </w:r>
-      <w:r>
-        <w:t>principles to</w:t>
-      </w:r>
-      <w:r>
-        <w:t xml:space="preserve"> ensure flexibility for future enhancements, such </w:t>
-      </w:r>
-      <w:r>
-        <w:t>as addition</w:t>
-      </w:r>
-      <w:r>
-        <w:t xml:space="preserve"> of new shapes.</w:t>
+        <w:t>Applied software design principles to ensure flexibility for future enhancements, such as addition of new shapes.</w:t>
       </w:r>
     </w:p>
     <w:p>
@@ -1047,6 +1040,20 @@
       </w:pPr>
       <w:r>
         <w:t>Implemented rotation, zooming, and panning functionalities using linear algebra and other mathematical techniques.</w:t>
+      </w:r>
+    </w:p>
+    <w:p>
+      <w:pPr>
+        <w:pStyle w:val="ListBullet"/>
+      </w:pPr>
+      <w:r>
+        <w:t>Ran static code analysis with Cppcheck to identify and correct style issues, adhering</w:t>
+      </w:r>
+      <w:r>
+        <w:t xml:space="preserve"> </w:t>
+      </w:r>
+      <w:r>
+        <w:t>to proper coding standards.</w:t>
       </w:r>
     </w:p>
     <w:p>
@@ -1581,6 +1588,7 @@
         <w:pStyle w:val="ListBullet"/>
       </w:pPr>
       <w:r>
+        <w:lastRenderedPageBreak/>
         <w:t>Enabled use of the app on both desktop and mobile by implementing a responsive web design.</w:t>
       </w:r>
     </w:p>
@@ -1597,7 +1605,6 @@
         <w:pStyle w:val="ListBullet"/>
       </w:pPr>
       <w:r>
-        <w:lastRenderedPageBreak/>
         <w:t xml:space="preserve">Deployed the application on AWS using a Linux VM and configured NGINX as a reverse proxy, achieving HTTPS </w:t>
       </w:r>
       <w:r>
@@ -1754,6 +1761,24 @@
           <w:i/>
           <w:iCs/>
         </w:rPr>
+        <w:t xml:space="preserve">, </w:t>
+      </w:r>
+      <w:r>
+        <w:rPr>
+          <w:b w:val="0"/>
+          <w:bCs/>
+          <w:i/>
+          <w:iCs/>
+        </w:rPr>
+        <w:t>Cppcheck</w:t>
+      </w:r>
+      <w:r>
+        <w:rPr>
+          <w:b w:val="0"/>
+          <w:bCs/>
+          <w:i/>
+          <w:iCs/>
+        </w:rPr>
         <w:tab/>
       </w:r>
       <w:r>
@@ -1768,13 +1793,21 @@
         <w:pStyle w:val="ListBullet"/>
       </w:pPr>
       <w:r>
-        <w:t xml:space="preserve">Implemented a matrix multiplication algorithm as a console application to efficiently </w:t>
+        <w:t>Implemented a matrix multiplication algorithm as a console application to efficiently perform computations.</w:t>
+      </w:r>
+    </w:p>
+    <w:p>
+      <w:pPr>
+        <w:pStyle w:val="ListBullet"/>
+      </w:pPr>
+      <w:r>
+        <w:t>Conducted static code analysis with Cppcheck to identify and address</w:t>
       </w:r>
       <w:r>
-        <w:t>perform computations</w:t>
+        <w:t xml:space="preserve"> </w:t>
       </w:r>
       <w:r>
-        <w:t>.</w:t>
+        <w:t>potential buffer overflow issues.</w:t>
       </w:r>
     </w:p>
     <w:p>
@@ -29502,6 +29535,7 @@
     <w:rsid w:val="00793EAD"/>
     <w:rsid w:val="00935EC5"/>
     <w:rsid w:val="009400AA"/>
+    <w:rsid w:val="0097704B"/>
     <w:rsid w:val="009C4C70"/>
     <w:rsid w:val="00A632C3"/>
     <w:rsid w:val="00BB6721"/>
@@ -29518,6 +29552,7 @@
     <w:rsid w:val="00E52062"/>
     <w:rsid w:val="00E86C27"/>
     <w:rsid w:val="00EE22F6"/>
+    <w:rsid w:val="00F27D12"/>
     <w:rsid w:val="00F378D8"/>
     <w:rsid w:val="00F55DB3"/>
     <w:rsid w:val="00F75609"/>
@@ -30259,6 +30294,35 @@
 </file>
 
 <file path=customXml/item2.xml><?xml version="1.0" encoding="utf-8"?>
+<p:properties xmlns:p="http://schemas.microsoft.com/office/2006/metadata/properties" xmlns:xsi="http://www.w3.org/2001/XMLSchema-instance" xmlns:pc="http://schemas.microsoft.com/office/infopath/2007/PartnerControls">
+  <documentManagement>
+    <_ip_UnifiedCompliancePolicyUIAction xmlns="http://schemas.microsoft.com/sharepoint/v3" xsi:nil="true"/>
+    <Image xmlns="71af3243-3dd4-4a8d-8c0d-dd76da1f02a5">
+      <Url xsi:nil="true"/>
+      <Description xsi:nil="true"/>
+    </Image>
+    <Status xmlns="71af3243-3dd4-4a8d-8c0d-dd76da1f02a5">Not started</Status>
+    <Background xmlns="71af3243-3dd4-4a8d-8c0d-dd76da1f02a5">false</Background>
+    <_ip_UnifiedCompliancePolicyProperties xmlns="http://schemas.microsoft.com/sharepoint/v3" xsi:nil="true"/>
+    <ImageTagsTaxHTField xmlns="71af3243-3dd4-4a8d-8c0d-dd76da1f02a5">
+      <Terms xmlns="http://schemas.microsoft.com/office/infopath/2007/PartnerControls"/>
+    </ImageTagsTaxHTField>
+    <TaxCatchAll xmlns="230e9df3-be65-4c73-a93b-d1236ebd677e" xsi:nil="true"/>
+    <MediaServiceKeyPoints xmlns="71af3243-3dd4-4a8d-8c0d-dd76da1f02a5" xsi:nil="true"/>
+  </documentManagement>
+</p:properties>
+</file>
+
+<file path=customXml/item3.xml><?xml version="1.0" encoding="utf-8"?>
+<?mso-contentType ?>
+<FormTemplates xmlns="http://schemas.microsoft.com/sharepoint/v3/contenttype/forms">
+  <Display>DocumentLibraryForm</Display>
+  <Edit>DocumentLibraryForm</Edit>
+  <New>DocumentLibraryForm</New>
+</FormTemplates>
+</file>
+
+<file path=customXml/item4.xml><?xml version="1.0" encoding="utf-8"?>
 <ct:contentTypeSchema xmlns:ct="http://schemas.microsoft.com/office/2006/metadata/contentType" xmlns:ma="http://schemas.microsoft.com/office/2006/metadata/properties/metaAttributes" ct:_="" ma:_="" ma:contentTypeName="Document" ma:contentTypeID="0x01010079F111ED35F8CC479449609E8A0923A6" ma:contentTypeVersion="26" ma:contentTypeDescription="Create a new document." ma:contentTypeScope="" ma:versionID="ac37c1753acd5e330d2062ccec26ea66">
   <xsd:schema xmlns:xsd="http://www.w3.org/2001/XMLSchema" xmlns:xs="http://www.w3.org/2001/XMLSchema" xmlns:p="http://schemas.microsoft.com/office/2006/metadata/properties" xmlns:ns1="http://schemas.microsoft.com/sharepoint/v3" xmlns:ns2="71af3243-3dd4-4a8d-8c0d-dd76da1f02a5" xmlns:ns3="16c05727-aa75-4e4a-9b5f-8a80a1165891" xmlns:ns4="230e9df3-be65-4c73-a93b-d1236ebd677e" targetNamespace="http://schemas.microsoft.com/office/2006/metadata/properties" ma:root="true" ma:fieldsID="3b340c7101c92c5120abd06486f94548" ns1:_="" ns2:_="" ns3:_="" ns4:_="">
     <xsd:import namespace="http://schemas.microsoft.com/sharepoint/v3"/>
@@ -30558,35 +30622,6 @@
 </ct:contentTypeSchema>
 </file>
 
-<file path=customXml/item3.xml><?xml version="1.0" encoding="utf-8"?>
-<?mso-contentType ?>
-<FormTemplates xmlns="http://schemas.microsoft.com/sharepoint/v3/contenttype/forms">
-  <Display>DocumentLibraryForm</Display>
-  <Edit>DocumentLibraryForm</Edit>
-  <New>DocumentLibraryForm</New>
-</FormTemplates>
-</file>
-
-<file path=customXml/item4.xml><?xml version="1.0" encoding="utf-8"?>
-<p:properties xmlns:p="http://schemas.microsoft.com/office/2006/metadata/properties" xmlns:xsi="http://www.w3.org/2001/XMLSchema-instance" xmlns:pc="http://schemas.microsoft.com/office/infopath/2007/PartnerControls">
-  <documentManagement>
-    <_ip_UnifiedCompliancePolicyUIAction xmlns="http://schemas.microsoft.com/sharepoint/v3" xsi:nil="true"/>
-    <Image xmlns="71af3243-3dd4-4a8d-8c0d-dd76da1f02a5">
-      <Url xsi:nil="true"/>
-      <Description xsi:nil="true"/>
-    </Image>
-    <Status xmlns="71af3243-3dd4-4a8d-8c0d-dd76da1f02a5">Not started</Status>
-    <Background xmlns="71af3243-3dd4-4a8d-8c0d-dd76da1f02a5">false</Background>
-    <_ip_UnifiedCompliancePolicyProperties xmlns="http://schemas.microsoft.com/sharepoint/v3" xsi:nil="true"/>
-    <ImageTagsTaxHTField xmlns="71af3243-3dd4-4a8d-8c0d-dd76da1f02a5">
-      <Terms xmlns="http://schemas.microsoft.com/office/infopath/2007/PartnerControls"/>
-    </ImageTagsTaxHTField>
-    <TaxCatchAll xmlns="230e9df3-be65-4c73-a93b-d1236ebd677e" xsi:nil="true"/>
-    <MediaServiceKeyPoints xmlns="71af3243-3dd4-4a8d-8c0d-dd76da1f02a5" xsi:nil="true"/>
-  </documentManagement>
-</p:properties>
-</file>
-
 <file path=customXml/itemProps1.xml><?xml version="1.0" encoding="utf-8"?>
 <ds:datastoreItem xmlns:ds="http://schemas.openxmlformats.org/officeDocument/2006/customXml" ds:itemID="{B690CEF4-07C7-4C0C-A6BB-7328017E8EDA}">
   <ds:schemaRefs>
@@ -30596,6 +30631,26 @@
 </file>
 
 <file path=customXml/itemProps2.xml><?xml version="1.0" encoding="utf-8"?>
+<ds:datastoreItem xmlns:ds="http://schemas.openxmlformats.org/officeDocument/2006/customXml" ds:itemID="{A9893E80-0AB2-4C42-8D6E-F0C64251EDE9}">
+  <ds:schemaRefs>
+    <ds:schemaRef ds:uri="http://schemas.microsoft.com/office/2006/metadata/properties"/>
+    <ds:schemaRef ds:uri="http://schemas.microsoft.com/office/infopath/2007/PartnerControls"/>
+    <ds:schemaRef ds:uri="http://schemas.microsoft.com/sharepoint/v3"/>
+    <ds:schemaRef ds:uri="71af3243-3dd4-4a8d-8c0d-dd76da1f02a5"/>
+    <ds:schemaRef ds:uri="230e9df3-be65-4c73-a93b-d1236ebd677e"/>
+  </ds:schemaRefs>
+</ds:datastoreItem>
+</file>
+
+<file path=customXml/itemProps3.xml><?xml version="1.0" encoding="utf-8"?>
+<ds:datastoreItem xmlns:ds="http://schemas.openxmlformats.org/officeDocument/2006/customXml" ds:itemID="{AABE5AEB-BD32-46FB-B4E8-5C314C3FA503}">
+  <ds:schemaRefs>
+    <ds:schemaRef ds:uri="http://schemas.microsoft.com/sharepoint/v3/contenttype/forms"/>
+  </ds:schemaRefs>
+</ds:datastoreItem>
+</file>
+
+<file path=customXml/itemProps4.xml><?xml version="1.0" encoding="utf-8"?>
 <ds:datastoreItem xmlns:ds="http://schemas.openxmlformats.org/officeDocument/2006/customXml" ds:itemID="{46268ACC-32FC-4261-BF80-5F6DE34E1C11}">
   <ds:schemaRefs>
     <ds:schemaRef ds:uri="http://schemas.microsoft.com/office/2006/metadata/contentType"/>
@@ -30616,26 +30671,6 @@
 </ds:datastoreItem>
 </file>
 
-<file path=customXml/itemProps3.xml><?xml version="1.0" encoding="utf-8"?>
-<ds:datastoreItem xmlns:ds="http://schemas.openxmlformats.org/officeDocument/2006/customXml" ds:itemID="{AABE5AEB-BD32-46FB-B4E8-5C314C3FA503}">
-  <ds:schemaRefs>
-    <ds:schemaRef ds:uri="http://schemas.microsoft.com/sharepoint/v3/contenttype/forms"/>
-  </ds:schemaRefs>
-</ds:datastoreItem>
-</file>
-
-<file path=customXml/itemProps4.xml><?xml version="1.0" encoding="utf-8"?>
-<ds:datastoreItem xmlns:ds="http://schemas.openxmlformats.org/officeDocument/2006/customXml" ds:itemID="{A9893E80-0AB2-4C42-8D6E-F0C64251EDE9}">
-  <ds:schemaRefs>
-    <ds:schemaRef ds:uri="http://schemas.microsoft.com/office/2006/metadata/properties"/>
-    <ds:schemaRef ds:uri="http://schemas.microsoft.com/office/infopath/2007/PartnerControls"/>
-    <ds:schemaRef ds:uri="http://schemas.microsoft.com/sharepoint/v3"/>
-    <ds:schemaRef ds:uri="71af3243-3dd4-4a8d-8c0d-dd76da1f02a5"/>
-    <ds:schemaRef ds:uri="230e9df3-be65-4c73-a93b-d1236ebd677e"/>
-  </ds:schemaRefs>
-</ds:datastoreItem>
-</file>
-
 <file path=docMetadata/LabelInfo.xml><?xml version="1.0" encoding="utf-8"?>
 <clbl:labelList xmlns:clbl="http://schemas.microsoft.com/office/2020/mipLabelMetadata"/>
 </file>
</xml_diff>

<commit_message>
feat: Finished resume and compiled PDF
</commit_message>
<xml_diff>
--- a/MasterResume.docx
+++ b/MasterResume.docx
@@ -173,7 +173,7 @@
         <w:jc w:val="both"/>
       </w:pPr>
       <w:r>
-        <w:t>Technical</w:t>
+        <w:t>Technical Skills</w:t>
       </w:r>
     </w:p>
     <w:p>
@@ -181,7 +181,13 @@
         <w:pStyle w:val="ListBullet"/>
       </w:pPr>
       <w:r>
-        <w:t>Proficient in Python, JavaScript/TypeScript, Java, C/C++, and PHP, developing apps such as __________.</w:t>
+        <w:t xml:space="preserve">Proficient in Python, JavaScript/TypeScript, Java, C/C++, and PHP, developing apps such as </w:t>
+      </w:r>
+      <w:r>
+        <w:t>ThreatTrace AI</w:t>
+      </w:r>
+      <w:r>
+        <w:t>.</w:t>
       </w:r>
     </w:p>
     <w:p>
@@ -205,16 +211,7 @@
         <w:pStyle w:val="ListBullet"/>
       </w:pPr>
       <w:r>
-        <w:t xml:space="preserve">Experienced with SQL </w:t>
-      </w:r>
-      <w:r>
-        <w:t>databases</w:t>
-      </w:r>
-      <w:r>
-        <w:t xml:space="preserve"> and data modelling</w:t>
-      </w:r>
-      <w:r>
-        <w:t>, building a full stack profile collection app leveraging MySQL.</w:t>
+        <w:t>Experienced with SQL databases and data modeling, building a full stack profile collection app leveraging MySQL.</w:t>
       </w:r>
     </w:p>
     <w:p>
@@ -228,7 +225,13 @@
         <w:t>Realtime DB</w:t>
       </w:r>
       <w:r>
-        <w:t>, building apps such as __________.</w:t>
+        <w:t xml:space="preserve">, building apps such as </w:t>
+      </w:r>
+      <w:r>
+        <w:t>MultiClock</w:t>
+      </w:r>
+      <w:r>
+        <w:t>.</w:t>
       </w:r>
     </w:p>
     <w:p>
@@ -287,7 +290,7 @@
         <w:pStyle w:val="ListBullet"/>
       </w:pPr>
       <w:r>
-        <w:t>Detailed in quality assurance, writing unit tests for personal projects and school assignments using frameworks such as doctest, unittest, Jest, and JUnit.</w:t>
+        <w:t>Detailed in writing unit tests for personal projects and school assignments using frameworks such as doctest, unittest, Jest, and JUnit.</w:t>
       </w:r>
     </w:p>
     <w:p>
@@ -303,7 +306,13 @@
         <w:pStyle w:val="ListBullet"/>
       </w:pPr>
       <w:r>
-        <w:t>Familiar with DevOps, using Docker and GitHub Actions to set up CI/CD pipelines in projects such as __________.</w:t>
+        <w:t xml:space="preserve">Familiar with DevOps, using Docker and GitHub Actions to set up CI/CD pipelines in projects such as </w:t>
+      </w:r>
+      <w:r>
+        <w:t>Portfoliify</w:t>
+      </w:r>
+      <w:r>
+        <w:t>.</w:t>
       </w:r>
     </w:p>
     <w:p>
@@ -337,7 +346,7 @@
         <w:pStyle w:val="ListBullet"/>
       </w:pPr>
       <w:r>
-        <w:t>Familiar using TensorFlow to build machine learning models, including a malaria cell classification neural network.</w:t>
+        <w:t>Familiar with using TensorFlow to build machine learning models such as a malaria cell detection neural network.</w:t>
       </w:r>
     </w:p>
     <w:p>
@@ -405,22 +414,24 @@
         <w:pStyle w:val="ListBullet"/>
       </w:pPr>
       <w:r>
-        <w:t xml:space="preserve">Familiar with A/B testing through running ads for an eCommerce </w:t>
-      </w:r>
-      <w:r>
-        <w:t>store, tracking results with Google Analytics</w:t>
-      </w:r>
-      <w:r>
-        <w:t>.</w:t>
+        <w:t>Familiar with A/B testing through running ads for an eCommerce store and tracking results with Google Analytics.</w:t>
       </w:r>
     </w:p>
     <w:p>
       <w:pPr>
         <w:pStyle w:val="Heading2"/>
         <w:jc w:val="both"/>
+        <w:rPr>
+          <w:bCs/>
+          <w:lang w:val="en-CA"/>
+        </w:rPr>
       </w:pPr>
       <w:r>
-        <w:t>Interpersonal</w:t>
+        <w:rPr>
+          <w:bCs/>
+          <w:lang w:val="en-CA"/>
+        </w:rPr>
+        <w:t>Soft Skills</w:t>
       </w:r>
     </w:p>
     <w:p>
@@ -436,19 +447,7 @@
         <w:pStyle w:val="ListBullet"/>
       </w:pPr>
       <w:r>
-        <w:t xml:space="preserve">Open communicator, facilitating </w:t>
-      </w:r>
-      <w:r>
-        <w:t xml:space="preserve">standup meetings </w:t>
-      </w:r>
-      <w:r>
-        <w:t xml:space="preserve">both in software </w:t>
-      </w:r>
-      <w:r>
-        <w:t xml:space="preserve">teams </w:t>
-      </w:r>
-      <w:r>
-        <w:t>and with colleagues as a camp counselor.</w:t>
+        <w:t>Open communicator, facilitating standup meetings in software teams and with colleagues as a camp counselor.</w:t>
       </w:r>
     </w:p>
     <w:p>
@@ -464,7 +463,13 @@
         <w:pStyle w:val="ListBullet"/>
       </w:pPr>
       <w:r>
-        <w:t>Skilled at presenting complex ideas in a simple manner, through experience as a chess instructor.</w:t>
+        <w:t xml:space="preserve">Skilled at presenting complex ideas </w:t>
+      </w:r>
+      <w:r>
+        <w:t>clearly and simply</w:t>
+      </w:r>
+      <w:r>
+        <w:t>, through experience as a chess instructor.</w:t>
       </w:r>
     </w:p>
     <w:p>
@@ -834,7 +839,25 @@
           <w:i/>
           <w:iCs/>
         </w:rPr>
-        <w:t>Agile and Scrum</w:t>
+        <w:t xml:space="preserve">Agile </w:t>
+      </w:r>
+      <w:r>
+        <w:rPr>
+          <w:b w:val="0"/>
+          <w:bCs/>
+          <w:i/>
+          <w:iCs/>
+        </w:rPr>
+        <w:t xml:space="preserve">&amp; </w:t>
+      </w:r>
+      <w:r>
+        <w:rPr>
+          <w:b w:val="0"/>
+          <w:bCs/>
+          <w:i/>
+          <w:iCs/>
+        </w:rPr>
+        <w:t>Scrum</w:t>
       </w:r>
       <w:r>
         <w:rPr>
@@ -874,7 +897,19 @@
         <w:t xml:space="preserve">standups </w:t>
       </w:r>
       <w:r>
-        <w:t>and sprint planning, communicating tasks and deadlines, and enabling smooth collaboration on GitHub by resolving merge conflicts, earning a peer evaluation score of 5/5.</w:t>
+        <w:t xml:space="preserve">and sprint planning, communicating tasks and deadlines, and enabling smooth collaboration on GitHub by resolving merge conflicts, earning a </w:t>
+      </w:r>
+      <w:r>
+        <w:t xml:space="preserve">5/5 </w:t>
+      </w:r>
+      <w:r>
+        <w:t xml:space="preserve">peer evaluation </w:t>
+      </w:r>
+      <w:r>
+        <w:t>score</w:t>
+      </w:r>
+      <w:r>
+        <w:t>.</w:t>
       </w:r>
     </w:p>
     <w:p>
@@ -1031,7 +1066,7 @@
         <w:pStyle w:val="ListBullet"/>
       </w:pPr>
       <w:r>
-        <w:t>Applied software design principles to ensure flexibility for future enhancements, such as addition of new shapes.</w:t>
+        <w:t>Applied software design principles to ensure flexibility for future enhancements, such as adding new shapes.</w:t>
       </w:r>
     </w:p>
     <w:p>
@@ -1047,13 +1082,7 @@
         <w:pStyle w:val="ListBullet"/>
       </w:pPr>
       <w:r>
-        <w:t>Ran static code analysis with Cppcheck to identify and correct style issues, adhering</w:t>
-      </w:r>
-      <w:r>
-        <w:t xml:space="preserve"> </w:t>
-      </w:r>
-      <w:r>
-        <w:t>to proper coding standards.</w:t>
+        <w:t>Ran static code analysis with Cppcheck to identify and correct style issues, adhering to proper coding standards.</w:t>
       </w:r>
     </w:p>
     <w:p>
@@ -1193,7 +1222,13 @@
         <w:pStyle w:val="ListBullet"/>
       </w:pPr>
       <w:r>
-        <w:t xml:space="preserve">Implemented a full stack application for managing online profiles using PHP, MySQL, and JavaScript, featuring login, sign-up, easy profile </w:t>
+        <w:t xml:space="preserve">Implemented a </w:t>
+      </w:r>
+      <w:r>
+        <w:t xml:space="preserve">full-stack </w:t>
+      </w:r>
+      <w:r>
+        <w:t xml:space="preserve">application for managing online profiles using PHP, MySQL, and JavaScript, featuring login, sign-up, easy profile </w:t>
       </w:r>
       <w:r>
         <w:t>creation,</w:t>
@@ -1363,7 +1398,13 @@
         <w:pStyle w:val="ListBullet"/>
       </w:pPr>
       <w:r>
-        <w:t xml:space="preserve">Collaborated in a team of 4 at Hack the Valley to develop a convolutional neural network that classifies cell images as healthy or malaria-parasitized with 95.45% </w:t>
+        <w:t xml:space="preserve">Collaborated </w:t>
+      </w:r>
+      <w:r>
+        <w:t xml:space="preserve">with </w:t>
+      </w:r>
+      <w:r>
+        <w:t xml:space="preserve">a team of 4 at Hack the Valley to develop a convolutional neural network that classifies cell images as healthy or malaria-parasitized with 95.45% </w:t>
       </w:r>
       <w:r>
         <w:t>accuracy, winning the Pulsar ML Challenge</w:t>
@@ -1413,7 +1454,7 @@
         <w:t xml:space="preserve">allowing </w:t>
       </w:r>
       <w:r>
-        <w:t xml:space="preserve">users to try the model by uploading their own images through a </w:t>
+        <w:t xml:space="preserve">users to try the model by uploading their images through a </w:t>
       </w:r>
       <w:r>
         <w:t>web app with a sleek, interactive user interface.</w:t>
@@ -1580,7 +1621,19 @@
         <w:pStyle w:val="ListBullet"/>
       </w:pPr>
       <w:r>
-        <w:t>Developed a full stack web app using React for the frontend, Node and Express for the backend, and MongoDB for the database, resulting in an easy-to-use tool that serves as a timer for multiplayer board games.</w:t>
+        <w:t xml:space="preserve">Developed a </w:t>
+      </w:r>
+      <w:r>
+        <w:t xml:space="preserve">full-stack </w:t>
+      </w:r>
+      <w:r>
+        <w:t xml:space="preserve">web app using React for the </w:t>
+      </w:r>
+      <w:r>
+        <w:t>front end</w:t>
+      </w:r>
+      <w:r>
+        <w:t>, Node and Express for the backend, and MongoDB for the database, resulting in an easy-to-use tool that serves as a timer for multiplayer board games.</w:t>
       </w:r>
     </w:p>
     <w:p>
@@ -1801,13 +1854,7 @@
         <w:pStyle w:val="ListBullet"/>
       </w:pPr>
       <w:r>
-        <w:t>Conducted static code analysis with Cppcheck to identify and address</w:t>
-      </w:r>
-      <w:r>
-        <w:t xml:space="preserve"> </w:t>
-      </w:r>
-      <w:r>
-        <w:t>potential buffer overflow issues.</w:t>
+        <w:t>Conducted static code analysis with Cppcheck to identify and address potential buffer overflow issues.</w:t>
       </w:r>
     </w:p>
     <w:p>
@@ -1902,7 +1949,19 @@
         <w:rPr>
           <w:lang w:val="en-CA"/>
         </w:rPr>
-        <w:t>documentation and identifying the code segment to update.</w:t>
+        <w:t xml:space="preserve">documentation and </w:t>
+      </w:r>
+      <w:r>
+        <w:rPr>
+          <w:lang w:val="en-CA"/>
+        </w:rPr>
+        <w:t>finding</w:t>
+      </w:r>
+      <w:r>
+        <w:rPr>
+          <w:lang w:val="en-CA"/>
+        </w:rPr>
+        <w:t xml:space="preserve"> the code segment to update.</w:t>
       </w:r>
     </w:p>
     <w:p>
@@ -2043,6 +2102,124 @@
       </w:pPr>
       <w:r>
         <w:t>Thoroughly tested each function using Doctest, catching and resolving bugs to achieve 100% program functionality.</w:t>
+      </w:r>
+    </w:p>
+    <w:p>
+      <w:pPr>
+        <w:pStyle w:val="Heading2"/>
+        <w:tabs>
+          <w:tab w:val="clear" w:pos="9360"/>
+          <w:tab w:val="right" w:pos="10773"/>
+        </w:tabs>
+        <w:jc w:val="both"/>
+      </w:pPr>
+      <w:r>
+        <w:t xml:space="preserve">President </w:t>
+      </w:r>
+      <w:r>
+        <w:t xml:space="preserve">| </w:t>
+      </w:r>
+      <w:r>
+        <w:t>Agincourt Chess Club</w:t>
+      </w:r>
+      <w:r>
+        <w:rPr>
+          <w:b w:val="0"/>
+          <w:bCs/>
+          <w:i/>
+          <w:iCs/>
+        </w:rPr>
+        <w:tab/>
+      </w:r>
+      <w:r>
+        <w:t xml:space="preserve">September 2022 </w:t>
+      </w:r>
+      <w:r>
+        <w:t xml:space="preserve">- </w:t>
+      </w:r>
+      <w:r>
+        <w:t xml:space="preserve">September </w:t>
+      </w:r>
+      <w:r>
+        <w:t>2023</w:t>
+      </w:r>
+    </w:p>
+    <w:p>
+      <w:pPr>
+        <w:pStyle w:val="ListBullet"/>
+      </w:pPr>
+      <w:r>
+        <w:t xml:space="preserve">Effectively communicated with </w:t>
+      </w:r>
+      <w:r>
+        <w:t>newcomers</w:t>
+      </w:r>
+      <w:r>
+        <w:t>, leading to a 42% increase in membership from 33 to 48 members.</w:t>
+      </w:r>
+    </w:p>
+    <w:p>
+      <w:pPr>
+        <w:pStyle w:val="ListBullet"/>
+      </w:pPr>
+      <w:r>
+        <w:t>Organized club documents such as membership information and permits using Google Drive and Sheets.</w:t>
+      </w:r>
+    </w:p>
+    <w:p>
+      <w:pPr>
+        <w:pStyle w:val="Heading2"/>
+        <w:tabs>
+          <w:tab w:val="clear" w:pos="9360"/>
+          <w:tab w:val="right" w:pos="10773"/>
+        </w:tabs>
+        <w:jc w:val="both"/>
+      </w:pPr>
+      <w:r>
+        <w:t xml:space="preserve">Camp Counselor </w:t>
+      </w:r>
+      <w:r>
+        <w:t xml:space="preserve">| </w:t>
+      </w:r>
+      <w:r>
+        <w:t>Meadowvale East Apostolic Church</w:t>
+      </w:r>
+      <w:r>
+        <w:rPr>
+          <w:b w:val="0"/>
+          <w:bCs/>
+          <w:i/>
+          <w:iCs/>
+        </w:rPr>
+        <w:tab/>
+      </w:r>
+      <w:r>
+        <w:t xml:space="preserve">July 2023 </w:t>
+      </w:r>
+      <w:r>
+        <w:t xml:space="preserve">- </w:t>
+      </w:r>
+      <w:r>
+        <w:t xml:space="preserve">August </w:t>
+      </w:r>
+      <w:r>
+        <w:t>2023</w:t>
+      </w:r>
+    </w:p>
+    <w:p>
+      <w:pPr>
+        <w:pStyle w:val="ListBullet"/>
+      </w:pPr>
+      <w:r>
+        <w:t>Collaborated effectively with colleagues, sharing ideas during standups to enhance the camper experience.</w:t>
+      </w:r>
+    </w:p>
+    <w:p>
+      <w:pPr>
+        <w:pStyle w:val="ListBullet"/>
+      </w:pPr>
+      <w:r>
+        <w:t>Communicated effectively with parents to address any questions or concerns to promptly resolve any issues.</w:t>
       </w:r>
     </w:p>
     <w:p>
@@ -2142,7 +2319,13 @@
         <w:pStyle w:val="ListBullet"/>
       </w:pPr>
       <w:r>
-        <w:t>Collaborated remotely on GitHub in a team of 3 to develop a site featuring the latest wildfire news, hotspots, and a basic prediction algorithm within 36 hours at Ignition Hacks.</w:t>
+        <w:t xml:space="preserve">Collaborated remotely on GitHub </w:t>
+      </w:r>
+      <w:r>
+        <w:t xml:space="preserve">with </w:t>
+      </w:r>
+      <w:r>
+        <w:t>a team of 3 to develop a site featuring the latest wildfire news, hotspots, and a basic prediction algorithm within 36 hours at Ignition Hacks.</w:t>
       </w:r>
     </w:p>
     <w:p>
@@ -2150,7 +2333,10 @@
         <w:pStyle w:val="ListBullet"/>
       </w:pPr>
       <w:r>
-        <w:t>Learnt the Python Feedparser library on the fly to successfully collect and extract news data from CBC RSS feeds, making it possible to display real-time wildfire news articles on our homepage.</w:t>
+        <w:t xml:space="preserve">Learned </w:t>
+      </w:r>
+      <w:r>
+        <w:t>the Python Feedparser library on the fly to successfully collect and extract news data from CBC RSS feeds, making it possible to display real-time wildfire news articles on our homepage.</w:t>
       </w:r>
     </w:p>
     <w:p>
@@ -2245,7 +2431,19 @@
         <w:pStyle w:val="ListBullet"/>
       </w:pPr>
       <w:r>
-        <w:t>Collaborated in a team of 3 to develop a desktop stock trading simulator app, featuring user authentication, stock search, buy/sell functionality, portfolio management, and more.</w:t>
+        <w:t xml:space="preserve">Collaborated </w:t>
+      </w:r>
+      <w:r>
+        <w:t xml:space="preserve">with </w:t>
+      </w:r>
+      <w:r>
+        <w:t xml:space="preserve">a team of 3 to develop a stock trading simulator </w:t>
+      </w:r>
+      <w:r>
+        <w:t xml:space="preserve">desktop </w:t>
+      </w:r>
+      <w:r>
+        <w:t>app, featuring user authentication, stock search, buy/sell functionality, portfolio management, and more.</w:t>
       </w:r>
     </w:p>
     <w:p>
@@ -2585,7 +2783,7 @@
   <w:abstractNum w:abstractNumId="9" w15:restartNumberingAfterBreak="0">
     <w:nsid w:val="FFFFFF89"/>
     <w:multiLevelType w:val="singleLevel"/>
-    <w:tmpl w:val="48623A84"/>
+    <w:tmpl w:val="0DFE29D0"/>
     <w:lvl w:ilvl="0">
       <w:start w:val="1"/>
       <w:numFmt w:val="bullet"/>
@@ -4526,6 +4724,7 @@
   <w:style w:type="character" w:default="1" w:styleId="DefaultParagraphFont">
     <w:name w:val="Default Paragraph Font"/>
     <w:uiPriority w:val="1"/>
+    <w:semiHidden/>
     <w:unhideWhenUsed/>
   </w:style>
   <w:style w:type="table" w:default="1" w:styleId="TableNormal">
@@ -29514,12 +29713,16 @@
     <w:rsid w:val="000C521D"/>
     <w:rsid w:val="000E6C1C"/>
     <w:rsid w:val="00132ED9"/>
+    <w:rsid w:val="00144E83"/>
     <w:rsid w:val="00184049"/>
     <w:rsid w:val="001B3357"/>
     <w:rsid w:val="001C4898"/>
     <w:rsid w:val="00202E90"/>
     <w:rsid w:val="002F00CE"/>
+    <w:rsid w:val="00303C2A"/>
+    <w:rsid w:val="003600A5"/>
     <w:rsid w:val="00386E9C"/>
+    <w:rsid w:val="003C367E"/>
     <w:rsid w:val="003D5F9E"/>
     <w:rsid w:val="00474A53"/>
     <w:rsid w:val="0049589A"/>
@@ -29536,6 +29739,7 @@
     <w:rsid w:val="00935EC5"/>
     <w:rsid w:val="009400AA"/>
     <w:rsid w:val="0097704B"/>
+    <w:rsid w:val="009C0EBF"/>
     <w:rsid w:val="009C4C70"/>
     <w:rsid w:val="00A632C3"/>
     <w:rsid w:val="00BB6721"/>
@@ -29558,6 +29762,7 @@
     <w:rsid w:val="00F75609"/>
     <w:rsid w:val="00F858DE"/>
     <w:rsid w:val="00FD23BD"/>
+    <w:rsid w:val="00FE48BB"/>
   </w:rsids>
   <m:mathPr>
     <m:mathFont m:val="Cambria Math"/>
@@ -30294,35 +30499,6 @@
 </file>
 
 <file path=customXml/item2.xml><?xml version="1.0" encoding="utf-8"?>
-<p:properties xmlns:p="http://schemas.microsoft.com/office/2006/metadata/properties" xmlns:xsi="http://www.w3.org/2001/XMLSchema-instance" xmlns:pc="http://schemas.microsoft.com/office/infopath/2007/PartnerControls">
-  <documentManagement>
-    <_ip_UnifiedCompliancePolicyUIAction xmlns="http://schemas.microsoft.com/sharepoint/v3" xsi:nil="true"/>
-    <Image xmlns="71af3243-3dd4-4a8d-8c0d-dd76da1f02a5">
-      <Url xsi:nil="true"/>
-      <Description xsi:nil="true"/>
-    </Image>
-    <Status xmlns="71af3243-3dd4-4a8d-8c0d-dd76da1f02a5">Not started</Status>
-    <Background xmlns="71af3243-3dd4-4a8d-8c0d-dd76da1f02a5">false</Background>
-    <_ip_UnifiedCompliancePolicyProperties xmlns="http://schemas.microsoft.com/sharepoint/v3" xsi:nil="true"/>
-    <ImageTagsTaxHTField xmlns="71af3243-3dd4-4a8d-8c0d-dd76da1f02a5">
-      <Terms xmlns="http://schemas.microsoft.com/office/infopath/2007/PartnerControls"/>
-    </ImageTagsTaxHTField>
-    <TaxCatchAll xmlns="230e9df3-be65-4c73-a93b-d1236ebd677e" xsi:nil="true"/>
-    <MediaServiceKeyPoints xmlns="71af3243-3dd4-4a8d-8c0d-dd76da1f02a5" xsi:nil="true"/>
-  </documentManagement>
-</p:properties>
-</file>
-
-<file path=customXml/item3.xml><?xml version="1.0" encoding="utf-8"?>
-<?mso-contentType ?>
-<FormTemplates xmlns="http://schemas.microsoft.com/sharepoint/v3/contenttype/forms">
-  <Display>DocumentLibraryForm</Display>
-  <Edit>DocumentLibraryForm</Edit>
-  <New>DocumentLibraryForm</New>
-</FormTemplates>
-</file>
-
-<file path=customXml/item4.xml><?xml version="1.0" encoding="utf-8"?>
 <ct:contentTypeSchema xmlns:ct="http://schemas.microsoft.com/office/2006/metadata/contentType" xmlns:ma="http://schemas.microsoft.com/office/2006/metadata/properties/metaAttributes" ct:_="" ma:_="" ma:contentTypeName="Document" ma:contentTypeID="0x01010079F111ED35F8CC479449609E8A0923A6" ma:contentTypeVersion="26" ma:contentTypeDescription="Create a new document." ma:contentTypeScope="" ma:versionID="ac37c1753acd5e330d2062ccec26ea66">
   <xsd:schema xmlns:xsd="http://www.w3.org/2001/XMLSchema" xmlns:xs="http://www.w3.org/2001/XMLSchema" xmlns:p="http://schemas.microsoft.com/office/2006/metadata/properties" xmlns:ns1="http://schemas.microsoft.com/sharepoint/v3" xmlns:ns2="71af3243-3dd4-4a8d-8c0d-dd76da1f02a5" xmlns:ns3="16c05727-aa75-4e4a-9b5f-8a80a1165891" xmlns:ns4="230e9df3-be65-4c73-a93b-d1236ebd677e" targetNamespace="http://schemas.microsoft.com/office/2006/metadata/properties" ma:root="true" ma:fieldsID="3b340c7101c92c5120abd06486f94548" ns1:_="" ns2:_="" ns3:_="" ns4:_="">
     <xsd:import namespace="http://schemas.microsoft.com/sharepoint/v3"/>
@@ -30622,6 +30798,35 @@
 </ct:contentTypeSchema>
 </file>
 
+<file path=customXml/item3.xml><?xml version="1.0" encoding="utf-8"?>
+<?mso-contentType ?>
+<FormTemplates xmlns="http://schemas.microsoft.com/sharepoint/v3/contenttype/forms">
+  <Display>DocumentLibraryForm</Display>
+  <Edit>DocumentLibraryForm</Edit>
+  <New>DocumentLibraryForm</New>
+</FormTemplates>
+</file>
+
+<file path=customXml/item4.xml><?xml version="1.0" encoding="utf-8"?>
+<p:properties xmlns:p="http://schemas.microsoft.com/office/2006/metadata/properties" xmlns:xsi="http://www.w3.org/2001/XMLSchema-instance" xmlns:pc="http://schemas.microsoft.com/office/infopath/2007/PartnerControls">
+  <documentManagement>
+    <_ip_UnifiedCompliancePolicyUIAction xmlns="http://schemas.microsoft.com/sharepoint/v3" xsi:nil="true"/>
+    <Image xmlns="71af3243-3dd4-4a8d-8c0d-dd76da1f02a5">
+      <Url xsi:nil="true"/>
+      <Description xsi:nil="true"/>
+    </Image>
+    <Status xmlns="71af3243-3dd4-4a8d-8c0d-dd76da1f02a5">Not started</Status>
+    <Background xmlns="71af3243-3dd4-4a8d-8c0d-dd76da1f02a5">false</Background>
+    <_ip_UnifiedCompliancePolicyProperties xmlns="http://schemas.microsoft.com/sharepoint/v3" xsi:nil="true"/>
+    <ImageTagsTaxHTField xmlns="71af3243-3dd4-4a8d-8c0d-dd76da1f02a5">
+      <Terms xmlns="http://schemas.microsoft.com/office/infopath/2007/PartnerControls"/>
+    </ImageTagsTaxHTField>
+    <TaxCatchAll xmlns="230e9df3-be65-4c73-a93b-d1236ebd677e" xsi:nil="true"/>
+    <MediaServiceKeyPoints xmlns="71af3243-3dd4-4a8d-8c0d-dd76da1f02a5" xsi:nil="true"/>
+  </documentManagement>
+</p:properties>
+</file>
+
 <file path=customXml/itemProps1.xml><?xml version="1.0" encoding="utf-8"?>
 <ds:datastoreItem xmlns:ds="http://schemas.openxmlformats.org/officeDocument/2006/customXml" ds:itemID="{B690CEF4-07C7-4C0C-A6BB-7328017E8EDA}">
   <ds:schemaRefs>
@@ -30631,26 +30836,6 @@
 </file>
 
 <file path=customXml/itemProps2.xml><?xml version="1.0" encoding="utf-8"?>
-<ds:datastoreItem xmlns:ds="http://schemas.openxmlformats.org/officeDocument/2006/customXml" ds:itemID="{A9893E80-0AB2-4C42-8D6E-F0C64251EDE9}">
-  <ds:schemaRefs>
-    <ds:schemaRef ds:uri="http://schemas.microsoft.com/office/2006/metadata/properties"/>
-    <ds:schemaRef ds:uri="http://schemas.microsoft.com/office/infopath/2007/PartnerControls"/>
-    <ds:schemaRef ds:uri="http://schemas.microsoft.com/sharepoint/v3"/>
-    <ds:schemaRef ds:uri="71af3243-3dd4-4a8d-8c0d-dd76da1f02a5"/>
-    <ds:schemaRef ds:uri="230e9df3-be65-4c73-a93b-d1236ebd677e"/>
-  </ds:schemaRefs>
-</ds:datastoreItem>
-</file>
-
-<file path=customXml/itemProps3.xml><?xml version="1.0" encoding="utf-8"?>
-<ds:datastoreItem xmlns:ds="http://schemas.openxmlformats.org/officeDocument/2006/customXml" ds:itemID="{AABE5AEB-BD32-46FB-B4E8-5C314C3FA503}">
-  <ds:schemaRefs>
-    <ds:schemaRef ds:uri="http://schemas.microsoft.com/sharepoint/v3/contenttype/forms"/>
-  </ds:schemaRefs>
-</ds:datastoreItem>
-</file>
-
-<file path=customXml/itemProps4.xml><?xml version="1.0" encoding="utf-8"?>
 <ds:datastoreItem xmlns:ds="http://schemas.openxmlformats.org/officeDocument/2006/customXml" ds:itemID="{46268ACC-32FC-4261-BF80-5F6DE34E1C11}">
   <ds:schemaRefs>
     <ds:schemaRef ds:uri="http://schemas.microsoft.com/office/2006/metadata/contentType"/>
@@ -30671,6 +30856,26 @@
 </ds:datastoreItem>
 </file>
 
+<file path=customXml/itemProps3.xml><?xml version="1.0" encoding="utf-8"?>
+<ds:datastoreItem xmlns:ds="http://schemas.openxmlformats.org/officeDocument/2006/customXml" ds:itemID="{AABE5AEB-BD32-46FB-B4E8-5C314C3FA503}">
+  <ds:schemaRefs>
+    <ds:schemaRef ds:uri="http://schemas.microsoft.com/sharepoint/v3/contenttype/forms"/>
+  </ds:schemaRefs>
+</ds:datastoreItem>
+</file>
+
+<file path=customXml/itemProps4.xml><?xml version="1.0" encoding="utf-8"?>
+<ds:datastoreItem xmlns:ds="http://schemas.openxmlformats.org/officeDocument/2006/customXml" ds:itemID="{A9893E80-0AB2-4C42-8D6E-F0C64251EDE9}">
+  <ds:schemaRefs>
+    <ds:schemaRef ds:uri="http://schemas.microsoft.com/office/2006/metadata/properties"/>
+    <ds:schemaRef ds:uri="http://schemas.microsoft.com/office/infopath/2007/PartnerControls"/>
+    <ds:schemaRef ds:uri="http://schemas.microsoft.com/sharepoint/v3"/>
+    <ds:schemaRef ds:uri="71af3243-3dd4-4a8d-8c0d-dd76da1f02a5"/>
+    <ds:schemaRef ds:uri="230e9df3-be65-4c73-a93b-d1236ebd677e"/>
+  </ds:schemaRefs>
+</ds:datastoreItem>
+</file>
+
 <file path=docMetadata/LabelInfo.xml><?xml version="1.0" encoding="utf-8"?>
 <clbl:labelList xmlns:clbl="http://schemas.microsoft.com/office/2020/mipLabelMetadata"/>
 </file>
</xml_diff>